<commit_message>
Manual de usuario terminado y correciones.
</commit_message>
<xml_diff>
--- a/doc/ManualUsuario.docx
+++ b/doc/ManualUsuario.docx
@@ -483,13 +483,131 @@
           <w:r>
             <w:fldChar w:fldCharType="separate"/>
           </w:r>
-          <w:hyperlink w:anchor="_Toc455185050" w:history="1">
+          <w:bookmarkStart w:id="0" w:name="_GoBack"/>
+          <w:bookmarkEnd w:id="0"/>
+          <w:r>
+            <w:rPr>
+              <w:rStyle w:val="Hipervnculo"/>
+              <w:noProof/>
+            </w:rPr>
+            <w:fldChar w:fldCharType="begin"/>
+          </w:r>
+          <w:r>
+            <w:rPr>
+              <w:rStyle w:val="Hipervnculo"/>
+              <w:noProof/>
+            </w:rPr>
+            <w:instrText xml:space="preserve"> </w:instrText>
+          </w:r>
+          <w:r>
+            <w:rPr>
+              <w:noProof/>
+            </w:rPr>
+            <w:instrText>HYPERLINK \l "_Toc455258443"</w:instrText>
+          </w:r>
+          <w:r>
+            <w:rPr>
+              <w:rStyle w:val="Hipervnculo"/>
+              <w:noProof/>
+            </w:rPr>
+            <w:instrText xml:space="preserve"> </w:instrText>
+          </w:r>
+          <w:r>
+            <w:rPr>
+              <w:rStyle w:val="Hipervnculo"/>
+              <w:noProof/>
+            </w:rPr>
+          </w:r>
+          <w:r>
+            <w:rPr>
+              <w:rStyle w:val="Hipervnculo"/>
+              <w:noProof/>
+            </w:rPr>
+            <w:fldChar w:fldCharType="separate"/>
+          </w:r>
+          <w:r>
+            <w:rPr>
+              <w:rStyle w:val="Hipervnculo"/>
+              <w:noProof/>
+            </w:rPr>
+            <w:t>1. Introducción</w:t>
+          </w:r>
+          <w:r>
+            <w:rPr>
+              <w:noProof/>
+              <w:webHidden/>
+            </w:rPr>
+            <w:tab/>
+          </w:r>
+          <w:r>
+            <w:rPr>
+              <w:noProof/>
+              <w:webHidden/>
+            </w:rPr>
+            <w:fldChar w:fldCharType="begin"/>
+          </w:r>
+          <w:r>
+            <w:rPr>
+              <w:noProof/>
+              <w:webHidden/>
+            </w:rPr>
+            <w:instrText xml:space="preserve"> PAGEREF _Toc455258443 \h </w:instrText>
+          </w:r>
+          <w:r>
+            <w:rPr>
+              <w:noProof/>
+              <w:webHidden/>
+            </w:rPr>
+          </w:r>
+          <w:r>
+            <w:rPr>
+              <w:noProof/>
+              <w:webHidden/>
+            </w:rPr>
+            <w:fldChar w:fldCharType="separate"/>
+          </w:r>
+          <w:r>
+            <w:rPr>
+              <w:noProof/>
+              <w:webHidden/>
+            </w:rPr>
+            <w:t>3</w:t>
+          </w:r>
+          <w:r>
+            <w:rPr>
+              <w:noProof/>
+              <w:webHidden/>
+            </w:rPr>
+            <w:fldChar w:fldCharType="end"/>
+          </w:r>
+          <w:r>
+            <w:rPr>
+              <w:rStyle w:val="Hipervnculo"/>
+              <w:noProof/>
+            </w:rPr>
+            <w:fldChar w:fldCharType="end"/>
+          </w:r>
+        </w:p>
+        <w:p>
+          <w:pPr>
+            <w:pStyle w:val="TDC1"/>
+            <w:tabs>
+              <w:tab w:val="right" w:leader="dot" w:pos="8494"/>
+            </w:tabs>
+            <w:rPr>
+              <w:rFonts w:eastAsiaTheme="minorEastAsia"/>
+              <w:noProof/>
+              <w:sz w:val="22"/>
+              <w:lang w:eastAsia="es-ES"/>
+            </w:rPr>
+          </w:pPr>
+          <w:hyperlink w:anchor="_Toc455258444" w:history="1">
             <w:r>
               <w:rPr>
                 <w:rStyle w:val="Hipervnculo"/>
                 <w:noProof/>
               </w:rPr>
-              <w:t>1. Introducción</w:t>
+              <w:t>2. Configuración</w:t>
             </w:r>
             <w:r>
               <w:rPr>
@@ -510,7 +628,7 @@
                 <w:noProof/>
                 <w:webHidden/>
               </w:rPr>
-              <w:instrText xml:space="preserve"> PAGEREF _Toc455185050 \h </w:instrText>
+              <w:instrText xml:space="preserve"> PAGEREF _Toc455258444 \h </w:instrText>
             </w:r>
             <w:r>
               <w:rPr>
@@ -554,13 +672,13 @@
               <w:lang w:eastAsia="es-ES"/>
             </w:rPr>
           </w:pPr>
-          <w:hyperlink w:anchor="_Toc455185051" w:history="1">
+          <w:hyperlink w:anchor="_Toc455258445" w:history="1">
             <w:r>
               <w:rPr>
                 <w:rStyle w:val="Hipervnculo"/>
                 <w:noProof/>
               </w:rPr>
-              <w:t>2. Configuración</w:t>
+              <w:t>3. Interfaz de uso</w:t>
             </w:r>
             <w:r>
               <w:rPr>
@@ -581,7 +699,7 @@
                 <w:noProof/>
                 <w:webHidden/>
               </w:rPr>
-              <w:instrText xml:space="preserve"> PAGEREF _Toc455185051 \h </w:instrText>
+              <w:instrText xml:space="preserve"> PAGEREF _Toc455258445 \h </w:instrText>
             </w:r>
             <w:r>
               <w:rPr>
@@ -601,7 +719,7 @@
                 <w:noProof/>
                 <w:webHidden/>
               </w:rPr>
-              <w:t>3</w:t>
+              <w:t>4</w:t>
             </w:r>
             <w:r>
               <w:rPr>
@@ -625,13 +743,13 @@
               <w:lang w:eastAsia="es-ES"/>
             </w:rPr>
           </w:pPr>
-          <w:hyperlink w:anchor="_Toc455185052" w:history="1">
+          <w:hyperlink w:anchor="_Toc455258446" w:history="1">
             <w:r>
               <w:rPr>
                 <w:rStyle w:val="Hipervnculo"/>
                 <w:noProof/>
               </w:rPr>
-              <w:t>3. Interfaz de uso</w:t>
+              <w:t>4. Etiquetas</w:t>
             </w:r>
             <w:r>
               <w:rPr>
@@ -652,7 +770,7 @@
                 <w:noProof/>
                 <w:webHidden/>
               </w:rPr>
-              <w:instrText xml:space="preserve"> PAGEREF _Toc455185052 \h </w:instrText>
+              <w:instrText xml:space="preserve"> PAGEREF _Toc455258446 \h </w:instrText>
             </w:r>
             <w:r>
               <w:rPr>
@@ -672,7 +790,7 @@
                 <w:noProof/>
                 <w:webHidden/>
               </w:rPr>
-              <w:t>4</w:t>
+              <w:t>5</w:t>
             </w:r>
             <w:r>
               <w:rPr>
@@ -696,13 +814,13 @@
               <w:lang w:eastAsia="es-ES"/>
             </w:rPr>
           </w:pPr>
-          <w:hyperlink w:anchor="_Toc455185053" w:history="1">
+          <w:hyperlink w:anchor="_Toc455258447" w:history="1">
             <w:r>
               <w:rPr>
                 <w:rStyle w:val="Hipervnculo"/>
                 <w:noProof/>
               </w:rPr>
-              <w:t>4. Etiquetas</w:t>
+              <w:t>5. Declaración de variables</w:t>
             </w:r>
             <w:r>
               <w:rPr>
@@ -723,7 +841,7 @@
                 <w:noProof/>
                 <w:webHidden/>
               </w:rPr>
-              <w:instrText xml:space="preserve"> PAGEREF _Toc455185053 \h </w:instrText>
+              <w:instrText xml:space="preserve"> PAGEREF _Toc455258447 \h </w:instrText>
             </w:r>
             <w:r>
               <w:rPr>
@@ -743,7 +861,220 @@
                 <w:noProof/>
                 <w:webHidden/>
               </w:rPr>
-              <w:t>5</w:t>
+              <w:t>6</w:t>
+            </w:r>
+            <w:r>
+              <w:rPr>
+                <w:noProof/>
+                <w:webHidden/>
+              </w:rPr>
+              <w:fldChar w:fldCharType="end"/>
+            </w:r>
+          </w:hyperlink>
+        </w:p>
+        <w:p>
+          <w:pPr>
+            <w:pStyle w:val="TDC2"/>
+            <w:tabs>
+              <w:tab w:val="right" w:leader="dot" w:pos="8494"/>
+            </w:tabs>
+            <w:rPr>
+              <w:rFonts w:eastAsiaTheme="minorEastAsia"/>
+              <w:noProof/>
+              <w:sz w:val="22"/>
+              <w:lang w:eastAsia="es-ES"/>
+            </w:rPr>
+          </w:pPr>
+          <w:hyperlink w:anchor="_Toc455258448" w:history="1">
+            <w:r>
+              <w:rPr>
+                <w:rStyle w:val="Hipervnculo"/>
+                <w:noProof/>
+              </w:rPr>
+              <w:t>5.1. Declaraciones de escalares</w:t>
+            </w:r>
+            <w:r>
+              <w:rPr>
+                <w:noProof/>
+                <w:webHidden/>
+              </w:rPr>
+              <w:tab/>
+            </w:r>
+            <w:r>
+              <w:rPr>
+                <w:noProof/>
+                <w:webHidden/>
+              </w:rPr>
+              <w:fldChar w:fldCharType="begin"/>
+            </w:r>
+            <w:r>
+              <w:rPr>
+                <w:noProof/>
+                <w:webHidden/>
+              </w:rPr>
+              <w:instrText xml:space="preserve"> PAGEREF _Toc455258448 \h </w:instrText>
+            </w:r>
+            <w:r>
+              <w:rPr>
+                <w:noProof/>
+                <w:webHidden/>
+              </w:rPr>
+            </w:r>
+            <w:r>
+              <w:rPr>
+                <w:noProof/>
+                <w:webHidden/>
+              </w:rPr>
+              <w:fldChar w:fldCharType="separate"/>
+            </w:r>
+            <w:r>
+              <w:rPr>
+                <w:noProof/>
+                <w:webHidden/>
+              </w:rPr>
+              <w:t>6</w:t>
+            </w:r>
+            <w:r>
+              <w:rPr>
+                <w:noProof/>
+                <w:webHidden/>
+              </w:rPr>
+              <w:fldChar w:fldCharType="end"/>
+            </w:r>
+          </w:hyperlink>
+        </w:p>
+        <w:p>
+          <w:pPr>
+            <w:pStyle w:val="TDC2"/>
+            <w:tabs>
+              <w:tab w:val="right" w:leader="dot" w:pos="8494"/>
+            </w:tabs>
+            <w:rPr>
+              <w:rFonts w:eastAsiaTheme="minorEastAsia"/>
+              <w:noProof/>
+              <w:sz w:val="22"/>
+              <w:lang w:eastAsia="es-ES"/>
+            </w:rPr>
+          </w:pPr>
+          <w:hyperlink w:anchor="_Toc455258449" w:history="1">
+            <w:r>
+              <w:rPr>
+                <w:rStyle w:val="Hipervnculo"/>
+                <w:noProof/>
+              </w:rPr>
+              <w:t>5.2 Declaración de colecciones</w:t>
+            </w:r>
+            <w:r>
+              <w:rPr>
+                <w:noProof/>
+                <w:webHidden/>
+              </w:rPr>
+              <w:tab/>
+            </w:r>
+            <w:r>
+              <w:rPr>
+                <w:noProof/>
+                <w:webHidden/>
+              </w:rPr>
+              <w:fldChar w:fldCharType="begin"/>
+            </w:r>
+            <w:r>
+              <w:rPr>
+                <w:noProof/>
+                <w:webHidden/>
+              </w:rPr>
+              <w:instrText xml:space="preserve"> PAGEREF _Toc455258449 \h </w:instrText>
+            </w:r>
+            <w:r>
+              <w:rPr>
+                <w:noProof/>
+                <w:webHidden/>
+              </w:rPr>
+            </w:r>
+            <w:r>
+              <w:rPr>
+                <w:noProof/>
+                <w:webHidden/>
+              </w:rPr>
+              <w:fldChar w:fldCharType="separate"/>
+            </w:r>
+            <w:r>
+              <w:rPr>
+                <w:noProof/>
+                <w:webHidden/>
+              </w:rPr>
+              <w:t>7</w:t>
+            </w:r>
+            <w:r>
+              <w:rPr>
+                <w:noProof/>
+                <w:webHidden/>
+              </w:rPr>
+              <w:fldChar w:fldCharType="end"/>
+            </w:r>
+          </w:hyperlink>
+        </w:p>
+        <w:p>
+          <w:pPr>
+            <w:pStyle w:val="TDC2"/>
+            <w:tabs>
+              <w:tab w:val="right" w:leader="dot" w:pos="8494"/>
+            </w:tabs>
+            <w:rPr>
+              <w:rFonts w:eastAsiaTheme="minorEastAsia"/>
+              <w:noProof/>
+              <w:sz w:val="22"/>
+              <w:lang w:eastAsia="es-ES"/>
+            </w:rPr>
+          </w:pPr>
+          <w:hyperlink w:anchor="_Toc455258450" w:history="1">
+            <w:r>
+              <w:rPr>
+                <w:rStyle w:val="Hipervnculo"/>
+                <w:noProof/>
+              </w:rPr>
+              <w:t>5.3 Declaración de referencias</w:t>
+            </w:r>
+            <w:r>
+              <w:rPr>
+                <w:noProof/>
+                <w:webHidden/>
+              </w:rPr>
+              <w:tab/>
+            </w:r>
+            <w:r>
+              <w:rPr>
+                <w:noProof/>
+                <w:webHidden/>
+              </w:rPr>
+              <w:fldChar w:fldCharType="begin"/>
+            </w:r>
+            <w:r>
+              <w:rPr>
+                <w:noProof/>
+                <w:webHidden/>
+              </w:rPr>
+              <w:instrText xml:space="preserve"> PAGEREF _Toc455258450 \h </w:instrText>
+            </w:r>
+            <w:r>
+              <w:rPr>
+                <w:noProof/>
+                <w:webHidden/>
+              </w:rPr>
+            </w:r>
+            <w:r>
+              <w:rPr>
+                <w:noProof/>
+                <w:webHidden/>
+              </w:rPr>
+              <w:fldChar w:fldCharType="separate"/>
+            </w:r>
+            <w:r>
+              <w:rPr>
+                <w:noProof/>
+                <w:webHidden/>
+              </w:rPr>
+              <w:t>8</w:t>
             </w:r>
             <w:r>
               <w:rPr>
@@ -767,13 +1098,13 @@
               <w:lang w:eastAsia="es-ES"/>
             </w:rPr>
           </w:pPr>
-          <w:hyperlink w:anchor="_Toc455185054" w:history="1">
+          <w:hyperlink w:anchor="_Toc455258451" w:history="1">
             <w:r>
               <w:rPr>
                 <w:rStyle w:val="Hipervnculo"/>
                 <w:noProof/>
               </w:rPr>
-              <w:t>5. Declaración de variables</w:t>
+              <w:t>6. Inicialización y uso de colecciones</w:t>
             </w:r>
             <w:r>
               <w:rPr>
@@ -794,7 +1125,7 @@
                 <w:noProof/>
                 <w:webHidden/>
               </w:rPr>
-              <w:instrText xml:space="preserve"> PAGEREF _Toc455185054 \h </w:instrText>
+              <w:instrText xml:space="preserve"> PAGEREF _Toc455258451 \h </w:instrText>
             </w:r>
             <w:r>
               <w:rPr>
@@ -814,7 +1145,7 @@
                 <w:noProof/>
                 <w:webHidden/>
               </w:rPr>
-              <w:t>6</w:t>
+              <w:t>8</w:t>
             </w:r>
             <w:r>
               <w:rPr>
@@ -832,16 +1163,19 @@
               <w:tab w:val="right" w:leader="dot" w:pos="8494"/>
             </w:tabs>
             <w:rPr>
+              <w:rFonts w:eastAsiaTheme="minorEastAsia"/>
               <w:noProof/>
+              <w:sz w:val="22"/>
+              <w:lang w:eastAsia="es-ES"/>
             </w:rPr>
           </w:pPr>
-          <w:hyperlink w:anchor="_Toc455185055" w:history="1">
+          <w:hyperlink w:anchor="_Toc455258452" w:history="1">
             <w:r>
               <w:rPr>
                 <w:rStyle w:val="Hipervnculo"/>
                 <w:noProof/>
               </w:rPr>
-              <w:t>5.1. Declaraciones de escalares</w:t>
+              <w:t>6.1 Inicialización de colecciones vacías</w:t>
             </w:r>
             <w:r>
               <w:rPr>
@@ -862,7 +1196,7 @@
                 <w:noProof/>
                 <w:webHidden/>
               </w:rPr>
-              <w:instrText xml:space="preserve"> PAGEREF _Toc455185055 \h </w:instrText>
+              <w:instrText xml:space="preserve"> PAGEREF _Toc455258452 \h </w:instrText>
             </w:r>
             <w:r>
               <w:rPr>
@@ -882,7 +1216,7 @@
                 <w:noProof/>
                 <w:webHidden/>
               </w:rPr>
-              <w:t>6</w:t>
+              <w:t>8</w:t>
             </w:r>
             <w:r>
               <w:rPr>
@@ -900,16 +1234,19 @@
               <w:tab w:val="right" w:leader="dot" w:pos="8494"/>
             </w:tabs>
             <w:rPr>
+              <w:rFonts w:eastAsiaTheme="minorEastAsia"/>
               <w:noProof/>
+              <w:sz w:val="22"/>
+              <w:lang w:eastAsia="es-ES"/>
             </w:rPr>
           </w:pPr>
-          <w:hyperlink w:anchor="_Toc455185056" w:history="1">
+          <w:hyperlink w:anchor="_Toc455258453" w:history="1">
             <w:r>
               <w:rPr>
                 <w:rStyle w:val="Hipervnculo"/>
                 <w:noProof/>
               </w:rPr>
-              <w:t>5.2 Declaración de colecciones</w:t>
+              <w:t>6.2 Inicialización con valores</w:t>
             </w:r>
             <w:r>
               <w:rPr>
@@ -930,7 +1267,7 @@
                 <w:noProof/>
                 <w:webHidden/>
               </w:rPr>
-              <w:instrText xml:space="preserve"> PAGEREF _Toc455185056 \h </w:instrText>
+              <w:instrText xml:space="preserve"> PAGEREF _Toc455258453 \h </w:instrText>
             </w:r>
             <w:r>
               <w:rPr>
@@ -950,7 +1287,7 @@
                 <w:noProof/>
                 <w:webHidden/>
               </w:rPr>
-              <w:t>7</w:t>
+              <w:t>10</w:t>
             </w:r>
             <w:r>
               <w:rPr>
@@ -968,16 +1305,19 @@
               <w:tab w:val="right" w:leader="dot" w:pos="8494"/>
             </w:tabs>
             <w:rPr>
+              <w:rFonts w:eastAsiaTheme="minorEastAsia"/>
               <w:noProof/>
+              <w:sz w:val="22"/>
+              <w:lang w:eastAsia="es-ES"/>
             </w:rPr>
           </w:pPr>
-          <w:hyperlink w:anchor="_Toc455185057" w:history="1">
+          <w:hyperlink w:anchor="_Toc455258454" w:history="1">
             <w:r>
               <w:rPr>
                 <w:rStyle w:val="Hipervnculo"/>
                 <w:noProof/>
               </w:rPr>
-              <w:t>5.3 Declaración de referencias</w:t>
+              <w:t>6.3 Array vs List</w:t>
             </w:r>
             <w:r>
               <w:rPr>
@@ -998,7 +1338,7 @@
                 <w:noProof/>
                 <w:webHidden/>
               </w:rPr>
-              <w:instrText xml:space="preserve"> PAGEREF _Toc455185057 \h </w:instrText>
+              <w:instrText xml:space="preserve"> PAGEREF _Toc455258454 \h </w:instrText>
             </w:r>
             <w:r>
               <w:rPr>
@@ -1018,7 +1358,7 @@
                 <w:noProof/>
                 <w:webHidden/>
               </w:rPr>
-              <w:t>8</w:t>
+              <w:t>11</w:t>
             </w:r>
             <w:r>
               <w:rPr>
@@ -1042,13 +1382,13 @@
               <w:lang w:eastAsia="es-ES"/>
             </w:rPr>
           </w:pPr>
-          <w:hyperlink w:anchor="_Toc455185058" w:history="1">
+          <w:hyperlink w:anchor="_Toc455258455" w:history="1">
             <w:r>
               <w:rPr>
                 <w:rStyle w:val="Hipervnculo"/>
                 <w:noProof/>
               </w:rPr>
-              <w:t>6. Inicialización y uso de colecciones</w:t>
+              <w:t>7. Referencias</w:t>
             </w:r>
             <w:r>
               <w:rPr>
@@ -1069,211 +1409,7 @@
                 <w:noProof/>
                 <w:webHidden/>
               </w:rPr>
-              <w:instrText xml:space="preserve"> PAGEREF _Toc455185058 \h </w:instrText>
-            </w:r>
-            <w:r>
-              <w:rPr>
-                <w:noProof/>
-                <w:webHidden/>
-              </w:rPr>
-            </w:r>
-            <w:r>
-              <w:rPr>
-                <w:noProof/>
-                <w:webHidden/>
-              </w:rPr>
-              <w:fldChar w:fldCharType="separate"/>
-            </w:r>
-            <w:r>
-              <w:rPr>
-                <w:noProof/>
-                <w:webHidden/>
-              </w:rPr>
-              <w:t>8</w:t>
-            </w:r>
-            <w:r>
-              <w:rPr>
-                <w:noProof/>
-                <w:webHidden/>
-              </w:rPr>
-              <w:fldChar w:fldCharType="end"/>
-            </w:r>
-          </w:hyperlink>
-        </w:p>
-        <w:p>
-          <w:pPr>
-            <w:pStyle w:val="TDC2"/>
-            <w:tabs>
-              <w:tab w:val="right" w:leader="dot" w:pos="8494"/>
-            </w:tabs>
-            <w:rPr>
-              <w:noProof/>
-            </w:rPr>
-          </w:pPr>
-          <w:hyperlink w:anchor="_Toc455185059" w:history="1">
-            <w:r>
-              <w:rPr>
-                <w:rStyle w:val="Hipervnculo"/>
-                <w:noProof/>
-              </w:rPr>
-              <w:t>6.1 Inicialización de colecciones vacías</w:t>
-            </w:r>
-            <w:r>
-              <w:rPr>
-                <w:noProof/>
-                <w:webHidden/>
-              </w:rPr>
-              <w:tab/>
-            </w:r>
-            <w:r>
-              <w:rPr>
-                <w:noProof/>
-                <w:webHidden/>
-              </w:rPr>
-              <w:fldChar w:fldCharType="begin"/>
-            </w:r>
-            <w:r>
-              <w:rPr>
-                <w:noProof/>
-                <w:webHidden/>
-              </w:rPr>
-              <w:instrText xml:space="preserve"> PAGEREF _Toc455185059 \h </w:instrText>
-            </w:r>
-            <w:r>
-              <w:rPr>
-                <w:noProof/>
-                <w:webHidden/>
-              </w:rPr>
-            </w:r>
-            <w:r>
-              <w:rPr>
-                <w:noProof/>
-                <w:webHidden/>
-              </w:rPr>
-              <w:fldChar w:fldCharType="separate"/>
-            </w:r>
-            <w:r>
-              <w:rPr>
-                <w:noProof/>
-                <w:webHidden/>
-              </w:rPr>
-              <w:t>8</w:t>
-            </w:r>
-            <w:r>
-              <w:rPr>
-                <w:noProof/>
-                <w:webHidden/>
-              </w:rPr>
-              <w:fldChar w:fldCharType="end"/>
-            </w:r>
-          </w:hyperlink>
-        </w:p>
-        <w:p>
-          <w:pPr>
-            <w:pStyle w:val="TDC2"/>
-            <w:tabs>
-              <w:tab w:val="right" w:leader="dot" w:pos="8494"/>
-            </w:tabs>
-            <w:rPr>
-              <w:noProof/>
-            </w:rPr>
-          </w:pPr>
-          <w:hyperlink w:anchor="_Toc455185060" w:history="1">
-            <w:r>
-              <w:rPr>
-                <w:rStyle w:val="Hipervnculo"/>
-                <w:noProof/>
-              </w:rPr>
-              <w:t>6.2 Inicialización con valores</w:t>
-            </w:r>
-            <w:r>
-              <w:rPr>
-                <w:noProof/>
-                <w:webHidden/>
-              </w:rPr>
-              <w:tab/>
-            </w:r>
-            <w:r>
-              <w:rPr>
-                <w:noProof/>
-                <w:webHidden/>
-              </w:rPr>
-              <w:fldChar w:fldCharType="begin"/>
-            </w:r>
-            <w:r>
-              <w:rPr>
-                <w:noProof/>
-                <w:webHidden/>
-              </w:rPr>
-              <w:instrText xml:space="preserve"> PAGEREF _Toc455185060 \h </w:instrText>
-            </w:r>
-            <w:r>
-              <w:rPr>
-                <w:noProof/>
-                <w:webHidden/>
-              </w:rPr>
-            </w:r>
-            <w:r>
-              <w:rPr>
-                <w:noProof/>
-                <w:webHidden/>
-              </w:rPr>
-              <w:fldChar w:fldCharType="separate"/>
-            </w:r>
-            <w:r>
-              <w:rPr>
-                <w:noProof/>
-                <w:webHidden/>
-              </w:rPr>
-              <w:t>10</w:t>
-            </w:r>
-            <w:r>
-              <w:rPr>
-                <w:noProof/>
-                <w:webHidden/>
-              </w:rPr>
-              <w:fldChar w:fldCharType="end"/>
-            </w:r>
-          </w:hyperlink>
-        </w:p>
-        <w:p>
-          <w:pPr>
-            <w:pStyle w:val="TDC2"/>
-            <w:tabs>
-              <w:tab w:val="right" w:leader="dot" w:pos="8494"/>
-            </w:tabs>
-            <w:rPr>
-              <w:noProof/>
-            </w:rPr>
-          </w:pPr>
-          <w:hyperlink w:anchor="_Toc455185061" w:history="1">
-            <w:r>
-              <w:rPr>
-                <w:rStyle w:val="Hipervnculo"/>
-                <w:noProof/>
-              </w:rPr>
-              <w:t>6.3 Array vs List</w:t>
-            </w:r>
-            <w:r>
-              <w:rPr>
-                <w:noProof/>
-                <w:webHidden/>
-              </w:rPr>
-              <w:tab/>
-            </w:r>
-            <w:r>
-              <w:rPr>
-                <w:noProof/>
-                <w:webHidden/>
-              </w:rPr>
-              <w:fldChar w:fldCharType="begin"/>
-            </w:r>
-            <w:r>
-              <w:rPr>
-                <w:noProof/>
-                <w:webHidden/>
-              </w:rPr>
-              <w:instrText xml:space="preserve"> PAGEREF _Toc455185061 \h </w:instrText>
+              <w:instrText xml:space="preserve"> PAGEREF _Toc455258455 \h </w:instrText>
             </w:r>
             <w:r>
               <w:rPr>
@@ -1317,13 +1453,13 @@
               <w:lang w:eastAsia="es-ES"/>
             </w:rPr>
           </w:pPr>
-          <w:hyperlink w:anchor="_Toc455185062" w:history="1">
+          <w:hyperlink w:anchor="_Toc455258456" w:history="1">
             <w:r>
               <w:rPr>
                 <w:rStyle w:val="Hipervnculo"/>
                 <w:noProof/>
               </w:rPr>
-              <w:t>7. Referencias</w:t>
+              <w:t>8. Funciones</w:t>
             </w:r>
             <w:r>
               <w:rPr>
@@ -1344,7 +1480,7 @@
                 <w:noProof/>
                 <w:webHidden/>
               </w:rPr>
-              <w:instrText xml:space="preserve"> PAGEREF _Toc455185062 \h </w:instrText>
+              <w:instrText xml:space="preserve"> PAGEREF _Toc455258456 \h </w:instrText>
             </w:r>
             <w:r>
               <w:rPr>
@@ -1364,7 +1500,149 @@
                 <w:noProof/>
                 <w:webHidden/>
               </w:rPr>
-              <w:t>11</w:t>
+              <w:t>12</w:t>
+            </w:r>
+            <w:r>
+              <w:rPr>
+                <w:noProof/>
+                <w:webHidden/>
+              </w:rPr>
+              <w:fldChar w:fldCharType="end"/>
+            </w:r>
+          </w:hyperlink>
+        </w:p>
+        <w:p>
+          <w:pPr>
+            <w:pStyle w:val="TDC2"/>
+            <w:tabs>
+              <w:tab w:val="right" w:leader="dot" w:pos="8494"/>
+            </w:tabs>
+            <w:rPr>
+              <w:rFonts w:eastAsiaTheme="minorEastAsia"/>
+              <w:noProof/>
+              <w:sz w:val="22"/>
+              <w:lang w:eastAsia="es-ES"/>
+            </w:rPr>
+          </w:pPr>
+          <w:hyperlink w:anchor="_Toc455258457" w:history="1">
+            <w:r>
+              <w:rPr>
+                <w:rStyle w:val="Hipervnculo"/>
+                <w:noProof/>
+              </w:rPr>
+              <w:t>8.1. Funciones nativas disponibles</w:t>
+            </w:r>
+            <w:r>
+              <w:rPr>
+                <w:noProof/>
+                <w:webHidden/>
+              </w:rPr>
+              <w:tab/>
+            </w:r>
+            <w:r>
+              <w:rPr>
+                <w:noProof/>
+                <w:webHidden/>
+              </w:rPr>
+              <w:fldChar w:fldCharType="begin"/>
+            </w:r>
+            <w:r>
+              <w:rPr>
+                <w:noProof/>
+                <w:webHidden/>
+              </w:rPr>
+              <w:instrText xml:space="preserve"> PAGEREF _Toc455258457 \h </w:instrText>
+            </w:r>
+            <w:r>
+              <w:rPr>
+                <w:noProof/>
+                <w:webHidden/>
+              </w:rPr>
+            </w:r>
+            <w:r>
+              <w:rPr>
+                <w:noProof/>
+                <w:webHidden/>
+              </w:rPr>
+              <w:fldChar w:fldCharType="separate"/>
+            </w:r>
+            <w:r>
+              <w:rPr>
+                <w:noProof/>
+                <w:webHidden/>
+              </w:rPr>
+              <w:t>12</w:t>
+            </w:r>
+            <w:r>
+              <w:rPr>
+                <w:noProof/>
+                <w:webHidden/>
+              </w:rPr>
+              <w:fldChar w:fldCharType="end"/>
+            </w:r>
+          </w:hyperlink>
+        </w:p>
+        <w:p>
+          <w:pPr>
+            <w:pStyle w:val="TDC2"/>
+            <w:tabs>
+              <w:tab w:val="right" w:leader="dot" w:pos="8494"/>
+            </w:tabs>
+            <w:rPr>
+              <w:rFonts w:eastAsiaTheme="minorEastAsia"/>
+              <w:noProof/>
+              <w:sz w:val="22"/>
+              <w:lang w:eastAsia="es-ES"/>
+            </w:rPr>
+          </w:pPr>
+          <w:hyperlink w:anchor="_Toc455258458" w:history="1">
+            <w:r>
+              <w:rPr>
+                <w:rStyle w:val="Hipervnculo"/>
+                <w:noProof/>
+              </w:rPr>
+              <w:t>8.2. Definir funciones</w:t>
+            </w:r>
+            <w:r>
+              <w:rPr>
+                <w:noProof/>
+                <w:webHidden/>
+              </w:rPr>
+              <w:tab/>
+            </w:r>
+            <w:r>
+              <w:rPr>
+                <w:noProof/>
+                <w:webHidden/>
+              </w:rPr>
+              <w:fldChar w:fldCharType="begin"/>
+            </w:r>
+            <w:r>
+              <w:rPr>
+                <w:noProof/>
+                <w:webHidden/>
+              </w:rPr>
+              <w:instrText xml:space="preserve"> PAGEREF _Toc455258458 \h </w:instrText>
+            </w:r>
+            <w:r>
+              <w:rPr>
+                <w:noProof/>
+                <w:webHidden/>
+              </w:rPr>
+            </w:r>
+            <w:r>
+              <w:rPr>
+                <w:noProof/>
+                <w:webHidden/>
+              </w:rPr>
+              <w:fldChar w:fldCharType="separate"/>
+            </w:r>
+            <w:r>
+              <w:rPr>
+                <w:noProof/>
+                <w:webHidden/>
+              </w:rPr>
+              <w:t>13</w:t>
             </w:r>
             <w:r>
               <w:rPr>
@@ -1388,13 +1666,13 @@
               <w:lang w:eastAsia="es-ES"/>
             </w:rPr>
           </w:pPr>
-          <w:hyperlink w:anchor="_Toc455185063" w:history="1">
+          <w:hyperlink w:anchor="_Toc455258459" w:history="1">
             <w:r>
               <w:rPr>
                 <w:rStyle w:val="Hipervnculo"/>
                 <w:noProof/>
               </w:rPr>
-              <w:t>8. Funciones</w:t>
+              <w:t>9. Ficheros</w:t>
             </w:r>
             <w:r>
               <w:rPr>
@@ -1415,7 +1693,7 @@
                 <w:noProof/>
                 <w:webHidden/>
               </w:rPr>
-              <w:instrText xml:space="preserve"> PAGEREF _Toc455185063 \h </w:instrText>
+              <w:instrText xml:space="preserve"> PAGEREF _Toc455258459 \h </w:instrText>
             </w:r>
             <w:r>
               <w:rPr>
@@ -1435,143 +1713,7 @@
                 <w:noProof/>
                 <w:webHidden/>
               </w:rPr>
-              <w:t>12</w:t>
-            </w:r>
-            <w:r>
-              <w:rPr>
-                <w:noProof/>
-                <w:webHidden/>
-              </w:rPr>
-              <w:fldChar w:fldCharType="end"/>
-            </w:r>
-          </w:hyperlink>
-        </w:p>
-        <w:p>
-          <w:pPr>
-            <w:pStyle w:val="TDC2"/>
-            <w:tabs>
-              <w:tab w:val="right" w:leader="dot" w:pos="8494"/>
-            </w:tabs>
-            <w:rPr>
-              <w:noProof/>
-            </w:rPr>
-          </w:pPr>
-          <w:hyperlink w:anchor="_Toc455185064" w:history="1">
-            <w:r>
-              <w:rPr>
-                <w:rStyle w:val="Hipervnculo"/>
-                <w:noProof/>
-              </w:rPr>
-              <w:t>8.1. Funciones nativas disponibles</w:t>
-            </w:r>
-            <w:r>
-              <w:rPr>
-                <w:noProof/>
-                <w:webHidden/>
-              </w:rPr>
-              <w:tab/>
-            </w:r>
-            <w:r>
-              <w:rPr>
-                <w:noProof/>
-                <w:webHidden/>
-              </w:rPr>
-              <w:fldChar w:fldCharType="begin"/>
-            </w:r>
-            <w:r>
-              <w:rPr>
-                <w:noProof/>
-                <w:webHidden/>
-              </w:rPr>
-              <w:instrText xml:space="preserve"> PAGEREF _Toc455185064 \h </w:instrText>
-            </w:r>
-            <w:r>
-              <w:rPr>
-                <w:noProof/>
-                <w:webHidden/>
-              </w:rPr>
-            </w:r>
-            <w:r>
-              <w:rPr>
-                <w:noProof/>
-                <w:webHidden/>
-              </w:rPr>
-              <w:fldChar w:fldCharType="separate"/>
-            </w:r>
-            <w:r>
-              <w:rPr>
-                <w:noProof/>
-                <w:webHidden/>
-              </w:rPr>
-              <w:t>12</w:t>
-            </w:r>
-            <w:r>
-              <w:rPr>
-                <w:noProof/>
-                <w:webHidden/>
-              </w:rPr>
-              <w:fldChar w:fldCharType="end"/>
-            </w:r>
-          </w:hyperlink>
-        </w:p>
-        <w:p>
-          <w:pPr>
-            <w:pStyle w:val="TDC2"/>
-            <w:tabs>
-              <w:tab w:val="right" w:leader="dot" w:pos="8494"/>
-            </w:tabs>
-            <w:rPr>
-              <w:noProof/>
-            </w:rPr>
-          </w:pPr>
-          <w:hyperlink w:anchor="_Toc455185065" w:history="1">
-            <w:r>
-              <w:rPr>
-                <w:rStyle w:val="Hipervnculo"/>
-                <w:noProof/>
-              </w:rPr>
-              <w:t>8.2. Definir funciones</w:t>
-            </w:r>
-            <w:r>
-              <w:rPr>
-                <w:noProof/>
-                <w:webHidden/>
-              </w:rPr>
-              <w:tab/>
-            </w:r>
-            <w:r>
-              <w:rPr>
-                <w:noProof/>
-                <w:webHidden/>
-              </w:rPr>
-              <w:fldChar w:fldCharType="begin"/>
-            </w:r>
-            <w:r>
-              <w:rPr>
-                <w:noProof/>
-                <w:webHidden/>
-              </w:rPr>
-              <w:instrText xml:space="preserve"> PAGEREF _Toc455185065 \h </w:instrText>
-            </w:r>
-            <w:r>
-              <w:rPr>
-                <w:noProof/>
-                <w:webHidden/>
-              </w:rPr>
-            </w:r>
-            <w:r>
-              <w:rPr>
-                <w:noProof/>
-                <w:webHidden/>
-              </w:rPr>
-              <w:fldChar w:fldCharType="separate"/>
-            </w:r>
-            <w:r>
-              <w:rPr>
-                <w:noProof/>
-                <w:webHidden/>
-              </w:rPr>
-              <w:t>13</w:t>
+              <w:t>14</w:t>
             </w:r>
             <w:r>
               <w:rPr>
@@ -1595,13 +1737,13 @@
               <w:lang w:eastAsia="es-ES"/>
             </w:rPr>
           </w:pPr>
-          <w:hyperlink w:anchor="_Toc455185066" w:history="1">
+          <w:hyperlink w:anchor="_Toc455258460" w:history="1">
             <w:r>
               <w:rPr>
                 <w:rStyle w:val="Hipervnculo"/>
                 <w:noProof/>
               </w:rPr>
-              <w:t>9. Ficheros</w:t>
+              <w:t>10. Importar otros scripts</w:t>
             </w:r>
             <w:r>
               <w:rPr>
@@ -1622,7 +1764,7 @@
                 <w:noProof/>
                 <w:webHidden/>
               </w:rPr>
-              <w:instrText xml:space="preserve"> PAGEREF _Toc455185066 \h </w:instrText>
+              <w:instrText xml:space="preserve"> PAGEREF _Toc455258460 \h </w:instrText>
             </w:r>
             <w:r>
               <w:rPr>
@@ -1642,7 +1784,7 @@
                 <w:noProof/>
                 <w:webHidden/>
               </w:rPr>
-              <w:t>13</w:t>
+              <w:t>16</w:t>
             </w:r>
             <w:r>
               <w:rPr>
@@ -1666,13 +1808,13 @@
               <w:lang w:eastAsia="es-ES"/>
             </w:rPr>
           </w:pPr>
-          <w:hyperlink w:anchor="_Toc455185067" w:history="1">
+          <w:hyperlink w:anchor="_Toc455258461" w:history="1">
             <w:r>
               <w:rPr>
                 <w:rStyle w:val="Hipervnculo"/>
                 <w:noProof/>
               </w:rPr>
-              <w:t>10. Paquetes</w:t>
+              <w:t>11. Hadoop</w:t>
             </w:r>
             <w:r>
               <w:rPr>
@@ -1693,7 +1835,7 @@
                 <w:noProof/>
                 <w:webHidden/>
               </w:rPr>
-              <w:instrText xml:space="preserve"> PAGEREF _Toc455185067 \h </w:instrText>
+              <w:instrText xml:space="preserve"> PAGEREF _Toc455258461 \h </w:instrText>
             </w:r>
             <w:r>
               <w:rPr>
@@ -1713,7 +1855,149 @@
                 <w:noProof/>
                 <w:webHidden/>
               </w:rPr>
-              <w:t>13</w:t>
+              <w:t>16</w:t>
+            </w:r>
+            <w:r>
+              <w:rPr>
+                <w:noProof/>
+                <w:webHidden/>
+              </w:rPr>
+              <w:fldChar w:fldCharType="end"/>
+            </w:r>
+          </w:hyperlink>
+        </w:p>
+        <w:p>
+          <w:pPr>
+            <w:pStyle w:val="TDC2"/>
+            <w:tabs>
+              <w:tab w:val="right" w:leader="dot" w:pos="8494"/>
+            </w:tabs>
+            <w:rPr>
+              <w:rFonts w:eastAsiaTheme="minorEastAsia"/>
+              <w:noProof/>
+              <w:sz w:val="22"/>
+              <w:lang w:eastAsia="es-ES"/>
+            </w:rPr>
+          </w:pPr>
+          <w:hyperlink w:anchor="_Toc455258462" w:history="1">
+            <w:r>
+              <w:rPr>
+                <w:rStyle w:val="Hipervnculo"/>
+                <w:noProof/>
+              </w:rPr>
+              <w:t>11.1 Mapper</w:t>
+            </w:r>
+            <w:r>
+              <w:rPr>
+                <w:noProof/>
+                <w:webHidden/>
+              </w:rPr>
+              <w:tab/>
+            </w:r>
+            <w:r>
+              <w:rPr>
+                <w:noProof/>
+                <w:webHidden/>
+              </w:rPr>
+              <w:fldChar w:fldCharType="begin"/>
+            </w:r>
+            <w:r>
+              <w:rPr>
+                <w:noProof/>
+                <w:webHidden/>
+              </w:rPr>
+              <w:instrText xml:space="preserve"> PAGEREF _Toc455258462 \h </w:instrText>
+            </w:r>
+            <w:r>
+              <w:rPr>
+                <w:noProof/>
+                <w:webHidden/>
+              </w:rPr>
+            </w:r>
+            <w:r>
+              <w:rPr>
+                <w:noProof/>
+                <w:webHidden/>
+              </w:rPr>
+              <w:fldChar w:fldCharType="separate"/>
+            </w:r>
+            <w:r>
+              <w:rPr>
+                <w:noProof/>
+                <w:webHidden/>
+              </w:rPr>
+              <w:t>17</w:t>
+            </w:r>
+            <w:r>
+              <w:rPr>
+                <w:noProof/>
+                <w:webHidden/>
+              </w:rPr>
+              <w:fldChar w:fldCharType="end"/>
+            </w:r>
+          </w:hyperlink>
+        </w:p>
+        <w:p>
+          <w:pPr>
+            <w:pStyle w:val="TDC2"/>
+            <w:tabs>
+              <w:tab w:val="right" w:leader="dot" w:pos="8494"/>
+            </w:tabs>
+            <w:rPr>
+              <w:rFonts w:eastAsiaTheme="minorEastAsia"/>
+              <w:noProof/>
+              <w:sz w:val="22"/>
+              <w:lang w:eastAsia="es-ES"/>
+            </w:rPr>
+          </w:pPr>
+          <w:hyperlink w:anchor="_Toc455258463" w:history="1">
+            <w:r>
+              <w:rPr>
+                <w:rStyle w:val="Hipervnculo"/>
+                <w:noProof/>
+              </w:rPr>
+              <w:t>11.2 Reducer</w:t>
+            </w:r>
+            <w:r>
+              <w:rPr>
+                <w:noProof/>
+                <w:webHidden/>
+              </w:rPr>
+              <w:tab/>
+            </w:r>
+            <w:r>
+              <w:rPr>
+                <w:noProof/>
+                <w:webHidden/>
+              </w:rPr>
+              <w:fldChar w:fldCharType="begin"/>
+            </w:r>
+            <w:r>
+              <w:rPr>
+                <w:noProof/>
+                <w:webHidden/>
+              </w:rPr>
+              <w:instrText xml:space="preserve"> PAGEREF _Toc455258463 \h </w:instrText>
+            </w:r>
+            <w:r>
+              <w:rPr>
+                <w:noProof/>
+                <w:webHidden/>
+              </w:rPr>
+            </w:r>
+            <w:r>
+              <w:rPr>
+                <w:noProof/>
+                <w:webHidden/>
+              </w:rPr>
+              <w:fldChar w:fldCharType="separate"/>
+            </w:r>
+            <w:r>
+              <w:rPr>
+                <w:noProof/>
+                <w:webHidden/>
+              </w:rPr>
+              <w:t>18</w:t>
             </w:r>
             <w:r>
               <w:rPr>
@@ -1737,13 +2021,13 @@
               <w:lang w:eastAsia="es-ES"/>
             </w:rPr>
           </w:pPr>
-          <w:hyperlink w:anchor="_Toc455185068" w:history="1">
+          <w:hyperlink w:anchor="_Toc455258464" w:history="1">
             <w:r>
               <w:rPr>
                 <w:rStyle w:val="Hipervnculo"/>
                 <w:noProof/>
               </w:rPr>
-              <w:t>11. Hadoop</w:t>
+              <w:t>12. Notas finales</w:t>
             </w:r>
             <w:r>
               <w:rPr>
@@ -1764,7 +2048,7 @@
                 <w:noProof/>
                 <w:webHidden/>
               </w:rPr>
-              <w:instrText xml:space="preserve"> PAGEREF _Toc455185068 \h </w:instrText>
+              <w:instrText xml:space="preserve"> PAGEREF _Toc455258464 \h </w:instrText>
             </w:r>
             <w:r>
               <w:rPr>
@@ -1784,145 +2068,7 @@
                 <w:noProof/>
                 <w:webHidden/>
               </w:rPr>
-              <w:t>13</w:t>
-            </w:r>
-            <w:r>
-              <w:rPr>
-                <w:noProof/>
-                <w:webHidden/>
-              </w:rPr>
-              <w:fldChar w:fldCharType="end"/>
-            </w:r>
-          </w:hyperlink>
-        </w:p>
-        <w:p>
-          <w:pPr>
-            <w:pStyle w:val="TDC2"/>
-            <w:tabs>
-              <w:tab w:val="right" w:leader="dot" w:pos="8494"/>
-            </w:tabs>
-            <w:rPr>
-              <w:noProof/>
-            </w:rPr>
-          </w:pPr>
-          <w:hyperlink w:anchor="_Toc455185069" w:history="1">
-            <w:r>
-              <w:rPr>
-                <w:rStyle w:val="Hipervnculo"/>
-                <w:noProof/>
-              </w:rPr>
-              <w:t>11.1 Mapper</w:t>
-            </w:r>
-            <w:r>
-              <w:rPr>
-                <w:noProof/>
-                <w:webHidden/>
-              </w:rPr>
-              <w:tab/>
-            </w:r>
-            <w:r>
-              <w:rPr>
-                <w:noProof/>
-                <w:webHidden/>
-              </w:rPr>
-              <w:fldChar w:fldCharType="begin"/>
-            </w:r>
-            <w:r>
-              <w:rPr>
-                <w:noProof/>
-                <w:webHidden/>
-              </w:rPr>
-              <w:instrText xml:space="preserve"> PAGEREF _Toc455185069 \h </w:instrText>
-            </w:r>
-            <w:r>
-              <w:rPr>
-                <w:noProof/>
-                <w:webHidden/>
-              </w:rPr>
-            </w:r>
-            <w:r>
-              <w:rPr>
-                <w:noProof/>
-                <w:webHidden/>
-              </w:rPr>
-              <w:fldChar w:fldCharType="separate"/>
-            </w:r>
-            <w:r>
-              <w:rPr>
-                <w:noProof/>
-                <w:webHidden/>
-              </w:rPr>
-              <w:t>13</w:t>
-            </w:r>
-            <w:r>
-              <w:rPr>
-                <w:noProof/>
-                <w:webHidden/>
-              </w:rPr>
-              <w:fldChar w:fldCharType="end"/>
-            </w:r>
-          </w:hyperlink>
-          <w:bookmarkStart w:id="0" w:name="_GoBack"/>
-          <w:bookmarkEnd w:id="0"/>
-        </w:p>
-        <w:p>
-          <w:pPr>
-            <w:pStyle w:val="TDC2"/>
-            <w:tabs>
-              <w:tab w:val="right" w:leader="dot" w:pos="8494"/>
-            </w:tabs>
-            <w:rPr>
-              <w:noProof/>
-            </w:rPr>
-          </w:pPr>
-          <w:hyperlink w:anchor="_Toc455185070" w:history="1">
-            <w:r>
-              <w:rPr>
-                <w:rStyle w:val="Hipervnculo"/>
-                <w:noProof/>
-              </w:rPr>
-              <w:t>11.2 Reducer</w:t>
-            </w:r>
-            <w:r>
-              <w:rPr>
-                <w:noProof/>
-                <w:webHidden/>
-              </w:rPr>
-              <w:tab/>
-            </w:r>
-            <w:r>
-              <w:rPr>
-                <w:noProof/>
-                <w:webHidden/>
-              </w:rPr>
-              <w:fldChar w:fldCharType="begin"/>
-            </w:r>
-            <w:r>
-              <w:rPr>
-                <w:noProof/>
-                <w:webHidden/>
-              </w:rPr>
-              <w:instrText xml:space="preserve"> PAGEREF _Toc455185070 \h </w:instrText>
-            </w:r>
-            <w:r>
-              <w:rPr>
-                <w:noProof/>
-                <w:webHidden/>
-              </w:rPr>
-            </w:r>
-            <w:r>
-              <w:rPr>
-                <w:noProof/>
-                <w:webHidden/>
-              </w:rPr>
-              <w:fldChar w:fldCharType="separate"/>
-            </w:r>
-            <w:r>
-              <w:rPr>
-                <w:noProof/>
-                <w:webHidden/>
-              </w:rPr>
-              <w:t>13</w:t>
+              <w:t>20</w:t>
             </w:r>
             <w:r>
               <w:rPr>
@@ -1946,7 +2092,7 @@
               <w:lang w:eastAsia="es-ES"/>
             </w:rPr>
           </w:pPr>
-          <w:hyperlink w:anchor="_Toc455185071" w:history="1">
+          <w:hyperlink w:anchor="_Toc455258465" w:history="1">
             <w:r>
               <w:rPr>
                 <w:rStyle w:val="Hipervnculo"/>
@@ -1973,7 +2119,7 @@
                 <w:noProof/>
                 <w:webHidden/>
               </w:rPr>
-              <w:instrText xml:space="preserve"> PAGEREF _Toc455185071 \h </w:instrText>
+              <w:instrText xml:space="preserve"> PAGEREF _Toc455258465 \h </w:instrText>
             </w:r>
             <w:r>
               <w:rPr>
@@ -1993,7 +2139,7 @@
                 <w:noProof/>
                 <w:webHidden/>
               </w:rPr>
-              <w:t>14</w:t>
+              <w:t>21</w:t>
             </w:r>
             <w:r>
               <w:rPr>
@@ -2028,7 +2174,7 @@
       <w:pPr>
         <w:pStyle w:val="Ttulo1"/>
       </w:pPr>
-      <w:bookmarkStart w:id="1" w:name="_Toc455185050"/>
+      <w:bookmarkStart w:id="1" w:name="_Toc455258443"/>
       <w:r>
         <w:lastRenderedPageBreak/>
         <w:t>1.</w:t>
@@ -2133,7 +2279,7 @@
       <w:pPr>
         <w:pStyle w:val="Ttulo1"/>
       </w:pPr>
-      <w:bookmarkStart w:id="2" w:name="_Toc455185051"/>
+      <w:bookmarkStart w:id="2" w:name="_Toc455258444"/>
       <w:r>
         <w:t>2. Configuración</w:t>
       </w:r>
@@ -2229,7 +2375,7 @@
       <w:pPr>
         <w:pStyle w:val="Ttulo1"/>
       </w:pPr>
-      <w:bookmarkStart w:id="3" w:name="_Toc455185052"/>
+      <w:bookmarkStart w:id="3" w:name="_Toc455258445"/>
       <w:r>
         <w:t>3</w:t>
       </w:r>
@@ -2270,7 +2416,7 @@
           <w:lang w:eastAsia="es-ES"/>
         </w:rPr>
         <w:drawing>
-          <wp:inline distT="0" distB="0" distL="0" distR="0" wp14:anchorId="78D941F1" wp14:editId="41C3B582">
+          <wp:inline distT="0" distB="0" distL="0" distR="0" wp14:anchorId="26227DA4" wp14:editId="143AB693">
             <wp:extent cx="5400040" cy="4533900"/>
             <wp:effectExtent l="0" t="0" r="0" b="0"/>
             <wp:docPr id="2" name="Imagen 2"/>
@@ -2312,7 +2458,7 @@
       <w:pPr>
         <w:pStyle w:val="Ttulo1"/>
       </w:pPr>
-      <w:bookmarkStart w:id="4" w:name="_Toc455185053"/>
+      <w:bookmarkStart w:id="4" w:name="_Toc455258446"/>
       <w:r>
         <w:lastRenderedPageBreak/>
         <w:t>4. Etiquetas</w:t>
@@ -3341,7 +3487,7 @@
       <w:pPr>
         <w:pStyle w:val="Ttulo1"/>
       </w:pPr>
-      <w:bookmarkStart w:id="5" w:name="_Toc455185054"/>
+      <w:bookmarkStart w:id="5" w:name="_Toc455258447"/>
       <w:r>
         <w:t>5. Declaración de variables</w:t>
       </w:r>
@@ -3385,7 +3531,7 @@
       <w:pPr>
         <w:pStyle w:val="Ttulo2"/>
       </w:pPr>
-      <w:bookmarkStart w:id="6" w:name="_Toc455185055"/>
+      <w:bookmarkStart w:id="6" w:name="_Toc455258448"/>
       <w:r>
         <w:t>5.1. Declaraciones</w:t>
       </w:r>
@@ -3436,9 +3582,9 @@
           <w:lang w:eastAsia="es-ES"/>
         </w:rPr>
         <w:drawing>
-          <wp:inline distT="0" distB="0" distL="0" distR="0" wp14:anchorId="0C1718EB" wp14:editId="6D2396EE">
-            <wp:extent cx="2462225" cy="510540"/>
-            <wp:effectExtent l="19050" t="19050" r="14605" b="22860"/>
+          <wp:inline distT="0" distB="0" distL="0" distR="0" wp14:anchorId="2B7AEF82" wp14:editId="26431A5B">
+            <wp:extent cx="2039603" cy="422910"/>
+            <wp:effectExtent l="19050" t="19050" r="18415" b="15240"/>
             <wp:docPr id="3" name="Imagen 3"/>
             <wp:cNvGraphicFramePr>
               <a:graphicFrameLocks xmlns:a="http://schemas.openxmlformats.org/drawingml/2006/main" noChangeAspect="1"/>
@@ -3459,7 +3605,7 @@
                   <pic:spPr>
                     <a:xfrm>
                       <a:off x="0" y="0"/>
-                      <a:ext cx="2476667" cy="513535"/>
+                      <a:ext cx="2061895" cy="427532"/>
                     </a:xfrm>
                     <a:prstGeom prst="rect">
                       <a:avLst/>
@@ -3489,9 +3635,9 @@
           <w:lang w:eastAsia="es-ES"/>
         </w:rPr>
         <w:drawing>
-          <wp:inline distT="0" distB="0" distL="0" distR="0" wp14:anchorId="09622512" wp14:editId="1534D9B7">
-            <wp:extent cx="2449830" cy="503032"/>
-            <wp:effectExtent l="19050" t="19050" r="26670" b="11430"/>
+          <wp:inline distT="0" distB="0" distL="0" distR="0" wp14:anchorId="7756DD83" wp14:editId="5A7CDD3B">
+            <wp:extent cx="1969770" cy="404460"/>
+            <wp:effectExtent l="19050" t="19050" r="11430" b="15240"/>
             <wp:docPr id="4" name="Imagen 4"/>
             <wp:cNvGraphicFramePr>
               <a:graphicFrameLocks xmlns:a="http://schemas.openxmlformats.org/drawingml/2006/main" noChangeAspect="1"/>
@@ -3512,7 +3658,7 @@
                   <pic:spPr>
                     <a:xfrm>
                       <a:off x="0" y="0"/>
-                      <a:ext cx="2492872" cy="511870"/>
+                      <a:ext cx="2042696" cy="419434"/>
                     </a:xfrm>
                     <a:prstGeom prst="rect">
                       <a:avLst/>
@@ -3531,6 +3677,7 @@
       </w:r>
     </w:p>
     <w:p/>
+    <w:p/>
     <w:p>
       <w:pPr>
         <w:rPr>
@@ -3557,9 +3704,9 @@
           <w:lang w:eastAsia="es-ES"/>
         </w:rPr>
         <w:drawing>
-          <wp:inline distT="0" distB="0" distL="0" distR="0" wp14:anchorId="27910179" wp14:editId="00F23715">
-            <wp:extent cx="2480945" cy="802852"/>
-            <wp:effectExtent l="19050" t="19050" r="14605" b="16510"/>
+          <wp:inline distT="0" distB="0" distL="0" distR="0" wp14:anchorId="033FF6FB" wp14:editId="47F2A6CB">
+            <wp:extent cx="1766029" cy="571500"/>
+            <wp:effectExtent l="19050" t="19050" r="24765" b="19050"/>
             <wp:docPr id="5" name="Imagen 5"/>
             <wp:cNvGraphicFramePr>
               <a:graphicFrameLocks xmlns:a="http://schemas.openxmlformats.org/drawingml/2006/main" noChangeAspect="1"/>
@@ -3580,7 +3727,7 @@
                   <pic:spPr>
                     <a:xfrm>
                       <a:off x="0" y="0"/>
-                      <a:ext cx="2526299" cy="817529"/>
+                      <a:ext cx="1806613" cy="584633"/>
                     </a:xfrm>
                     <a:prstGeom prst="rect">
                       <a:avLst/>
@@ -3626,9 +3773,9 @@
           <w:lang w:eastAsia="es-ES"/>
         </w:rPr>
         <w:drawing>
-          <wp:inline distT="0" distB="0" distL="0" distR="0" wp14:anchorId="6737D5FA" wp14:editId="6418BE3F">
-            <wp:extent cx="2460145" cy="826770"/>
-            <wp:effectExtent l="19050" t="19050" r="16510" b="11430"/>
+          <wp:inline distT="0" distB="0" distL="0" distR="0" wp14:anchorId="42F588A6" wp14:editId="60881D0C">
+            <wp:extent cx="2040676" cy="685800"/>
+            <wp:effectExtent l="19050" t="19050" r="17145" b="19050"/>
             <wp:docPr id="6" name="Imagen 6"/>
             <wp:cNvGraphicFramePr>
               <a:graphicFrameLocks xmlns:a="http://schemas.openxmlformats.org/drawingml/2006/main" noChangeAspect="1"/>
@@ -3649,7 +3796,7 @@
                   <pic:spPr>
                     <a:xfrm>
                       <a:off x="0" y="0"/>
-                      <a:ext cx="2471766" cy="830675"/>
+                      <a:ext cx="2054810" cy="690550"/>
                     </a:xfrm>
                     <a:prstGeom prst="rect">
                       <a:avLst/>
@@ -3672,7 +3819,7 @@
       <w:pPr>
         <w:pStyle w:val="Ttulo2"/>
       </w:pPr>
-      <w:bookmarkStart w:id="7" w:name="_Toc455185056"/>
+      <w:bookmarkStart w:id="7" w:name="_Toc455258449"/>
       <w:r>
         <w:t>5.2 Declaración de colecciones</w:t>
       </w:r>
@@ -3723,9 +3870,9 @@
           <w:lang w:eastAsia="es-ES"/>
         </w:rPr>
         <w:drawing>
-          <wp:inline distT="0" distB="0" distL="0" distR="0" wp14:anchorId="244767CE" wp14:editId="62661968">
-            <wp:extent cx="2472690" cy="872089"/>
-            <wp:effectExtent l="19050" t="19050" r="22860" b="23495"/>
+          <wp:inline distT="0" distB="0" distL="0" distR="0" wp14:anchorId="60CF3FE8" wp14:editId="09D38C5D">
+            <wp:extent cx="2322588" cy="819150"/>
+            <wp:effectExtent l="19050" t="19050" r="20955" b="19050"/>
             <wp:docPr id="7" name="Imagen 7"/>
             <wp:cNvGraphicFramePr>
               <a:graphicFrameLocks xmlns:a="http://schemas.openxmlformats.org/drawingml/2006/main" noChangeAspect="1"/>
@@ -3746,7 +3893,7 @@
                   <pic:spPr>
                     <a:xfrm>
                       <a:off x="0" y="0"/>
-                      <a:ext cx="2479871" cy="874622"/>
+                      <a:ext cx="2335987" cy="823876"/>
                     </a:xfrm>
                     <a:prstGeom prst="rect">
                       <a:avLst/>
@@ -3776,9 +3923,9 @@
           <w:lang w:eastAsia="es-ES"/>
         </w:rPr>
         <w:drawing>
-          <wp:inline distT="0" distB="0" distL="0" distR="0" wp14:anchorId="01E9A73E" wp14:editId="7BC19DAF">
-            <wp:extent cx="3368040" cy="472888"/>
-            <wp:effectExtent l="19050" t="19050" r="22860" b="22860"/>
+          <wp:inline distT="0" distB="0" distL="0" distR="0" wp14:anchorId="13BC808A" wp14:editId="419BDCD0">
+            <wp:extent cx="3204210" cy="449885"/>
+            <wp:effectExtent l="19050" t="19050" r="15240" b="26670"/>
             <wp:docPr id="8" name="Imagen 8"/>
             <wp:cNvGraphicFramePr>
               <a:graphicFrameLocks xmlns:a="http://schemas.openxmlformats.org/drawingml/2006/main" noChangeAspect="1"/>
@@ -3799,7 +3946,7 @@
                   <pic:spPr>
                     <a:xfrm>
                       <a:off x="0" y="0"/>
-                      <a:ext cx="3482732" cy="488991"/>
+                      <a:ext cx="3342811" cy="469345"/>
                     </a:xfrm>
                     <a:prstGeom prst="rect">
                       <a:avLst/>
@@ -3818,11 +3965,12 @@
       </w:r>
     </w:p>
     <w:p/>
+    <w:p/>
     <w:p>
       <w:pPr>
         <w:pStyle w:val="Ttulo2"/>
       </w:pPr>
-      <w:bookmarkStart w:id="8" w:name="_Toc455185057"/>
+      <w:bookmarkStart w:id="8" w:name="_Toc455258450"/>
       <w:r>
         <w:lastRenderedPageBreak/>
         <w:t>5.3 Declaración de referencias</w:t>
@@ -3842,9 +3990,9 @@
           <w:lang w:eastAsia="es-ES"/>
         </w:rPr>
         <w:drawing>
-          <wp:inline distT="0" distB="0" distL="0" distR="0" wp14:anchorId="4DCB2A34" wp14:editId="061EDF64">
-            <wp:extent cx="3295650" cy="662695"/>
-            <wp:effectExtent l="19050" t="19050" r="19050" b="23495"/>
+          <wp:inline distT="0" distB="0" distL="0" distR="0" wp14:anchorId="1372F7A0" wp14:editId="3C92635B">
+            <wp:extent cx="3032760" cy="609833"/>
+            <wp:effectExtent l="19050" t="19050" r="15240" b="19050"/>
             <wp:docPr id="9" name="Imagen 9"/>
             <wp:cNvGraphicFramePr>
               <a:graphicFrameLocks xmlns:a="http://schemas.openxmlformats.org/drawingml/2006/main" noChangeAspect="1"/>
@@ -3865,7 +4013,7 @@
                   <pic:spPr>
                     <a:xfrm>
                       <a:off x="0" y="0"/>
-                      <a:ext cx="3322013" cy="667996"/>
+                      <a:ext cx="3084644" cy="620266"/>
                     </a:xfrm>
                     <a:prstGeom prst="rect">
                       <a:avLst/>
@@ -3888,7 +4036,7 @@
       <w:pPr>
         <w:pStyle w:val="Ttulo1"/>
       </w:pPr>
-      <w:bookmarkStart w:id="9" w:name="_Toc455185058"/>
+      <w:bookmarkStart w:id="9" w:name="_Toc455258451"/>
       <w:r>
         <w:t>6. Inicialización y uso de colecciones</w:t>
       </w:r>
@@ -3923,7 +4071,7 @@
       <w:pPr>
         <w:pStyle w:val="Ttulo2"/>
       </w:pPr>
-      <w:bookmarkStart w:id="10" w:name="_Toc455185059"/>
+      <w:bookmarkStart w:id="10" w:name="_Toc455258452"/>
       <w:r>
         <w:t>6.1 Inicialización</w:t>
       </w:r>
@@ -3975,7 +4123,7 @@
         </w:rPr>
         <w:lastRenderedPageBreak/>
         <w:drawing>
-          <wp:inline distT="0" distB="0" distL="0" distR="0" wp14:anchorId="696CB247" wp14:editId="0A003B6B">
+          <wp:inline distT="0" distB="0" distL="0" distR="0" wp14:anchorId="56FA76AB" wp14:editId="61A76B71">
             <wp:extent cx="2781300" cy="1447558"/>
             <wp:effectExtent l="19050" t="19050" r="19050" b="19685"/>
             <wp:docPr id="11" name="Imagen 11"/>
@@ -4091,7 +4239,7 @@
           <w:lang w:eastAsia="es-ES"/>
         </w:rPr>
         <w:drawing>
-          <wp:inline distT="0" distB="0" distL="0" distR="0" wp14:anchorId="45F42162" wp14:editId="41B17834">
+          <wp:inline distT="0" distB="0" distL="0" distR="0" wp14:anchorId="6ED1A869" wp14:editId="7C36C697">
             <wp:extent cx="3251679" cy="1062990"/>
             <wp:effectExtent l="19050" t="19050" r="25400" b="22860"/>
             <wp:docPr id="12" name="Imagen 12"/>
@@ -4195,7 +4343,7 @@
           <w:lang w:eastAsia="es-ES"/>
         </w:rPr>
         <w:drawing>
-          <wp:inline distT="0" distB="0" distL="0" distR="0" wp14:anchorId="505D474B" wp14:editId="2584F15F">
+          <wp:inline distT="0" distB="0" distL="0" distR="0" wp14:anchorId="5C6D9833" wp14:editId="7374B46A">
             <wp:extent cx="2700152" cy="1223010"/>
             <wp:effectExtent l="19050" t="19050" r="24130" b="15240"/>
             <wp:docPr id="14" name="Imagen 14"/>
@@ -4267,7 +4415,7 @@
       <w:pPr>
         <w:pStyle w:val="Ttulo2"/>
       </w:pPr>
-      <w:bookmarkStart w:id="11" w:name="_Toc455185060"/>
+      <w:bookmarkStart w:id="11" w:name="_Toc455258453"/>
       <w:r>
         <w:t>6.2 Inicialización con valores</w:t>
       </w:r>
@@ -4311,7 +4459,7 @@
           <w:lang w:eastAsia="es-ES"/>
         </w:rPr>
         <w:drawing>
-          <wp:inline distT="0" distB="0" distL="0" distR="0" wp14:anchorId="782C9D47" wp14:editId="629AAFD7">
+          <wp:inline distT="0" distB="0" distL="0" distR="0" wp14:anchorId="5F3A492E" wp14:editId="5A166185">
             <wp:extent cx="2990850" cy="873914"/>
             <wp:effectExtent l="19050" t="19050" r="19050" b="21590"/>
             <wp:docPr id="15" name="Imagen 15"/>
@@ -4372,7 +4520,7 @@
       <w:pPr>
         <w:pStyle w:val="Ttulo2"/>
       </w:pPr>
-      <w:bookmarkStart w:id="12" w:name="_Toc455185061"/>
+      <w:bookmarkStart w:id="12" w:name="_Toc455258454"/>
       <w:r>
         <w:lastRenderedPageBreak/>
         <w:t xml:space="preserve">6.3 </w:t>
@@ -4580,7 +4728,7 @@
       <w:pPr>
         <w:pStyle w:val="Ttulo1"/>
       </w:pPr>
-      <w:bookmarkStart w:id="13" w:name="_Toc455185062"/>
+      <w:bookmarkStart w:id="13" w:name="_Toc455258455"/>
       <w:r>
         <w:t>7. Referencias</w:t>
       </w:r>
@@ -4672,7 +4820,7 @@
           <w:lang w:eastAsia="es-ES"/>
         </w:rPr>
         <w:drawing>
-          <wp:inline distT="0" distB="0" distL="0" distR="0" wp14:anchorId="6358BF78" wp14:editId="5EB63BCE">
+          <wp:inline distT="0" distB="0" distL="0" distR="0" wp14:anchorId="27A8162A" wp14:editId="766723D8">
             <wp:extent cx="2724150" cy="712751"/>
             <wp:effectExtent l="19050" t="19050" r="19050" b="11430"/>
             <wp:docPr id="16" name="Imagen 16"/>
@@ -4741,7 +4889,7 @@
       <w:pPr>
         <w:pStyle w:val="Ttulo1"/>
       </w:pPr>
-      <w:bookmarkStart w:id="14" w:name="_Toc455185063"/>
+      <w:bookmarkStart w:id="14" w:name="_Toc455258456"/>
       <w:r>
         <w:t>8</w:t>
       </w:r>
@@ -4755,7 +4903,7 @@
       <w:pPr>
         <w:pStyle w:val="Ttulo2"/>
       </w:pPr>
-      <w:bookmarkStart w:id="15" w:name="_Toc455185064"/>
+      <w:bookmarkStart w:id="15" w:name="_Toc455258457"/>
       <w:r>
         <w:t>8</w:t>
       </w:r>
@@ -6453,93 +6601,638 @@
       </w:tr>
     </w:tbl>
     <w:p/>
+    <w:p>
+      <w:pPr>
+        <w:pStyle w:val="Ttulo2"/>
+      </w:pPr>
+      <w:bookmarkStart w:id="16" w:name="_Toc455258458"/>
+      <w:r>
+        <w:t>8</w:t>
+      </w:r>
+      <w:r>
+        <w:t>.2. Definir funciones</w:t>
+      </w:r>
+      <w:bookmarkEnd w:id="16"/>
+    </w:p>
     <w:p/>
     <w:p>
-      <w:pPr>
-        <w:pStyle w:val="Ttulo2"/>
-      </w:pPr>
-      <w:bookmarkStart w:id="16" w:name="_Toc455185065"/>
-      <w:r>
-        <w:t>8</w:t>
-      </w:r>
-      <w:r>
-        <w:t>.2. Definir funciones</w:t>
-      </w:r>
-      <w:bookmarkEnd w:id="16"/>
+      <w:r>
+        <w:t xml:space="preserve">Las funciones definidas en los scripts Perl también deberán ser </w:t>
+      </w:r>
+      <w:proofErr w:type="spellStart"/>
+      <w:r>
+        <w:t>tipadas</w:t>
+      </w:r>
+      <w:proofErr w:type="spellEnd"/>
+      <w:r>
+        <w:t xml:space="preserve"> de la misma forma que las variables, para su definición usaremos las etiqueta &lt;</w:t>
+      </w:r>
+      <w:proofErr w:type="spellStart"/>
+      <w:r>
+        <w:t>args</w:t>
+      </w:r>
+      <w:proofErr w:type="spellEnd"/>
+      <w:r>
+        <w:t xml:space="preserve">&gt; para los </w:t>
+      </w:r>
+      <w:proofErr w:type="spellStart"/>
+      <w:r>
+        <w:t>argumetos</w:t>
+      </w:r>
+      <w:proofErr w:type="spellEnd"/>
+      <w:r>
+        <w:t xml:space="preserve"> y &lt;</w:t>
+      </w:r>
+      <w:proofErr w:type="spellStart"/>
+      <w:r>
+        <w:t>returns</w:t>
+      </w:r>
+      <w:proofErr w:type="spellEnd"/>
+      <w:r>
+        <w:t xml:space="preserve">&gt; para los retornos. </w:t>
+      </w:r>
+    </w:p>
+    <w:p>
+      <w:r>
+        <w:t>Debido a que hay que conservar los tipos y estos no pueden mezclarse en el caso de las colecciones, no está permitido pasar colecciones por copia a las funciones, siempre deben ser referencias. El problema se basa en que, si Perl recibe como argumento una colección, asume que cada elemento almacenado en la función en un argumento, con lo cual al no conocer el tamaño de la colección la traducción es imposible.</w:t>
+      </w:r>
+      <w:r>
+        <w:t xml:space="preserve"> Por esa razón, se debe pasar como referencia la variable y luego una vez en la función puedes asignar el valor de la colección a una variable y olvidarte de la referencia.</w:t>
+      </w:r>
+    </w:p>
+    <w:p>
+      <w:r>
+        <w:t xml:space="preserve">Los argumentos de una función se obtienen mediante la asignación de un conjunto de variables al </w:t>
+      </w:r>
+      <w:proofErr w:type="spellStart"/>
+      <w:r>
+        <w:t>array</w:t>
+      </w:r>
+      <w:proofErr w:type="spellEnd"/>
+      <w:r>
+        <w:t xml:space="preserve"> de argumentos, conocido en Perl como </w:t>
+      </w:r>
+      <w:proofErr w:type="spellStart"/>
+      <w:r>
+        <w:t>multiasignación</w:t>
+      </w:r>
+      <w:proofErr w:type="spellEnd"/>
+      <w:r>
+        <w:t>, el uso de funciones o cualquier otro tipo de acceso distinto producirá lanzará un error durante la traducción. En caso de que la función tome solo un argumento, es necesario realizar el mismo procedimiento añadiendo una coma para que el analizador sepa que se trata de una lista de variables.</w:t>
+      </w:r>
+    </w:p>
+    <w:p>
+      <w:r>
+        <w:t>El retorno, solo en caso de que se retorne más de un tipo, es necesario realizar el mismo procedimiento, en los demás casos se tratara como el tipo del valor que retorno pudiendo tratarlo con normalidad.</w:t>
+      </w:r>
+    </w:p>
+    <w:p>
+      <w:r>
+        <w:t xml:space="preserve">A continuación, se muestra un ejemplo donde tenemos una función que toma dos argumentos y los retorna, en caso de necesitar más ejemplos del uso de funciones, consulta la carpeta </w:t>
+      </w:r>
+      <w:proofErr w:type="spellStart"/>
+      <w:r>
+        <w:t>examples</w:t>
+      </w:r>
+      <w:proofErr w:type="spellEnd"/>
+      <w:r>
+        <w:t xml:space="preserve">. </w:t>
+      </w:r>
+    </w:p>
+    <w:p>
+      <w:r>
+        <w:rPr>
+          <w:noProof/>
+          <w:lang w:eastAsia="es-ES"/>
+        </w:rPr>
+        <w:lastRenderedPageBreak/>
+        <w:drawing>
+          <wp:inline distT="0" distB="0" distL="0" distR="0" wp14:anchorId="6DD70675" wp14:editId="6D1FB368">
+            <wp:extent cx="2685382" cy="2621280"/>
+            <wp:effectExtent l="19050" t="19050" r="20320" b="26670"/>
+            <wp:docPr id="10" name="Imagen 10"/>
+            <wp:cNvGraphicFramePr>
+              <a:graphicFrameLocks xmlns:a="http://schemas.openxmlformats.org/drawingml/2006/main" noChangeAspect="1"/>
+            </wp:cNvGraphicFramePr>
+            <a:graphic xmlns:a="http://schemas.openxmlformats.org/drawingml/2006/main">
+              <a:graphicData uri="http://schemas.openxmlformats.org/drawingml/2006/picture">
+                <pic:pic xmlns:pic="http://schemas.openxmlformats.org/drawingml/2006/picture">
+                  <pic:nvPicPr>
+                    <pic:cNvPr id="1" name=""/>
+                    <pic:cNvPicPr/>
+                  </pic:nvPicPr>
+                  <pic:blipFill>
+                    <a:blip r:embed="rId22"/>
+                    <a:stretch>
+                      <a:fillRect/>
+                    </a:stretch>
+                  </pic:blipFill>
+                  <pic:spPr>
+                    <a:xfrm>
+                      <a:off x="0" y="0"/>
+                      <a:ext cx="2691911" cy="2627654"/>
+                    </a:xfrm>
+                    <a:prstGeom prst="rect">
+                      <a:avLst/>
+                    </a:prstGeom>
+                    <a:ln>
+                      <a:solidFill>
+                        <a:schemeClr val="tx1"/>
+                      </a:solidFill>
+                    </a:ln>
+                  </pic:spPr>
+                </pic:pic>
+              </a:graphicData>
+            </a:graphic>
+          </wp:inline>
+        </w:drawing>
+      </w:r>
+    </w:p>
+    <w:p>
+      <w:r>
+        <w:t>Nótese que en este caso los tipos de los argumentos y retornos se han especificado en líneas distintas para una mayor claridad, las etiquetas pueden especificarse todas en una línea o como se quiera mientras se conserve su orden.</w:t>
+      </w:r>
+    </w:p>
+    <w:p>
+      <w:r>
+        <w:t>En caso de no usar algunas de las etiquetas, se asumirá que la función no toma argumentos o no los retorna.</w:t>
+      </w:r>
+    </w:p>
+    <w:p>
+      <w:r>
+        <w:t xml:space="preserve"> </w:t>
+      </w:r>
+    </w:p>
+    <w:p>
+      <w:pPr>
+        <w:pStyle w:val="Ttulo1"/>
+      </w:pPr>
+      <w:bookmarkStart w:id="17" w:name="_Toc455258459"/>
+      <w:r>
+        <w:t>9</w:t>
+      </w:r>
+      <w:r>
+        <w:t>. Ficheros</w:t>
+      </w:r>
+      <w:bookmarkEnd w:id="17"/>
     </w:p>
     <w:p/>
-    <w:p/>
-    <w:p/>
-    <w:p/>
-    <w:p/>
-    <w:p>
-      <w:pPr>
-        <w:pStyle w:val="Ttulo1"/>
-      </w:pPr>
-      <w:bookmarkStart w:id="17" w:name="_Toc455185066"/>
-      <w:r>
-        <w:t>9</w:t>
-      </w:r>
-      <w:r>
-        <w:t>. Ficheros</w:t>
-      </w:r>
-      <w:bookmarkEnd w:id="17"/>
-    </w:p>
-    <w:p>
-      <w:pPr>
-        <w:pStyle w:val="Ttulo1"/>
-      </w:pPr>
-      <w:bookmarkStart w:id="18" w:name="_Toc455185067"/>
-      <w:r>
-        <w:t>10</w:t>
-      </w:r>
-      <w:r>
-        <w:t>. Paquetes</w:t>
-      </w:r>
-      <w:bookmarkEnd w:id="18"/>
-    </w:p>
-    <w:p>
-      <w:pPr>
-        <w:pStyle w:val="Ttulo1"/>
-      </w:pPr>
-      <w:bookmarkStart w:id="19" w:name="_Toc455185068"/>
-      <w:r>
-        <w:t>11</w:t>
-      </w:r>
-      <w:r>
-        <w:t>. Hadoop</w:t>
-      </w:r>
-      <w:bookmarkEnd w:id="19"/>
-    </w:p>
-    <w:p>
-      <w:pPr>
-        <w:pStyle w:val="Ttulo2"/>
-      </w:pPr>
-      <w:bookmarkStart w:id="20" w:name="_Toc455185069"/>
-      <w:r>
-        <w:t xml:space="preserve">11.1 </w:t>
-      </w:r>
-      <w:proofErr w:type="spellStart"/>
-      <w:r>
-        <w:t>Mapper</w:t>
-      </w:r>
-      <w:bookmarkEnd w:id="20"/>
-      <w:proofErr w:type="spellEnd"/>
-    </w:p>
-    <w:p>
-      <w:pPr>
-        <w:pStyle w:val="Ttulo2"/>
-      </w:pPr>
-      <w:bookmarkStart w:id="21" w:name="_Toc455185070"/>
-      <w:r>
-        <w:t xml:space="preserve">11.2 </w:t>
-      </w:r>
-      <w:proofErr w:type="spellStart"/>
-      <w:r>
-        <w:t>Reducer</w:t>
-      </w:r>
-      <w:bookmarkEnd w:id="21"/>
-      <w:proofErr w:type="spellEnd"/>
+    <w:p>
+      <w:r>
+        <w:t>La sintaxis de ficheros de Perl también esta soportada por el traductor, pero debido a la gran cantidad de formas que tiene Perl para trabajar con ellos, en este apartado se tratara la sintaxis elegida para tratar con ellos.</w:t>
+      </w:r>
+    </w:p>
+    <w:p>
+      <w:r>
+        <w:t>En primer lugar, es necesario crear una variable para almacenar el descriptor de fichero, para ello simplemente se declara un variable con la etiqueta de tipo &lt;file&gt;.</w:t>
+      </w:r>
+    </w:p>
+    <w:p>
+      <w:r>
+        <w:rPr>
+          <w:noProof/>
+          <w:lang w:eastAsia="es-ES"/>
+        </w:rPr>
+        <w:drawing>
+          <wp:inline distT="0" distB="0" distL="0" distR="0" wp14:anchorId="74329530" wp14:editId="53924EBE">
+            <wp:extent cx="1681007" cy="259080"/>
+            <wp:effectExtent l="19050" t="19050" r="14605" b="26670"/>
+            <wp:docPr id="13" name="Imagen 13"/>
+            <wp:cNvGraphicFramePr>
+              <a:graphicFrameLocks xmlns:a="http://schemas.openxmlformats.org/drawingml/2006/main" noChangeAspect="1"/>
+            </wp:cNvGraphicFramePr>
+            <a:graphic xmlns:a="http://schemas.openxmlformats.org/drawingml/2006/main">
+              <a:graphicData uri="http://schemas.openxmlformats.org/drawingml/2006/picture">
+                <pic:pic xmlns:pic="http://schemas.openxmlformats.org/drawingml/2006/picture">
+                  <pic:nvPicPr>
+                    <pic:cNvPr id="1" name=""/>
+                    <pic:cNvPicPr/>
+                  </pic:nvPicPr>
+                  <pic:blipFill>
+                    <a:blip r:embed="rId23"/>
+                    <a:stretch>
+                      <a:fillRect/>
+                    </a:stretch>
+                  </pic:blipFill>
+                  <pic:spPr>
+                    <a:xfrm>
+                      <a:off x="0" y="0"/>
+                      <a:ext cx="1693371" cy="260986"/>
+                    </a:xfrm>
+                    <a:prstGeom prst="rect">
+                      <a:avLst/>
+                    </a:prstGeom>
+                    <a:ln>
+                      <a:solidFill>
+                        <a:schemeClr val="tx1"/>
+                      </a:solidFill>
+                    </a:ln>
+                  </pic:spPr>
+                </pic:pic>
+              </a:graphicData>
+            </a:graphic>
+          </wp:inline>
+        </w:drawing>
+      </w:r>
+    </w:p>
+    <w:p>
+      <w:r>
+        <w:t>A continuación, usamos la función open que toma tres argumentos, una variable tipo fichero, el modo en que se abrirá el fichero y la localización del fichero en el sistema de archivos. El primer y último argumento no tienen más explicación, así que nos centraremos en los modos de apertura disponibles:</w:t>
+      </w:r>
+    </w:p>
+    <w:p>
+      <w:pPr>
+        <w:pStyle w:val="Prrafodelista"/>
+        <w:ind w:left="0"/>
+      </w:pPr>
+      <w:r>
+        <w:t xml:space="preserve"> </w:t>
+      </w:r>
+      <w:r>
+        <w:rPr>
+          <w:noProof/>
+          <w:lang w:eastAsia="es-ES"/>
+        </w:rPr>
+        <w:drawing>
+          <wp:inline distT="0" distB="0" distL="0" distR="0" wp14:anchorId="2EE3B60D" wp14:editId="70CBE131">
+            <wp:extent cx="2567940" cy="651818"/>
+            <wp:effectExtent l="19050" t="19050" r="22860" b="15240"/>
+            <wp:docPr id="17" name="Imagen 17"/>
+            <wp:cNvGraphicFramePr>
+              <a:graphicFrameLocks xmlns:a="http://schemas.openxmlformats.org/drawingml/2006/main" noChangeAspect="1"/>
+            </wp:cNvGraphicFramePr>
+            <a:graphic xmlns:a="http://schemas.openxmlformats.org/drawingml/2006/main">
+              <a:graphicData uri="http://schemas.openxmlformats.org/drawingml/2006/picture">
+                <pic:pic xmlns:pic="http://schemas.openxmlformats.org/drawingml/2006/picture">
+                  <pic:nvPicPr>
+                    <pic:cNvPr id="1" name=""/>
+                    <pic:cNvPicPr/>
+                  </pic:nvPicPr>
+                  <pic:blipFill>
+                    <a:blip r:embed="rId24"/>
+                    <a:stretch>
+                      <a:fillRect/>
+                    </a:stretch>
+                  </pic:blipFill>
+                  <pic:spPr>
+                    <a:xfrm>
+                      <a:off x="0" y="0"/>
+                      <a:ext cx="2580592" cy="655030"/>
+                    </a:xfrm>
+                    <a:prstGeom prst="rect">
+                      <a:avLst/>
+                    </a:prstGeom>
+                    <a:ln>
+                      <a:solidFill>
+                        <a:schemeClr val="tx1"/>
+                      </a:solidFill>
+                    </a:ln>
+                  </pic:spPr>
+                </pic:pic>
+              </a:graphicData>
+            </a:graphic>
+          </wp:inline>
+        </w:drawing>
+      </w:r>
+      <w:r>
+        <w:t xml:space="preserve"> </w:t>
+      </w:r>
+    </w:p>
+    <w:p>
+      <w:pPr>
+        <w:pStyle w:val="Prrafodelista"/>
+        <w:numPr>
+          <w:ilvl w:val="0"/>
+          <w:numId w:val="6"/>
+        </w:numPr>
+      </w:pPr>
+      <w:r>
+        <w:t>“&lt;</w:t>
+      </w:r>
+      <w:proofErr w:type="gramStart"/>
+      <w:r>
+        <w:t>” :</w:t>
+      </w:r>
+      <w:proofErr w:type="gramEnd"/>
+      <w:r>
+        <w:t xml:space="preserve"> Abre un fichero para lectura</w:t>
+      </w:r>
+    </w:p>
+    <w:p>
+      <w:pPr>
+        <w:pStyle w:val="Prrafodelista"/>
+        <w:numPr>
+          <w:ilvl w:val="0"/>
+          <w:numId w:val="6"/>
+        </w:numPr>
+      </w:pPr>
+      <w:r>
+        <w:t>“&gt;</w:t>
+      </w:r>
+      <w:proofErr w:type="gramStart"/>
+      <w:r>
+        <w:t>” :</w:t>
+      </w:r>
+      <w:proofErr w:type="gramEnd"/>
+      <w:r>
+        <w:t xml:space="preserve"> Abre un fichero para escritura, truncando su contenido en caso de que exista.</w:t>
+      </w:r>
+    </w:p>
+    <w:p>
+      <w:pPr>
+        <w:pStyle w:val="Prrafodelista"/>
+        <w:numPr>
+          <w:ilvl w:val="0"/>
+          <w:numId w:val="6"/>
+        </w:numPr>
+      </w:pPr>
+      <w:r>
+        <w:lastRenderedPageBreak/>
+        <w:t>“&gt;&gt;” Abre un fichero para escritura, concatenando el fichero sin borrar el contenido ya existente.</w:t>
+      </w:r>
+    </w:p>
+    <w:p>
+      <w:r>
+        <w:t>Los ficheros pueden leerse de dos formas:</w:t>
+      </w:r>
+    </w:p>
+    <w:p>
+      <w:pPr>
+        <w:rPr>
+          <w:b/>
+        </w:rPr>
+      </w:pPr>
+      <w:r>
+        <w:rPr>
+          <w:b/>
+        </w:rPr>
+        <w:t>Línea-a-línea</w:t>
+      </w:r>
+    </w:p>
+    <w:p>
+      <w:r>
+        <w:rPr>
+          <w:noProof/>
+          <w:lang w:eastAsia="es-ES"/>
+        </w:rPr>
+        <w:drawing>
+          <wp:inline distT="0" distB="0" distL="0" distR="0" wp14:anchorId="588B1826" wp14:editId="6B2A53AD">
+            <wp:extent cx="1771650" cy="641902"/>
+            <wp:effectExtent l="19050" t="19050" r="19050" b="25400"/>
+            <wp:docPr id="19" name="Imagen 19"/>
+            <wp:cNvGraphicFramePr>
+              <a:graphicFrameLocks xmlns:a="http://schemas.openxmlformats.org/drawingml/2006/main" noChangeAspect="1"/>
+            </wp:cNvGraphicFramePr>
+            <a:graphic xmlns:a="http://schemas.openxmlformats.org/drawingml/2006/main">
+              <a:graphicData uri="http://schemas.openxmlformats.org/drawingml/2006/picture">
+                <pic:pic xmlns:pic="http://schemas.openxmlformats.org/drawingml/2006/picture">
+                  <pic:nvPicPr>
+                    <pic:cNvPr id="1" name=""/>
+                    <pic:cNvPicPr/>
+                  </pic:nvPicPr>
+                  <pic:blipFill>
+                    <a:blip r:embed="rId25"/>
+                    <a:stretch>
+                      <a:fillRect/>
+                    </a:stretch>
+                  </pic:blipFill>
+                  <pic:spPr>
+                    <a:xfrm>
+                      <a:off x="0" y="0"/>
+                      <a:ext cx="1787799" cy="647753"/>
+                    </a:xfrm>
+                    <a:prstGeom prst="rect">
+                      <a:avLst/>
+                    </a:prstGeom>
+                    <a:ln>
+                      <a:solidFill>
+                        <a:schemeClr val="tx1"/>
+                      </a:solidFill>
+                    </a:ln>
+                  </pic:spPr>
+                </pic:pic>
+              </a:graphicData>
+            </a:graphic>
+          </wp:inline>
+        </w:drawing>
+      </w:r>
+    </w:p>
+    <w:p>
+      <w:r>
+        <w:t xml:space="preserve">En este caso se asigna la lectura del fichero a un escalar, de esta forma en cada invocación se lee una línea del fichero y se almacena en la variable. Este tipo de usos es típico usarlos dentro de bucles que iteran mientras existan líneas. </w:t>
+      </w:r>
+    </w:p>
+    <w:p>
+      <w:pPr>
+        <w:rPr>
+          <w:b/>
+        </w:rPr>
+      </w:pPr>
+      <w:r>
+        <w:rPr>
+          <w:b/>
+        </w:rPr>
+        <w:t xml:space="preserve">Entero </w:t>
+      </w:r>
+    </w:p>
+    <w:p>
+      <w:r>
+        <w:rPr>
+          <w:noProof/>
+          <w:lang w:eastAsia="es-ES"/>
+        </w:rPr>
+        <w:drawing>
+          <wp:inline distT="0" distB="0" distL="0" distR="0" wp14:anchorId="51D906F0" wp14:editId="0DEBFF08">
+            <wp:extent cx="2990850" cy="395529"/>
+            <wp:effectExtent l="19050" t="19050" r="19050" b="24130"/>
+            <wp:docPr id="20" name="Imagen 20"/>
+            <wp:cNvGraphicFramePr>
+              <a:graphicFrameLocks xmlns:a="http://schemas.openxmlformats.org/drawingml/2006/main" noChangeAspect="1"/>
+            </wp:cNvGraphicFramePr>
+            <a:graphic xmlns:a="http://schemas.openxmlformats.org/drawingml/2006/main">
+              <a:graphicData uri="http://schemas.openxmlformats.org/drawingml/2006/picture">
+                <pic:pic xmlns:pic="http://schemas.openxmlformats.org/drawingml/2006/picture">
+                  <pic:nvPicPr>
+                    <pic:cNvPr id="1" name=""/>
+                    <pic:cNvPicPr/>
+                  </pic:nvPicPr>
+                  <pic:blipFill>
+                    <a:blip r:embed="rId26"/>
+                    <a:stretch>
+                      <a:fillRect/>
+                    </a:stretch>
+                  </pic:blipFill>
+                  <pic:spPr>
+                    <a:xfrm>
+                      <a:off x="0" y="0"/>
+                      <a:ext cx="3148438" cy="416369"/>
+                    </a:xfrm>
+                    <a:prstGeom prst="rect">
+                      <a:avLst/>
+                    </a:prstGeom>
+                    <a:ln>
+                      <a:solidFill>
+                        <a:schemeClr val="tx1"/>
+                      </a:solidFill>
+                    </a:ln>
+                  </pic:spPr>
+                </pic:pic>
+              </a:graphicData>
+            </a:graphic>
+          </wp:inline>
+        </w:drawing>
+      </w:r>
+    </w:p>
+    <w:p>
+      <w:r>
+        <w:t xml:space="preserve">Por otro lado, si usamos un </w:t>
+      </w:r>
+      <w:proofErr w:type="spellStart"/>
+      <w:r>
+        <w:t>array</w:t>
+      </w:r>
+      <w:proofErr w:type="spellEnd"/>
+      <w:r>
+        <w:t xml:space="preserve">, el fichero se leerá todo de una vez y se almacenará línea a línea una colección </w:t>
+      </w:r>
+      <w:proofErr w:type="spellStart"/>
+      <w:r>
+        <w:t>array</w:t>
+      </w:r>
+      <w:proofErr w:type="spellEnd"/>
+      <w:r>
+        <w:t xml:space="preserve">. También es posible almacenarlo en una colección </w:t>
+      </w:r>
+      <w:proofErr w:type="spellStart"/>
+      <w:r>
+        <w:t>list</w:t>
+      </w:r>
+      <w:proofErr w:type="spellEnd"/>
+      <w:r>
+        <w:t>, encargándose el traductor de convertir la colección.</w:t>
+      </w:r>
+    </w:p>
+    <w:p>
+      <w:r>
+        <w:t>Los dos métodos especificados para trabajar con ficheros también pueden ser usados con la estrada estándar de teclado &lt;STDIN&gt;.</w:t>
+      </w:r>
+    </w:p>
+    <w:p>
+      <w:r>
+        <w:rPr>
+          <w:noProof/>
+          <w:lang w:eastAsia="es-ES"/>
+        </w:rPr>
+        <w:drawing>
+          <wp:inline distT="0" distB="0" distL="0" distR="0" wp14:anchorId="31A38137" wp14:editId="68A0F45E">
+            <wp:extent cx="2167890" cy="212416"/>
+            <wp:effectExtent l="19050" t="19050" r="22860" b="16510"/>
+            <wp:docPr id="21" name="Imagen 21"/>
+            <wp:cNvGraphicFramePr>
+              <a:graphicFrameLocks xmlns:a="http://schemas.openxmlformats.org/drawingml/2006/main" noChangeAspect="1"/>
+            </wp:cNvGraphicFramePr>
+            <a:graphic xmlns:a="http://schemas.openxmlformats.org/drawingml/2006/main">
+              <a:graphicData uri="http://schemas.openxmlformats.org/drawingml/2006/picture">
+                <pic:pic xmlns:pic="http://schemas.openxmlformats.org/drawingml/2006/picture">
+                  <pic:nvPicPr>
+                    <pic:cNvPr id="1" name=""/>
+                    <pic:cNvPicPr/>
+                  </pic:nvPicPr>
+                  <pic:blipFill>
+                    <a:blip r:embed="rId27"/>
+                    <a:stretch>
+                      <a:fillRect/>
+                    </a:stretch>
+                  </pic:blipFill>
+                  <pic:spPr>
+                    <a:xfrm>
+                      <a:off x="0" y="0"/>
+                      <a:ext cx="2244623" cy="219935"/>
+                    </a:xfrm>
+                    <a:prstGeom prst="rect">
+                      <a:avLst/>
+                    </a:prstGeom>
+                    <a:ln>
+                      <a:solidFill>
+                        <a:schemeClr val="tx1"/>
+                      </a:solidFill>
+                    </a:ln>
+                  </pic:spPr>
+                </pic:pic>
+              </a:graphicData>
+            </a:graphic>
+          </wp:inline>
+        </w:drawing>
+      </w:r>
+    </w:p>
+    <w:p>
+      <w:r>
+        <w:t xml:space="preserve">Para escribir en un fichero, se usará la función nativa </w:t>
+      </w:r>
+      <w:proofErr w:type="spellStart"/>
+      <w:r>
+        <w:t>print</w:t>
+      </w:r>
+      <w:proofErr w:type="spellEnd"/>
+      <w:r>
+        <w:t xml:space="preserve"> anteponiendo a los argumentos el fichero de escritura.</w:t>
+      </w:r>
+    </w:p>
+    <w:p>
+      <w:r>
+        <w:rPr>
+          <w:noProof/>
+          <w:lang w:eastAsia="es-ES"/>
+        </w:rPr>
+        <w:drawing>
+          <wp:inline distT="0" distB="0" distL="0" distR="0" wp14:anchorId="01CBAEBE" wp14:editId="7DFB5469">
+            <wp:extent cx="1112520" cy="231540"/>
+            <wp:effectExtent l="19050" t="19050" r="11430" b="16510"/>
+            <wp:docPr id="22" name="Imagen 22"/>
+            <wp:cNvGraphicFramePr>
+              <a:graphicFrameLocks xmlns:a="http://schemas.openxmlformats.org/drawingml/2006/main" noChangeAspect="1"/>
+            </wp:cNvGraphicFramePr>
+            <a:graphic xmlns:a="http://schemas.openxmlformats.org/drawingml/2006/main">
+              <a:graphicData uri="http://schemas.openxmlformats.org/drawingml/2006/picture">
+                <pic:pic xmlns:pic="http://schemas.openxmlformats.org/drawingml/2006/picture">
+                  <pic:nvPicPr>
+                    <pic:cNvPr id="1" name=""/>
+                    <pic:cNvPicPr/>
+                  </pic:nvPicPr>
+                  <pic:blipFill>
+                    <a:blip r:embed="rId28"/>
+                    <a:stretch>
+                      <a:fillRect/>
+                    </a:stretch>
+                  </pic:blipFill>
+                  <pic:spPr>
+                    <a:xfrm>
+                      <a:off x="0" y="0"/>
+                      <a:ext cx="1145731" cy="238452"/>
+                    </a:xfrm>
+                    <a:prstGeom prst="rect">
+                      <a:avLst/>
+                    </a:prstGeom>
+                    <a:ln>
+                      <a:solidFill>
+                        <a:schemeClr val="tx1"/>
+                      </a:solidFill>
+                    </a:ln>
+                  </pic:spPr>
+                </pic:pic>
+              </a:graphicData>
+            </a:graphic>
+          </wp:inline>
+        </w:drawing>
+      </w:r>
+    </w:p>
+    <w:p>
+      <w:r>
+        <w:t>Para terminar, es muy importante acordarse de cerrar los</w:t>
+      </w:r>
+      <w:r>
+        <w:t xml:space="preserve"> ficheros al terminar con ellos. En los casos en los que el fichero fuera abierto para escritura, si la aplicación termina sin cerrar el fichero, es muy posible que algunos de los cambios permanezcan en el buffer de escritura y no se vean reflejados en el fichero.</w:t>
+      </w:r>
     </w:p>
     <w:p/>
     <w:p/>
@@ -6548,23 +7241,1150 @@
     <w:p/>
     <w:p/>
     <w:p/>
+    <w:p>
+      <w:pPr>
+        <w:pStyle w:val="Ttulo1"/>
+      </w:pPr>
+      <w:bookmarkStart w:id="18" w:name="_Toc455258460"/>
+      <w:r>
+        <w:lastRenderedPageBreak/>
+        <w:t>10</w:t>
+      </w:r>
+      <w:r>
+        <w:t xml:space="preserve">. </w:t>
+      </w:r>
+      <w:r>
+        <w:t>Importar otros scripts</w:t>
+      </w:r>
+      <w:bookmarkEnd w:id="18"/>
+    </w:p>
+    <w:p/>
+    <w:p>
+      <w:r>
+        <w:t xml:space="preserve"> En caso de querer importar variables o funciones de otro script debe realizarse siguiendo la siguiente sintaxis.</w:t>
+      </w:r>
+    </w:p>
+    <w:p>
+      <w:r>
+        <w:rPr>
+          <w:noProof/>
+          <w:lang w:eastAsia="es-ES"/>
+        </w:rPr>
+        <w:drawing>
+          <wp:inline distT="0" distB="0" distL="0" distR="0" wp14:anchorId="2DE2327D" wp14:editId="59B7B701">
+            <wp:extent cx="1740081" cy="1059180"/>
+            <wp:effectExtent l="19050" t="19050" r="12700" b="26670"/>
+            <wp:docPr id="23" name="Imagen 23"/>
+            <wp:cNvGraphicFramePr>
+              <a:graphicFrameLocks xmlns:a="http://schemas.openxmlformats.org/drawingml/2006/main" noChangeAspect="1"/>
+            </wp:cNvGraphicFramePr>
+            <a:graphic xmlns:a="http://schemas.openxmlformats.org/drawingml/2006/main">
+              <a:graphicData uri="http://schemas.openxmlformats.org/drawingml/2006/picture">
+                <pic:pic xmlns:pic="http://schemas.openxmlformats.org/drawingml/2006/picture">
+                  <pic:nvPicPr>
+                    <pic:cNvPr id="1" name=""/>
+                    <pic:cNvPicPr/>
+                  </pic:nvPicPr>
+                  <pic:blipFill>
+                    <a:blip r:embed="rId29"/>
+                    <a:stretch>
+                      <a:fillRect/>
+                    </a:stretch>
+                  </pic:blipFill>
+                  <pic:spPr>
+                    <a:xfrm>
+                      <a:off x="0" y="0"/>
+                      <a:ext cx="1751335" cy="1066030"/>
+                    </a:xfrm>
+                    <a:prstGeom prst="rect">
+                      <a:avLst/>
+                    </a:prstGeom>
+                    <a:ln>
+                      <a:solidFill>
+                        <a:schemeClr val="tx1"/>
+                      </a:solidFill>
+                    </a:ln>
+                  </pic:spPr>
+                </pic:pic>
+              </a:graphicData>
+            </a:graphic>
+          </wp:inline>
+        </w:drawing>
+      </w:r>
+    </w:p>
+    <w:p>
+      <w:r>
+        <w:t>En primer lugar, debemos crear un módulo para Perl (Fichero con extensión .pm en lugar de .</w:t>
+      </w:r>
+      <w:proofErr w:type="spellStart"/>
+      <w:r>
+        <w:t>pl</w:t>
+      </w:r>
+      <w:proofErr w:type="spellEnd"/>
+      <w:r>
+        <w:t xml:space="preserve">) y definir un paquete al inicio del fichero. Luego serán accesibles todas las funciones y variables definidas con la directiva </w:t>
+      </w:r>
+      <w:proofErr w:type="spellStart"/>
+      <w:r>
+        <w:t>our</w:t>
+      </w:r>
+      <w:proofErr w:type="spellEnd"/>
+      <w:r>
+        <w:t xml:space="preserve"> que tiene la misma sintaxis que </w:t>
+      </w:r>
+      <w:proofErr w:type="spellStart"/>
+      <w:r>
+        <w:t>my</w:t>
+      </w:r>
+      <w:proofErr w:type="spellEnd"/>
+      <w:r>
+        <w:t>.</w:t>
+      </w:r>
+    </w:p>
+    <w:p>
+      <w:r>
+        <w:rPr>
+          <w:noProof/>
+          <w:lang w:eastAsia="es-ES"/>
+        </w:rPr>
+        <w:drawing>
+          <wp:inline distT="0" distB="0" distL="0" distR="0" wp14:anchorId="77F49A25" wp14:editId="7DCA7626">
+            <wp:extent cx="1710690" cy="726583"/>
+            <wp:effectExtent l="19050" t="19050" r="22860" b="16510"/>
+            <wp:docPr id="24" name="Imagen 24"/>
+            <wp:cNvGraphicFramePr>
+              <a:graphicFrameLocks xmlns:a="http://schemas.openxmlformats.org/drawingml/2006/main" noChangeAspect="1"/>
+            </wp:cNvGraphicFramePr>
+            <a:graphic xmlns:a="http://schemas.openxmlformats.org/drawingml/2006/main">
+              <a:graphicData uri="http://schemas.openxmlformats.org/drawingml/2006/picture">
+                <pic:pic xmlns:pic="http://schemas.openxmlformats.org/drawingml/2006/picture">
+                  <pic:nvPicPr>
+                    <pic:cNvPr id="1" name=""/>
+                    <pic:cNvPicPr/>
+                  </pic:nvPicPr>
+                  <pic:blipFill>
+                    <a:blip r:embed="rId30"/>
+                    <a:stretch>
+                      <a:fillRect/>
+                    </a:stretch>
+                  </pic:blipFill>
+                  <pic:spPr>
+                    <a:xfrm>
+                      <a:off x="0" y="0"/>
+                      <a:ext cx="1734797" cy="736822"/>
+                    </a:xfrm>
+                    <a:prstGeom prst="rect">
+                      <a:avLst/>
+                    </a:prstGeom>
+                    <a:ln>
+                      <a:solidFill>
+                        <a:schemeClr val="tx1"/>
+                      </a:solidFill>
+                    </a:ln>
+                  </pic:spPr>
+                </pic:pic>
+              </a:graphicData>
+            </a:graphic>
+          </wp:inline>
+        </w:drawing>
+      </w:r>
+    </w:p>
+    <w:p>
+      <w:r>
+        <w:t>Para usar el modulo una vez definido, solo es necesario incluirlo usando la directiva use y luego ya podremos acceder a las variables y funciones, pero debemos acordarnos de hacer siempre referencia al paquete.</w:t>
+      </w:r>
+    </w:p>
+    <w:p>
+      <w:r>
+        <w:rPr>
+          <w:noProof/>
+          <w:lang w:eastAsia="es-ES"/>
+        </w:rPr>
+        <w:drawing>
+          <wp:inline distT="0" distB="0" distL="0" distR="0" wp14:anchorId="5B23819F" wp14:editId="7C30874D">
+            <wp:extent cx="2594610" cy="272458"/>
+            <wp:effectExtent l="0" t="0" r="0" b="0"/>
+            <wp:docPr id="26" name="Imagen 26"/>
+            <wp:cNvGraphicFramePr>
+              <a:graphicFrameLocks xmlns:a="http://schemas.openxmlformats.org/drawingml/2006/main" noChangeAspect="1"/>
+            </wp:cNvGraphicFramePr>
+            <a:graphic xmlns:a="http://schemas.openxmlformats.org/drawingml/2006/main">
+              <a:graphicData uri="http://schemas.openxmlformats.org/drawingml/2006/picture">
+                <pic:pic xmlns:pic="http://schemas.openxmlformats.org/drawingml/2006/picture">
+                  <pic:nvPicPr>
+                    <pic:cNvPr id="1" name=""/>
+                    <pic:cNvPicPr/>
+                  </pic:nvPicPr>
+                  <pic:blipFill>
+                    <a:blip r:embed="rId31"/>
+                    <a:stretch>
+                      <a:fillRect/>
+                    </a:stretch>
+                  </pic:blipFill>
+                  <pic:spPr>
+                    <a:xfrm>
+                      <a:off x="0" y="0"/>
+                      <a:ext cx="2708942" cy="284464"/>
+                    </a:xfrm>
+                    <a:prstGeom prst="rect">
+                      <a:avLst/>
+                    </a:prstGeom>
+                  </pic:spPr>
+                </pic:pic>
+              </a:graphicData>
+            </a:graphic>
+          </wp:inline>
+        </w:drawing>
+      </w:r>
+    </w:p>
+    <w:p>
+      <w:r>
+        <w:t xml:space="preserve">Para hacer que esto funcione, debemos pasar ambos scripts al traductor para que pueda encontrar las dependencias, es importante aclarar que el orden importa, primero debe pasarse el módulo </w:t>
+      </w:r>
+      <w:r>
+        <w:t>y luego el script que lo usa.</w:t>
+      </w:r>
+    </w:p>
+    <w:p>
+      <w:pPr>
+        <w:pStyle w:val="Ttulo1"/>
+      </w:pPr>
+      <w:bookmarkStart w:id="19" w:name="_Toc455258461"/>
+      <w:r>
+        <w:t>11</w:t>
+      </w:r>
+      <w:r>
+        <w:t>. Hadoop</w:t>
+      </w:r>
+      <w:bookmarkEnd w:id="19"/>
+    </w:p>
+    <w:p/>
+    <w:p>
+      <w:r>
+        <w:t xml:space="preserve">En este apartado se explicará el desarrollo para poder convertir </w:t>
+      </w:r>
+      <w:r>
+        <w:t xml:space="preserve">un código Perl secuencial en un código Java adaptado al paradigma </w:t>
+      </w:r>
+      <w:proofErr w:type="spellStart"/>
+      <w:r>
+        <w:t>MapReduce</w:t>
+      </w:r>
+      <w:proofErr w:type="spellEnd"/>
+      <w:r>
+        <w:t xml:space="preserve"> mejorando su ejecución en un clúster.  </w:t>
+      </w:r>
+    </w:p>
+    <w:p>
+      <w:r>
+        <w:t>Para lograr este objetivo es necesario introducir nuevas etiquetas que permitan diferenciar un código Perl secuencial normal de uno que debe ser transformado. Por otro lado, también debe haber un compromi</w:t>
+      </w:r>
+      <w:r>
+        <w:t>so por parte del programador, este apartado</w:t>
+      </w:r>
+      <w:r>
+        <w:t xml:space="preserve"> define unas directrices en cuanto a la disposición del código para así poder aplicar la transformación. Por ejemplo, la versión secuencia</w:t>
+      </w:r>
+      <w:r>
+        <w:t>l</w:t>
+      </w:r>
+      <w:r>
+        <w:t xml:space="preserve"> de un </w:t>
+      </w:r>
+      <w:proofErr w:type="spellStart"/>
+      <w:r>
+        <w:t>Mapper</w:t>
+      </w:r>
+      <w:proofErr w:type="spellEnd"/>
+      <w:r>
+        <w:t>, puede entenderse como un bucle que realiza el procesado secuencialmente.</w:t>
+      </w:r>
+    </w:p>
+    <w:p/>
+    <w:p>
+      <w:pPr>
+        <w:pStyle w:val="Ttulo2"/>
+      </w:pPr>
+      <w:bookmarkStart w:id="20" w:name="_Toc455258462"/>
+      <w:r>
+        <w:lastRenderedPageBreak/>
+        <w:t xml:space="preserve">11.1 </w:t>
+      </w:r>
+      <w:proofErr w:type="spellStart"/>
+      <w:r>
+        <w:t>Mapper</w:t>
+      </w:r>
+      <w:bookmarkEnd w:id="20"/>
+      <w:proofErr w:type="spellEnd"/>
+    </w:p>
+    <w:p/>
+    <w:p>
+      <w:r>
+        <w:t xml:space="preserve">El </w:t>
+      </w:r>
+      <w:proofErr w:type="spellStart"/>
+      <w:r>
+        <w:t>Mapper</w:t>
+      </w:r>
+      <w:proofErr w:type="spellEnd"/>
+      <w:r>
+        <w:t xml:space="preserve"> es el encargado de procesar un conjunto de datos, que por lo general se encuentran en forma de un fichero o un directorio y luego es almacenado en el sistema de ficheros Hadoop. El fichero es lo que recibe la función </w:t>
+      </w:r>
+      <w:proofErr w:type="spellStart"/>
+      <w:r>
+        <w:t>mapper</w:t>
+      </w:r>
+      <w:proofErr w:type="spellEnd"/>
+      <w:r>
+        <w:t xml:space="preserve"> fragmentado línea a línea, luego del procesado, los datos son convertidos en tupas que almacenan los datos en pares clave/valor.</w:t>
+      </w:r>
+    </w:p>
+    <w:p>
+      <w:r>
+        <w:t xml:space="preserve">En primer lugar, es necesario acotar el fragmento de código que pertenece al </w:t>
+      </w:r>
+      <w:proofErr w:type="spellStart"/>
+      <w:r>
+        <w:t>mapper</w:t>
+      </w:r>
+      <w:proofErr w:type="spellEnd"/>
+      <w:r>
+        <w:t xml:space="preserve"> separándolo del resto del código fuente. Para esto se usará la etiqueta con nombre </w:t>
+      </w:r>
+      <w:r>
+        <w:t>&lt;</w:t>
+      </w:r>
+      <w:proofErr w:type="spellStart"/>
+      <w:r>
+        <w:t>mapper_code</w:t>
+      </w:r>
+      <w:proofErr w:type="spellEnd"/>
+      <w:r>
+        <w:t>&gt;</w:t>
+      </w:r>
+      <w:r>
+        <w:t xml:space="preserve"> seguida de un bloque que encerrará el código fuente. Con esta sintaxis, indicamos al </w:t>
+      </w:r>
+      <w:r>
+        <w:t>traductor</w:t>
+      </w:r>
+      <w:r>
+        <w:t xml:space="preserve"> que </w:t>
+      </w:r>
+      <w:r>
+        <w:t xml:space="preserve">debe tratar ese código de forma distinta y que debe aplicar una </w:t>
+      </w:r>
+      <w:proofErr w:type="spellStart"/>
+      <w:r>
+        <w:t>seriue</w:t>
+      </w:r>
+      <w:proofErr w:type="spellEnd"/>
+      <w:r>
+        <w:t xml:space="preserve"> de transformaciones.</w:t>
+      </w:r>
+    </w:p>
+    <w:p>
+      <w:r>
+        <w:t xml:space="preserve">En segundo lugar, la transformación de código secuencial a paralelo se realiza transformando un bucle que recibe sus datos de la entrada estándar. El criterio de transformación es eliminar el bucle por completo y asignar a la variable que obtenía los datos de la entrada estándar al argumento de la función </w:t>
+      </w:r>
+      <w:proofErr w:type="spellStart"/>
+      <w:r>
+        <w:t>map</w:t>
+      </w:r>
+      <w:proofErr w:type="spellEnd"/>
+      <w:r>
+        <w:t>.</w:t>
+      </w:r>
+    </w:p>
+    <w:p>
+      <w:r>
+        <w:t xml:space="preserve">Por último, es necesario guardar los datos en algún lugar después del procesado, en Perl el criterio seguido es imprimir los parares clave valor usando dos separadores, uno para separar la clave del valor y otros para separar las </w:t>
+      </w:r>
+      <w:proofErr w:type="spellStart"/>
+      <w:r>
+        <w:t>tuplas</w:t>
+      </w:r>
+      <w:proofErr w:type="spellEnd"/>
+      <w:r>
+        <w:t xml:space="preserve">. En </w:t>
+      </w:r>
+      <w:proofErr w:type="spellStart"/>
+      <w:r>
+        <w:t>Haddop</w:t>
+      </w:r>
+      <w:proofErr w:type="spellEnd"/>
+      <w:r>
+        <w:t xml:space="preserve">, existe un elemento llamado contexto, en su interior existe una función llamada </w:t>
+      </w:r>
+      <w:proofErr w:type="spellStart"/>
+      <w:r>
+        <w:t>write</w:t>
+      </w:r>
+      <w:proofErr w:type="spellEnd"/>
+      <w:r>
+        <w:t xml:space="preserve"> que recibe como </w:t>
+      </w:r>
+      <w:proofErr w:type="gramStart"/>
+      <w:r>
+        <w:t>argumento esa</w:t>
+      </w:r>
+      <w:proofErr w:type="gramEnd"/>
+      <w:r>
+        <w:t xml:space="preserve"> </w:t>
+      </w:r>
+      <w:proofErr w:type="spellStart"/>
+      <w:r>
+        <w:t>tubla</w:t>
+      </w:r>
+      <w:proofErr w:type="spellEnd"/>
+      <w:r>
+        <w:t xml:space="preserve">, es decir una clave y un valor. Para la transformación, emplearemos dos elementos, una llamada a la función </w:t>
+      </w:r>
+      <w:proofErr w:type="spellStart"/>
+      <w:r>
+        <w:t>print</w:t>
+      </w:r>
+      <w:proofErr w:type="spellEnd"/>
+      <w:r>
+        <w:t xml:space="preserve"> y la etiqueta </w:t>
+      </w:r>
+      <w:r>
+        <w:t>&lt;</w:t>
+      </w:r>
+      <w:proofErr w:type="spellStart"/>
+      <w:r>
+        <w:t>hadoop_print</w:t>
+      </w:r>
+      <w:proofErr w:type="spellEnd"/>
+      <w:r>
+        <w:t>&gt;</w:t>
+      </w:r>
+      <w:r>
+        <w:t>.</w:t>
+      </w:r>
+    </w:p>
+    <w:p>
+      <w:r>
+        <w:t xml:space="preserve">Para ilustrar todo los explicado en este apartado, se </w:t>
+      </w:r>
+      <w:r>
+        <w:t>hará</w:t>
+      </w:r>
+      <w:r>
+        <w:t xml:space="preserve"> uso a continuación del famoso ejemplo </w:t>
+      </w:r>
+      <w:proofErr w:type="spellStart"/>
+      <w:r>
+        <w:t>WordCount</w:t>
+      </w:r>
+      <w:proofErr w:type="spellEnd"/>
+      <w:r>
+        <w:t xml:space="preserve"> en Perl junto con su traducción java.</w:t>
+      </w:r>
+    </w:p>
+    <w:p>
+      <w:r>
+        <w:rPr>
+          <w:noProof/>
+          <w:lang w:eastAsia="es-ES"/>
+        </w:rPr>
+        <w:drawing>
+          <wp:inline distT="0" distB="0" distL="0" distR="0" wp14:anchorId="6CC38D4E" wp14:editId="2510DEC0">
+            <wp:extent cx="3210498" cy="3136900"/>
+            <wp:effectExtent l="0" t="0" r="9525" b="6350"/>
+            <wp:docPr id="43" name="Imagen 43"/>
+            <wp:cNvGraphicFramePr>
+              <a:graphicFrameLocks xmlns:a="http://schemas.openxmlformats.org/drawingml/2006/main" noChangeAspect="1"/>
+            </wp:cNvGraphicFramePr>
+            <a:graphic xmlns:a="http://schemas.openxmlformats.org/drawingml/2006/main">
+              <a:graphicData uri="http://schemas.openxmlformats.org/drawingml/2006/picture">
+                <pic:pic xmlns:pic="http://schemas.openxmlformats.org/drawingml/2006/picture">
+                  <pic:nvPicPr>
+                    <pic:cNvPr id="1" name=""/>
+                    <pic:cNvPicPr/>
+                  </pic:nvPicPr>
+                  <pic:blipFill>
+                    <a:blip r:embed="rId32" cstate="print">
+                      <a:extLst>
+                        <a:ext uri="{28A0092B-C50C-407E-A947-70E740481C1C}">
+                          <a14:useLocalDpi xmlns:a14="http://schemas.microsoft.com/office/drawing/2010/main" val="0"/>
+                        </a:ext>
+                      </a:extLst>
+                    </a:blip>
+                    <a:stretch>
+                      <a:fillRect/>
+                    </a:stretch>
+                  </pic:blipFill>
+                  <pic:spPr>
+                    <a:xfrm>
+                      <a:off x="0" y="0"/>
+                      <a:ext cx="3222045" cy="3148182"/>
+                    </a:xfrm>
+                    <a:prstGeom prst="rect">
+                      <a:avLst/>
+                    </a:prstGeom>
+                  </pic:spPr>
+                </pic:pic>
+              </a:graphicData>
+            </a:graphic>
+          </wp:inline>
+        </w:drawing>
+      </w:r>
+    </w:p>
+    <w:p>
+      <w:r>
+        <w:lastRenderedPageBreak/>
+        <w:t>Como añadido final, junto a la etiqueta &lt;</w:t>
+      </w:r>
+      <w:proofErr w:type="spellStart"/>
+      <w:r>
+        <w:t>mapper_code</w:t>
+      </w:r>
+      <w:proofErr w:type="spellEnd"/>
+      <w:r>
+        <w:t xml:space="preserve">&gt;, hay definidos tres tipos. Esos tipos son opcionales y puede ignorarse, su función es cambiar el tipo de entrada y salida del </w:t>
+      </w:r>
+      <w:proofErr w:type="spellStart"/>
+      <w:r>
+        <w:t>Mapper</w:t>
+      </w:r>
+      <w:proofErr w:type="spellEnd"/>
+      <w:r>
+        <w:t>. Por defecto si no se especifica nada se esta</w:t>
+      </w:r>
+      <w:r>
+        <w:t>blecerán todos los tipos como cadenas</w:t>
+      </w:r>
+      <w:r>
+        <w:t xml:space="preserve">, el primer tipo hace referencia a cada línea leída del fichero, el segundo y el tercero hacen referencia a la clave y el valor respectivamente de la </w:t>
+      </w:r>
+      <w:proofErr w:type="spellStart"/>
+      <w:r>
+        <w:t>tupla</w:t>
+      </w:r>
+      <w:proofErr w:type="spellEnd"/>
+      <w:r>
+        <w:t xml:space="preserve"> de salida.</w:t>
+      </w:r>
+    </w:p>
+    <w:p>
+      <w:pPr>
+        <w:pStyle w:val="Ttulo2"/>
+      </w:pPr>
+      <w:bookmarkStart w:id="21" w:name="_Toc455258463"/>
+      <w:r>
+        <w:t xml:space="preserve">11.2 </w:t>
+      </w:r>
+      <w:proofErr w:type="spellStart"/>
+      <w:r>
+        <w:t>Reducer</w:t>
+      </w:r>
+      <w:bookmarkEnd w:id="21"/>
+      <w:proofErr w:type="spellEnd"/>
+    </w:p>
+    <w:p/>
+    <w:p>
+      <w:r>
+        <w:t xml:space="preserve">El </w:t>
+      </w:r>
+      <w:proofErr w:type="spellStart"/>
+      <w:r>
+        <w:t>Reducer</w:t>
+      </w:r>
+      <w:proofErr w:type="spellEnd"/>
+      <w:r>
+        <w:t xml:space="preserve"> es el encargado de combinar las </w:t>
+      </w:r>
+      <w:proofErr w:type="spellStart"/>
+      <w:r>
+        <w:t>tuplas</w:t>
+      </w:r>
+      <w:proofErr w:type="spellEnd"/>
+      <w:r>
+        <w:t xml:space="preserve"> clave/valor generadas por el </w:t>
+      </w:r>
+      <w:proofErr w:type="spellStart"/>
+      <w:r>
+        <w:t>Mapper</w:t>
+      </w:r>
+      <w:proofErr w:type="spellEnd"/>
+      <w:r>
+        <w:t xml:space="preserve"> con el objetivo de generar un resultado final.  Una vez terminado se genera un nuevo conjunto de producción que es almacenado en el sistema de ficheros Hadoop.</w:t>
+      </w:r>
+    </w:p>
+    <w:p>
+      <w:r>
+        <w:t xml:space="preserve">Al igual que ocurrió con el </w:t>
+      </w:r>
+      <w:proofErr w:type="spellStart"/>
+      <w:r>
+        <w:t>Mapper</w:t>
+      </w:r>
+      <w:proofErr w:type="spellEnd"/>
+      <w:r>
+        <w:t xml:space="preserve">, el </w:t>
+      </w:r>
+      <w:proofErr w:type="spellStart"/>
+      <w:r>
+        <w:t>Reducer</w:t>
+      </w:r>
+      <w:proofErr w:type="spellEnd"/>
+      <w:r>
+        <w:t xml:space="preserve"> también necesita etiquetas para adaptar el código fuente. El principal problema que presenta el </w:t>
+      </w:r>
+      <w:proofErr w:type="spellStart"/>
+      <w:r>
+        <w:t>Reducer</w:t>
+      </w:r>
+      <w:proofErr w:type="spellEnd"/>
+      <w:r>
+        <w:t xml:space="preserve"> frente al </w:t>
+      </w:r>
+      <w:proofErr w:type="spellStart"/>
+      <w:r>
+        <w:t>Mapper</w:t>
+      </w:r>
+      <w:proofErr w:type="spellEnd"/>
+      <w:r>
+        <w:t xml:space="preserve"> es que su sintaxis variable y es necesario proporcionar más libertad a la hora de su creación.</w:t>
+      </w:r>
+    </w:p>
+    <w:p>
+      <w:r>
+        <w:t xml:space="preserve">En primer lugar, debemos acotar el código del </w:t>
+      </w:r>
+      <w:proofErr w:type="spellStart"/>
+      <w:r>
+        <w:t>Reducer</w:t>
+      </w:r>
+      <w:proofErr w:type="spellEnd"/>
+      <w:r>
+        <w:t xml:space="preserve"> dentro de un bloque al igual que en el caso anterior, en este caso la etiqueta usada debe ser </w:t>
+      </w:r>
+      <w:r>
+        <w:t>&lt;</w:t>
+      </w:r>
+      <w:proofErr w:type="spellStart"/>
+      <w:r>
+        <w:t>reducer_code</w:t>
+      </w:r>
+      <w:proofErr w:type="spellEnd"/>
+      <w:r>
+        <w:t>&gt;</w:t>
+      </w:r>
+      <w:r>
+        <w:t>.</w:t>
+      </w:r>
+    </w:p>
+    <w:p>
+      <w:r>
+        <w:t xml:space="preserve">Para traducir los scripts de reducción, </w:t>
+      </w:r>
+      <w:r>
+        <w:t>es necesario identificar</w:t>
+      </w:r>
+      <w:r>
+        <w:t xml:space="preserve"> tres regiones clave para transformar el código secuencial al </w:t>
+      </w:r>
+      <w:proofErr w:type="spellStart"/>
+      <w:r>
+        <w:t>Recucer</w:t>
+      </w:r>
+      <w:proofErr w:type="spellEnd"/>
+      <w:r>
+        <w:t xml:space="preserve"> </w:t>
+      </w:r>
+      <w:proofErr w:type="spellStart"/>
+      <w:r>
+        <w:t>hadoop</w:t>
+      </w:r>
+      <w:proofErr w:type="spellEnd"/>
+      <w:r>
+        <w:t xml:space="preserve">. Una zona de definición de variables, la operación de reducción y por último las acciones una vez terminado con una clave y antes de empezar con la siguiente.  </w:t>
+      </w:r>
+    </w:p>
+    <w:p>
+      <w:r>
+        <w:t xml:space="preserve">La primera región identificada con la etiqueta </w:t>
+      </w:r>
+      <w:r>
+        <w:t>&lt;</w:t>
+      </w:r>
+      <w:proofErr w:type="spellStart"/>
+      <w:r>
+        <w:t>reducer_var</w:t>
+      </w:r>
+      <w:proofErr w:type="spellEnd"/>
+      <w:r>
+        <w:t>&gt;</w:t>
+      </w:r>
+      <w:r>
+        <w:t xml:space="preserve"> indica cuales son las variables que usaremos dentro del </w:t>
+      </w:r>
+      <w:proofErr w:type="spellStart"/>
+      <w:r>
+        <w:t>Reducer</w:t>
+      </w:r>
+      <w:proofErr w:type="spellEnd"/>
+      <w:r>
+        <w:t xml:space="preserve">, la razón de esta definición es eliminar variables necesarias en Perl para aplicar transformaciones fuera de las operaciones de reducción y cambio de clave. En esta región es necesario identificar dos variables con una etiqueta especial cada una, </w:t>
+      </w:r>
+      <w:r>
+        <w:t>&lt;</w:t>
+      </w:r>
+      <w:proofErr w:type="spellStart"/>
+      <w:r>
+        <w:t>reducer_key</w:t>
+      </w:r>
+      <w:proofErr w:type="spellEnd"/>
+      <w:r>
+        <w:t>&gt;</w:t>
+      </w:r>
+      <w:r>
+        <w:t xml:space="preserve"> y </w:t>
+      </w:r>
+      <w:r>
+        <w:t>&lt;</w:t>
+      </w:r>
+      <w:proofErr w:type="spellStart"/>
+      <w:r>
+        <w:t>reducer_value</w:t>
+      </w:r>
+      <w:proofErr w:type="spellEnd"/>
+      <w:r>
+        <w:t>&gt;</w:t>
+      </w:r>
+      <w:r>
+        <w:t xml:space="preserve"> que corresponden a la variable que almacenara la calve y el valor respectivamente. </w:t>
+      </w:r>
+    </w:p>
+    <w:p>
+      <w:r>
+        <w:t xml:space="preserve">A continuación, con la etiqueta </w:t>
+      </w:r>
+      <w:r>
+        <w:t>&lt;</w:t>
+      </w:r>
+      <w:proofErr w:type="spellStart"/>
+      <w:r>
+        <w:t>reducer_op</w:t>
+      </w:r>
+      <w:proofErr w:type="spellEnd"/>
+      <w:r>
+        <w:t>&gt;</w:t>
+      </w:r>
+      <w:r>
+        <w:t xml:space="preserve"> definimos la región que contiene las operaciones de reducción, o lo que quiere decir lo mismo, todas las acciones que son realizadas para todos los valores con la misma clave. </w:t>
+      </w:r>
+    </w:p>
+    <w:p>
+      <w:r>
+        <w:t xml:space="preserve">Para terminar, la etiqueta </w:t>
+      </w:r>
+      <w:r>
+        <w:t>&lt;</w:t>
+      </w:r>
+      <w:proofErr w:type="spellStart"/>
+      <w:r>
+        <w:t>reducer_change</w:t>
+      </w:r>
+      <w:proofErr w:type="spellEnd"/>
+      <w:r>
+        <w:t>&gt;</w:t>
+      </w:r>
+      <w:r>
+        <w:t xml:space="preserve"> define la región con el código ejecutado al realizar todas las operaciones de redu</w:t>
+      </w:r>
+      <w:r>
+        <w:t>cción con una c</w:t>
+      </w:r>
+      <w:r>
+        <w:t>l</w:t>
+      </w:r>
+      <w:r>
+        <w:t>a</w:t>
+      </w:r>
+      <w:r>
+        <w:t xml:space="preserve">ve. En la mayoría de los casos esta zona es usada para guardar el resultado de la operación de reducción antes de empezar con la siguiente. Al igual que con el </w:t>
+      </w:r>
+      <w:proofErr w:type="spellStart"/>
+      <w:r>
+        <w:t>Mapper</w:t>
+      </w:r>
+      <w:proofErr w:type="spellEnd"/>
+      <w:r>
+        <w:t xml:space="preserve">, el </w:t>
+      </w:r>
+      <w:proofErr w:type="spellStart"/>
+      <w:r>
+        <w:t>Reducer</w:t>
+      </w:r>
+      <w:proofErr w:type="spellEnd"/>
+      <w:r>
+        <w:t xml:space="preserve"> también puede hacer uso del contexto p</w:t>
+      </w:r>
+      <w:r>
+        <w:t>a</w:t>
+      </w:r>
+      <w:r>
+        <w:t xml:space="preserve">ra guardar sus datos, la sintaxis es idéntica a la del </w:t>
+      </w:r>
+      <w:proofErr w:type="spellStart"/>
+      <w:r>
+        <w:t>Mapper</w:t>
+      </w:r>
+      <w:proofErr w:type="spellEnd"/>
+      <w:r>
+        <w:t>.</w:t>
+      </w:r>
+    </w:p>
+    <w:p>
+      <w:r>
+        <w:t xml:space="preserve"> Al igual que el </w:t>
+      </w:r>
+      <w:proofErr w:type="spellStart"/>
+      <w:r>
+        <w:t>Mapper</w:t>
+      </w:r>
+      <w:proofErr w:type="spellEnd"/>
+      <w:r>
+        <w:t xml:space="preserve">, el </w:t>
+      </w:r>
+      <w:proofErr w:type="spellStart"/>
+      <w:r>
+        <w:t>Reducer</w:t>
+      </w:r>
+      <w:proofErr w:type="spellEnd"/>
+      <w:r>
+        <w:t xml:space="preserve"> también puede cambiar el tipo de dato de su entrada y salida, que por defecto son cadenas. En este caso sería necesario definir cuatros tipos, uno más que el </w:t>
+      </w:r>
+      <w:proofErr w:type="spellStart"/>
+      <w:r>
+        <w:t>Mapper</w:t>
+      </w:r>
+      <w:proofErr w:type="spellEnd"/>
+      <w:r>
+        <w:t>, los dos primeros para clave/valor d entrada y los otros dos para clave/valor salida.</w:t>
+      </w:r>
+    </w:p>
+    <w:p/>
+    <w:p>
+      <w:r>
+        <w:rPr>
+          <w:noProof/>
+          <w:lang w:eastAsia="es-ES"/>
+        </w:rPr>
+        <w:lastRenderedPageBreak/>
+        <w:drawing>
+          <wp:anchor distT="0" distB="0" distL="114300" distR="114300" simplePos="0" relativeHeight="251660288" behindDoc="0" locked="0" layoutInCell="1" allowOverlap="1" wp14:anchorId="133E3781" wp14:editId="54E41BD7">
+            <wp:simplePos x="0" y="0"/>
+            <wp:positionH relativeFrom="column">
+              <wp:posOffset>2665095</wp:posOffset>
+            </wp:positionH>
+            <wp:positionV relativeFrom="paragraph">
+              <wp:posOffset>0</wp:posOffset>
+            </wp:positionV>
+            <wp:extent cx="3132398" cy="4457700"/>
+            <wp:effectExtent l="0" t="0" r="0" b="0"/>
+            <wp:wrapSquare wrapText="bothSides"/>
+            <wp:docPr id="45" name="Imagen 45"/>
+            <wp:cNvGraphicFramePr>
+              <a:graphicFrameLocks xmlns:a="http://schemas.openxmlformats.org/drawingml/2006/main" noChangeAspect="1"/>
+            </wp:cNvGraphicFramePr>
+            <a:graphic xmlns:a="http://schemas.openxmlformats.org/drawingml/2006/main">
+              <a:graphicData uri="http://schemas.openxmlformats.org/drawingml/2006/picture">
+                <pic:pic xmlns:pic="http://schemas.openxmlformats.org/drawingml/2006/picture">
+                  <pic:nvPicPr>
+                    <pic:cNvPr id="1" name=""/>
+                    <pic:cNvPicPr/>
+                  </pic:nvPicPr>
+                  <pic:blipFill>
+                    <a:blip r:embed="rId33" cstate="print">
+                      <a:extLst>
+                        <a:ext uri="{28A0092B-C50C-407E-A947-70E740481C1C}">
+                          <a14:useLocalDpi xmlns:a14="http://schemas.microsoft.com/office/drawing/2010/main" val="0"/>
+                        </a:ext>
+                      </a:extLst>
+                    </a:blip>
+                    <a:stretch>
+                      <a:fillRect/>
+                    </a:stretch>
+                  </pic:blipFill>
+                  <pic:spPr>
+                    <a:xfrm>
+                      <a:off x="0" y="0"/>
+                      <a:ext cx="3132398" cy="4457700"/>
+                    </a:xfrm>
+                    <a:prstGeom prst="rect">
+                      <a:avLst/>
+                    </a:prstGeom>
+                  </pic:spPr>
+                </pic:pic>
+              </a:graphicData>
+            </a:graphic>
+            <wp14:sizeRelH relativeFrom="page">
+              <wp14:pctWidth>0</wp14:pctWidth>
+            </wp14:sizeRelH>
+            <wp14:sizeRelV relativeFrom="page">
+              <wp14:pctHeight>0</wp14:pctHeight>
+            </wp14:sizeRelV>
+          </wp:anchor>
+        </w:drawing>
+      </w:r>
+      <w:r>
+        <w:rPr>
+          <w:noProof/>
+          <w:lang w:eastAsia="es-ES"/>
+        </w:rPr>
+        <w:drawing>
+          <wp:anchor distT="0" distB="0" distL="114300" distR="114300" simplePos="0" relativeHeight="251658240" behindDoc="0" locked="0" layoutInCell="1" allowOverlap="1" wp14:anchorId="4E0CE7FD" wp14:editId="602CA96D">
+            <wp:simplePos x="0" y="0"/>
+            <wp:positionH relativeFrom="column">
+              <wp:posOffset>1905</wp:posOffset>
+            </wp:positionH>
+            <wp:positionV relativeFrom="paragraph">
+              <wp:posOffset>0</wp:posOffset>
+            </wp:positionV>
+            <wp:extent cx="2650063" cy="4392930"/>
+            <wp:effectExtent l="0" t="0" r="0" b="7620"/>
+            <wp:wrapSquare wrapText="bothSides"/>
+            <wp:docPr id="28" name="Imagen 28"/>
+            <wp:cNvGraphicFramePr>
+              <a:graphicFrameLocks xmlns:a="http://schemas.openxmlformats.org/drawingml/2006/main" noChangeAspect="1"/>
+            </wp:cNvGraphicFramePr>
+            <a:graphic xmlns:a="http://schemas.openxmlformats.org/drawingml/2006/main">
+              <a:graphicData uri="http://schemas.openxmlformats.org/drawingml/2006/picture">
+                <pic:pic xmlns:pic="http://schemas.openxmlformats.org/drawingml/2006/picture">
+                  <pic:nvPicPr>
+                    <pic:cNvPr id="1" name=""/>
+                    <pic:cNvPicPr/>
+                  </pic:nvPicPr>
+                  <pic:blipFill>
+                    <a:blip r:embed="rId34" cstate="print">
+                      <a:extLst>
+                        <a:ext uri="{28A0092B-C50C-407E-A947-70E740481C1C}">
+                          <a14:useLocalDpi xmlns:a14="http://schemas.microsoft.com/office/drawing/2010/main" val="0"/>
+                        </a:ext>
+                      </a:extLst>
+                    </a:blip>
+                    <a:stretch>
+                      <a:fillRect/>
+                    </a:stretch>
+                  </pic:blipFill>
+                  <pic:spPr>
+                    <a:xfrm>
+                      <a:off x="0" y="0"/>
+                      <a:ext cx="2650063" cy="4392930"/>
+                    </a:xfrm>
+                    <a:prstGeom prst="rect">
+                      <a:avLst/>
+                    </a:prstGeom>
+                  </pic:spPr>
+                </pic:pic>
+              </a:graphicData>
+            </a:graphic>
+            <wp14:sizeRelH relativeFrom="page">
+              <wp14:pctWidth>0</wp14:pctWidth>
+            </wp14:sizeRelH>
+            <wp14:sizeRelV relativeFrom="page">
+              <wp14:pctHeight>0</wp14:pctHeight>
+            </wp14:sizeRelV>
+          </wp:anchor>
+        </w:drawing>
+      </w:r>
+    </w:p>
+    <w:p>
+      <w:r>
+        <w:t xml:space="preserve">En este caso se muestran dos ejemplos posibles implementaciones de una función </w:t>
+      </w:r>
+      <w:proofErr w:type="spellStart"/>
+      <w:r>
+        <w:t>Reducer</w:t>
+      </w:r>
+      <w:proofErr w:type="spellEnd"/>
+      <w:r>
+        <w:t xml:space="preserve"> para el ejemplo </w:t>
+      </w:r>
+      <w:proofErr w:type="spellStart"/>
+      <w:r>
+        <w:t>WordCount</w:t>
+      </w:r>
+      <w:proofErr w:type="spellEnd"/>
+      <w:r>
+        <w:t xml:space="preserve"> la diferencia entre ellas, es que en la primera los pares clave/valor vienen de forma desordenada y en el segundo caso</w:t>
+      </w:r>
+      <w:r>
+        <w:t xml:space="preserve"> la clave no cambia hasta que se han procesado todos sus valores. </w:t>
+      </w:r>
+    </w:p>
+    <w:p>
+      <w:r>
+        <w:t>En cualquier caso, en Hadoop el tema de la disposición de las claves y valores es gestionado por él y no es importante para la traducción, si nos fijamos, las regiones etiquetadas en ambos scripts contienen exactamente la misma información.</w:t>
+      </w:r>
+    </w:p>
+    <w:p>
+      <w:r>
+        <w:t>Primero definimos una variable para la clave, otra para el valor y una para contar el número de valores asociados a la misma clave. Luego para cada valor asociado a la misma clave reducimos acumulando el valor (que siempre vale 1) al contador. Para terminar, guardamos el número de apariciones en un fichero separando clave y valor con un tabulador y escribiendo cada una en una línea distinta.</w:t>
+      </w:r>
+    </w:p>
     <w:p/>
     <w:p/>
     <w:p/>
     <w:p/>
     <w:p/>
+    <w:p>
+      <w:pPr>
+        <w:pStyle w:val="Ttulo1"/>
+      </w:pPr>
+      <w:bookmarkStart w:id="22" w:name="_Toc455258464"/>
+      <w:r>
+        <w:lastRenderedPageBreak/>
+        <w:t>12. Notas finales</w:t>
+      </w:r>
+      <w:bookmarkEnd w:id="22"/>
+    </w:p>
     <w:p/>
     <w:p>
       <w:pPr>
+        <w:pStyle w:val="Prrafodelista"/>
+        <w:numPr>
+          <w:ilvl w:val="0"/>
+          <w:numId w:val="9"/>
+        </w:numPr>
+      </w:pPr>
+      <w:r>
+        <w:t xml:space="preserve">Es importante validar que los scripts se comportan correctamente en el intérprete de Perl con la directiva </w:t>
+      </w:r>
+      <w:proofErr w:type="spellStart"/>
+      <w:r>
+        <w:t>strict</w:t>
+      </w:r>
+      <w:proofErr w:type="spellEnd"/>
+      <w:r>
+        <w:t xml:space="preserve"> antes de usarlos con Perldoop. Perl ofrece más información sobre los errores de lo que hace este traductor.</w:t>
+      </w:r>
+    </w:p>
+    <w:p>
+      <w:pPr>
+        <w:pStyle w:val="Prrafodelista"/>
+      </w:pPr>
+    </w:p>
+    <w:p>
+      <w:pPr>
+        <w:pStyle w:val="Prrafodelista"/>
+        <w:numPr>
+          <w:ilvl w:val="0"/>
+          <w:numId w:val="7"/>
+        </w:numPr>
+      </w:pPr>
+      <w:r>
+        <w:t xml:space="preserve">En caso de necesitar más ejemplos de uso, consultar la carpeta </w:t>
+      </w:r>
+      <w:proofErr w:type="spellStart"/>
+      <w:r>
+        <w:t>examples</w:t>
+      </w:r>
+      <w:proofErr w:type="spellEnd"/>
+      <w:r>
+        <w:t xml:space="preserve">. Para consultar en profundidad la sintaxis en profundidad en la </w:t>
+      </w:r>
+      <w:r>
+        <w:t>carpeta</w:t>
+      </w:r>
+      <w:r>
+        <w:t xml:space="preserve"> perdoop2-test </w:t>
+      </w:r>
+      <w:r>
+        <w:t xml:space="preserve">hay </w:t>
+      </w:r>
+      <w:r>
+        <w:t xml:space="preserve">script Perl usados para validar las capacidades del traductor que </w:t>
+      </w:r>
+      <w:r>
+        <w:t>pueden enseñar más acerca de su sintaxis.</w:t>
+      </w:r>
+    </w:p>
+    <w:p>
+      <w:pPr>
+        <w:pStyle w:val="Prrafodelista"/>
+      </w:pPr>
+    </w:p>
+    <w:p>
+      <w:pPr>
+        <w:pStyle w:val="Prrafodelista"/>
+        <w:numPr>
+          <w:ilvl w:val="0"/>
+          <w:numId w:val="7"/>
+        </w:numPr>
+      </w:pPr>
+      <w:r>
+        <w:t>Para tener un rendimiento alto en las traducciones es importante evitar el uso masivo de casting, por ejemplo, el operador ++ incrementa el valor de un numero almacenado en una variable, si la variable es una cadena esto implica realizar más cambios de tipo de los que imaginas., respeta el tipo lógico de las operaciones.</w:t>
+      </w:r>
+    </w:p>
+    <w:p>
+      <w:pPr>
+        <w:pStyle w:val="Prrafodelista"/>
+      </w:pPr>
+    </w:p>
+    <w:p>
+      <w:pPr>
+        <w:pStyle w:val="Prrafodelista"/>
+        <w:numPr>
+          <w:ilvl w:val="0"/>
+          <w:numId w:val="7"/>
+        </w:numPr>
+      </w:pPr>
+      <w:r>
+        <w:t>La emulación de paréntesis es una característica que permite obviar los paréntesis en las funciones cuando estas tienen más de un argumento</w:t>
+      </w:r>
+      <w:r>
+        <w:t xml:space="preserve">, pero si el código contiene errores puede que el sistema de errores no sea tan preciso si el error afecta esa función. </w:t>
+      </w:r>
+    </w:p>
+    <w:p>
+      <w:pPr>
+        <w:pStyle w:val="Prrafodelista"/>
+      </w:pPr>
+    </w:p>
+    <w:p>
+      <w:pPr>
+        <w:pStyle w:val="Prrafodelista"/>
+        <w:numPr>
+          <w:ilvl w:val="0"/>
+          <w:numId w:val="7"/>
+        </w:numPr>
+      </w:pPr>
+      <w:r>
+        <w:t>Es posible conservar los comentarios en el código fuente y traducirlos junto con el código fuente, pero para ello es necesario habilitar la opción. Los comentarios no pueden interrumpir una expresión, deben introducirse antes o después de una sentencia, en caso contrario recibirás un error sintáctico.</w:t>
+      </w:r>
+    </w:p>
+    <w:p/>
+    <w:p>
+      <w:pPr>
         <w:pStyle w:val="Ttulo1"/>
       </w:pPr>
-      <w:bookmarkStart w:id="22" w:name="_Toc454921370"/>
-      <w:bookmarkStart w:id="23" w:name="_Toc455185071"/>
+      <w:bookmarkStart w:id="23" w:name="_Toc454921370"/>
+    </w:p>
+    <w:p/>
+    <w:p/>
+    <w:p/>
+    <w:p/>
+    <w:p/>
+    <w:p>
+      <w:pPr>
+        <w:pStyle w:val="Ttulo1"/>
+      </w:pPr>
+    </w:p>
+    <w:p>
+      <w:pPr>
+        <w:pStyle w:val="Ttulo1"/>
+      </w:pPr>
+      <w:bookmarkStart w:id="24" w:name="_Toc455258465"/>
       <w:r>
         <w:t>Bibliografía</w:t>
       </w:r>
-      <w:bookmarkEnd w:id="22"/>
       <w:bookmarkEnd w:id="23"/>
+      <w:bookmarkEnd w:id="24"/>
     </w:p>
     <w:p/>
     <w:p>
@@ -6607,16 +8427,11 @@
         <w:t xml:space="preserve">, and marcos García. </w:t>
       </w:r>
       <w:r>
-        <w:t xml:space="preserve">Perldoop: </w:t>
-      </w:r>
-      <w:proofErr w:type="spellStart"/>
-      <w:r>
-        <w:t>Effici</w:t>
-      </w:r>
-      <w:r>
-        <w:t>en</w:t>
-      </w:r>
-      <w:proofErr w:type="spellEnd"/>
+        <w:rPr>
+          <w:lang w:val="en-GB"/>
+        </w:rPr>
+        <w:t>Perldoop: Efficien</w:t>
+      </w:r>
       <w:r>
         <w:rPr>
           <w:lang w:val="en-GB"/>
@@ -6812,7 +8627,7 @@
       </w:pPr>
     </w:p>
     <w:sectPr>
-      <w:footerReference w:type="default" r:id="rId22"/>
+      <w:footerReference w:type="default" r:id="rId35"/>
       <w:pgSz w:w="11906" w:h="16838"/>
       <w:pgMar w:top="1417" w:right="1701" w:bottom="1417" w:left="1701" w:header="708" w:footer="708" w:gutter="0"/>
       <w:cols w:space="708"/>
@@ -6877,7 +8692,7 @@
           <w:rPr>
             <w:noProof/>
           </w:rPr>
-          <w:t>2</w:t>
+          <w:t>3</w:t>
         </w:r>
         <w:r>
           <w:fldChar w:fldCharType="end"/>
@@ -7010,6 +8825,119 @@
     </w:lvl>
   </w:abstractNum>
   <w:abstractNum w:abstractNumId="1" w15:restartNumberingAfterBreak="0">
+    <w:nsid w:val="349568E0"/>
+    <w:multiLevelType w:val="hybridMultilevel"/>
+    <w:tmpl w:val="A54CEE3A"/>
+    <w:lvl w:ilvl="0" w:tplc="0C0A0001">
+      <w:start w:val="1"/>
+      <w:numFmt w:val="bullet"/>
+      <w:lvlText w:val=""/>
+      <w:lvlJc w:val="left"/>
+      <w:pPr>
+        <w:ind w:left="720" w:hanging="360"/>
+      </w:pPr>
+      <w:rPr>
+        <w:rFonts w:ascii="Symbol" w:hAnsi="Symbol" w:hint="default"/>
+      </w:rPr>
+    </w:lvl>
+    <w:lvl w:ilvl="1" w:tplc="0C0A0003" w:tentative="1">
+      <w:start w:val="1"/>
+      <w:numFmt w:val="bullet"/>
+      <w:lvlText w:val="o"/>
+      <w:lvlJc w:val="left"/>
+      <w:pPr>
+        <w:ind w:left="1440" w:hanging="360"/>
+      </w:pPr>
+      <w:rPr>
+        <w:rFonts w:ascii="Courier New" w:hAnsi="Courier New" w:cs="Courier New" w:hint="default"/>
+      </w:rPr>
+    </w:lvl>
+    <w:lvl w:ilvl="2" w:tplc="0C0A0005" w:tentative="1">
+      <w:start w:val="1"/>
+      <w:numFmt w:val="bullet"/>
+      <w:lvlText w:val=""/>
+      <w:lvlJc w:val="left"/>
+      <w:pPr>
+        <w:ind w:left="2160" w:hanging="360"/>
+      </w:pPr>
+      <w:rPr>
+        <w:rFonts w:ascii="Wingdings" w:hAnsi="Wingdings" w:hint="default"/>
+      </w:rPr>
+    </w:lvl>
+    <w:lvl w:ilvl="3" w:tplc="0C0A0001" w:tentative="1">
+      <w:start w:val="1"/>
+      <w:numFmt w:val="bullet"/>
+      <w:lvlText w:val=""/>
+      <w:lvlJc w:val="left"/>
+      <w:pPr>
+        <w:ind w:left="2880" w:hanging="360"/>
+      </w:pPr>
+      <w:rPr>
+        <w:rFonts w:ascii="Symbol" w:hAnsi="Symbol" w:hint="default"/>
+      </w:rPr>
+    </w:lvl>
+    <w:lvl w:ilvl="4" w:tplc="0C0A0003" w:tentative="1">
+      <w:start w:val="1"/>
+      <w:numFmt w:val="bullet"/>
+      <w:lvlText w:val="o"/>
+      <w:lvlJc w:val="left"/>
+      <w:pPr>
+        <w:ind w:left="3600" w:hanging="360"/>
+      </w:pPr>
+      <w:rPr>
+        <w:rFonts w:ascii="Courier New" w:hAnsi="Courier New" w:cs="Courier New" w:hint="default"/>
+      </w:rPr>
+    </w:lvl>
+    <w:lvl w:ilvl="5" w:tplc="0C0A0005" w:tentative="1">
+      <w:start w:val="1"/>
+      <w:numFmt w:val="bullet"/>
+      <w:lvlText w:val=""/>
+      <w:lvlJc w:val="left"/>
+      <w:pPr>
+        <w:ind w:left="4320" w:hanging="360"/>
+      </w:pPr>
+      <w:rPr>
+        <w:rFonts w:ascii="Wingdings" w:hAnsi="Wingdings" w:hint="default"/>
+      </w:rPr>
+    </w:lvl>
+    <w:lvl w:ilvl="6" w:tplc="0C0A0001" w:tentative="1">
+      <w:start w:val="1"/>
+      <w:numFmt w:val="bullet"/>
+      <w:lvlText w:val=""/>
+      <w:lvlJc w:val="left"/>
+      <w:pPr>
+        <w:ind w:left="5040" w:hanging="360"/>
+      </w:pPr>
+      <w:rPr>
+        <w:rFonts w:ascii="Symbol" w:hAnsi="Symbol" w:hint="default"/>
+      </w:rPr>
+    </w:lvl>
+    <w:lvl w:ilvl="7" w:tplc="0C0A0003" w:tentative="1">
+      <w:start w:val="1"/>
+      <w:numFmt w:val="bullet"/>
+      <w:lvlText w:val="o"/>
+      <w:lvlJc w:val="left"/>
+      <w:pPr>
+        <w:ind w:left="5760" w:hanging="360"/>
+      </w:pPr>
+      <w:rPr>
+        <w:rFonts w:ascii="Courier New" w:hAnsi="Courier New" w:cs="Courier New" w:hint="default"/>
+      </w:rPr>
+    </w:lvl>
+    <w:lvl w:ilvl="8" w:tplc="0C0A0005" w:tentative="1">
+      <w:start w:val="1"/>
+      <w:numFmt w:val="bullet"/>
+      <w:lvlText w:val=""/>
+      <w:lvlJc w:val="left"/>
+      <w:pPr>
+        <w:ind w:left="6480" w:hanging="360"/>
+      </w:pPr>
+      <w:rPr>
+        <w:rFonts w:ascii="Wingdings" w:hAnsi="Wingdings" w:hint="default"/>
+      </w:rPr>
+    </w:lvl>
+  </w:abstractNum>
+  <w:abstractNum w:abstractNumId="2" w15:restartNumberingAfterBreak="0">
     <w:nsid w:val="474F66FF"/>
     <w:multiLevelType w:val="hybridMultilevel"/>
     <w:tmpl w:val="1372725C"/>
@@ -7098,7 +9026,7 @@
       </w:pPr>
     </w:lvl>
   </w:abstractNum>
-  <w:abstractNum w:abstractNumId="2" w15:restartNumberingAfterBreak="0">
+  <w:abstractNum w:abstractNumId="3" w15:restartNumberingAfterBreak="0">
     <w:nsid w:val="4DB54B20"/>
     <w:multiLevelType w:val="hybridMultilevel"/>
     <w:tmpl w:val="79229842"/>
@@ -7187,7 +9115,233 @@
       </w:pPr>
     </w:lvl>
   </w:abstractNum>
-  <w:abstractNum w:abstractNumId="3" w15:restartNumberingAfterBreak="0">
+  <w:abstractNum w:abstractNumId="4" w15:restartNumberingAfterBreak="0">
+    <w:nsid w:val="58160856"/>
+    <w:multiLevelType w:val="hybridMultilevel"/>
+    <w:tmpl w:val="048E0D1A"/>
+    <w:lvl w:ilvl="0" w:tplc="0C0A0001">
+      <w:start w:val="1"/>
+      <w:numFmt w:val="bullet"/>
+      <w:lvlText w:val=""/>
+      <w:lvlJc w:val="left"/>
+      <w:pPr>
+        <w:ind w:left="720" w:hanging="360"/>
+      </w:pPr>
+      <w:rPr>
+        <w:rFonts w:ascii="Symbol" w:hAnsi="Symbol" w:hint="default"/>
+      </w:rPr>
+    </w:lvl>
+    <w:lvl w:ilvl="1" w:tplc="0C0A0003" w:tentative="1">
+      <w:start w:val="1"/>
+      <w:numFmt w:val="bullet"/>
+      <w:lvlText w:val="o"/>
+      <w:lvlJc w:val="left"/>
+      <w:pPr>
+        <w:ind w:left="1440" w:hanging="360"/>
+      </w:pPr>
+      <w:rPr>
+        <w:rFonts w:ascii="Courier New" w:hAnsi="Courier New" w:cs="Courier New" w:hint="default"/>
+      </w:rPr>
+    </w:lvl>
+    <w:lvl w:ilvl="2" w:tplc="0C0A0005" w:tentative="1">
+      <w:start w:val="1"/>
+      <w:numFmt w:val="bullet"/>
+      <w:lvlText w:val=""/>
+      <w:lvlJc w:val="left"/>
+      <w:pPr>
+        <w:ind w:left="2160" w:hanging="360"/>
+      </w:pPr>
+      <w:rPr>
+        <w:rFonts w:ascii="Wingdings" w:hAnsi="Wingdings" w:hint="default"/>
+      </w:rPr>
+    </w:lvl>
+    <w:lvl w:ilvl="3" w:tplc="0C0A0001" w:tentative="1">
+      <w:start w:val="1"/>
+      <w:numFmt w:val="bullet"/>
+      <w:lvlText w:val=""/>
+      <w:lvlJc w:val="left"/>
+      <w:pPr>
+        <w:ind w:left="2880" w:hanging="360"/>
+      </w:pPr>
+      <w:rPr>
+        <w:rFonts w:ascii="Symbol" w:hAnsi="Symbol" w:hint="default"/>
+      </w:rPr>
+    </w:lvl>
+    <w:lvl w:ilvl="4" w:tplc="0C0A0003" w:tentative="1">
+      <w:start w:val="1"/>
+      <w:numFmt w:val="bullet"/>
+      <w:lvlText w:val="o"/>
+      <w:lvlJc w:val="left"/>
+      <w:pPr>
+        <w:ind w:left="3600" w:hanging="360"/>
+      </w:pPr>
+      <w:rPr>
+        <w:rFonts w:ascii="Courier New" w:hAnsi="Courier New" w:cs="Courier New" w:hint="default"/>
+      </w:rPr>
+    </w:lvl>
+    <w:lvl w:ilvl="5" w:tplc="0C0A0005" w:tentative="1">
+      <w:start w:val="1"/>
+      <w:numFmt w:val="bullet"/>
+      <w:lvlText w:val=""/>
+      <w:lvlJc w:val="left"/>
+      <w:pPr>
+        <w:ind w:left="4320" w:hanging="360"/>
+      </w:pPr>
+      <w:rPr>
+        <w:rFonts w:ascii="Wingdings" w:hAnsi="Wingdings" w:hint="default"/>
+      </w:rPr>
+    </w:lvl>
+    <w:lvl w:ilvl="6" w:tplc="0C0A0001" w:tentative="1">
+      <w:start w:val="1"/>
+      <w:numFmt w:val="bullet"/>
+      <w:lvlText w:val=""/>
+      <w:lvlJc w:val="left"/>
+      <w:pPr>
+        <w:ind w:left="5040" w:hanging="360"/>
+      </w:pPr>
+      <w:rPr>
+        <w:rFonts w:ascii="Symbol" w:hAnsi="Symbol" w:hint="default"/>
+      </w:rPr>
+    </w:lvl>
+    <w:lvl w:ilvl="7" w:tplc="0C0A0003" w:tentative="1">
+      <w:start w:val="1"/>
+      <w:numFmt w:val="bullet"/>
+      <w:lvlText w:val="o"/>
+      <w:lvlJc w:val="left"/>
+      <w:pPr>
+        <w:ind w:left="5760" w:hanging="360"/>
+      </w:pPr>
+      <w:rPr>
+        <w:rFonts w:ascii="Courier New" w:hAnsi="Courier New" w:cs="Courier New" w:hint="default"/>
+      </w:rPr>
+    </w:lvl>
+    <w:lvl w:ilvl="8" w:tplc="0C0A0005" w:tentative="1">
+      <w:start w:val="1"/>
+      <w:numFmt w:val="bullet"/>
+      <w:lvlText w:val=""/>
+      <w:lvlJc w:val="left"/>
+      <w:pPr>
+        <w:ind w:left="6480" w:hanging="360"/>
+      </w:pPr>
+      <w:rPr>
+        <w:rFonts w:ascii="Wingdings" w:hAnsi="Wingdings" w:hint="default"/>
+      </w:rPr>
+    </w:lvl>
+  </w:abstractNum>
+  <w:abstractNum w:abstractNumId="5" w15:restartNumberingAfterBreak="0">
+    <w:nsid w:val="583D743E"/>
+    <w:multiLevelType w:val="hybridMultilevel"/>
+    <w:tmpl w:val="9B8A90BC"/>
+    <w:lvl w:ilvl="0" w:tplc="0C0A0001">
+      <w:start w:val="1"/>
+      <w:numFmt w:val="bullet"/>
+      <w:lvlText w:val=""/>
+      <w:lvlJc w:val="left"/>
+      <w:pPr>
+        <w:ind w:left="720" w:hanging="360"/>
+      </w:pPr>
+      <w:rPr>
+        <w:rFonts w:ascii="Symbol" w:hAnsi="Symbol" w:hint="default"/>
+      </w:rPr>
+    </w:lvl>
+    <w:lvl w:ilvl="1" w:tplc="0C0A0003" w:tentative="1">
+      <w:start w:val="1"/>
+      <w:numFmt w:val="bullet"/>
+      <w:lvlText w:val="o"/>
+      <w:lvlJc w:val="left"/>
+      <w:pPr>
+        <w:ind w:left="1440" w:hanging="360"/>
+      </w:pPr>
+      <w:rPr>
+        <w:rFonts w:ascii="Courier New" w:hAnsi="Courier New" w:cs="Courier New" w:hint="default"/>
+      </w:rPr>
+    </w:lvl>
+    <w:lvl w:ilvl="2" w:tplc="0C0A0005" w:tentative="1">
+      <w:start w:val="1"/>
+      <w:numFmt w:val="bullet"/>
+      <w:lvlText w:val=""/>
+      <w:lvlJc w:val="left"/>
+      <w:pPr>
+        <w:ind w:left="2160" w:hanging="360"/>
+      </w:pPr>
+      <w:rPr>
+        <w:rFonts w:ascii="Wingdings" w:hAnsi="Wingdings" w:hint="default"/>
+      </w:rPr>
+    </w:lvl>
+    <w:lvl w:ilvl="3" w:tplc="0C0A0001" w:tentative="1">
+      <w:start w:val="1"/>
+      <w:numFmt w:val="bullet"/>
+      <w:lvlText w:val=""/>
+      <w:lvlJc w:val="left"/>
+      <w:pPr>
+        <w:ind w:left="2880" w:hanging="360"/>
+      </w:pPr>
+      <w:rPr>
+        <w:rFonts w:ascii="Symbol" w:hAnsi="Symbol" w:hint="default"/>
+      </w:rPr>
+    </w:lvl>
+    <w:lvl w:ilvl="4" w:tplc="0C0A0003" w:tentative="1">
+      <w:start w:val="1"/>
+      <w:numFmt w:val="bullet"/>
+      <w:lvlText w:val="o"/>
+      <w:lvlJc w:val="left"/>
+      <w:pPr>
+        <w:ind w:left="3600" w:hanging="360"/>
+      </w:pPr>
+      <w:rPr>
+        <w:rFonts w:ascii="Courier New" w:hAnsi="Courier New" w:cs="Courier New" w:hint="default"/>
+      </w:rPr>
+    </w:lvl>
+    <w:lvl w:ilvl="5" w:tplc="0C0A0005" w:tentative="1">
+      <w:start w:val="1"/>
+      <w:numFmt w:val="bullet"/>
+      <w:lvlText w:val=""/>
+      <w:lvlJc w:val="left"/>
+      <w:pPr>
+        <w:ind w:left="4320" w:hanging="360"/>
+      </w:pPr>
+      <w:rPr>
+        <w:rFonts w:ascii="Wingdings" w:hAnsi="Wingdings" w:hint="default"/>
+      </w:rPr>
+    </w:lvl>
+    <w:lvl w:ilvl="6" w:tplc="0C0A0001" w:tentative="1">
+      <w:start w:val="1"/>
+      <w:numFmt w:val="bullet"/>
+      <w:lvlText w:val=""/>
+      <w:lvlJc w:val="left"/>
+      <w:pPr>
+        <w:ind w:left="5040" w:hanging="360"/>
+      </w:pPr>
+      <w:rPr>
+        <w:rFonts w:ascii="Symbol" w:hAnsi="Symbol" w:hint="default"/>
+      </w:rPr>
+    </w:lvl>
+    <w:lvl w:ilvl="7" w:tplc="0C0A0003" w:tentative="1">
+      <w:start w:val="1"/>
+      <w:numFmt w:val="bullet"/>
+      <w:lvlText w:val="o"/>
+      <w:lvlJc w:val="left"/>
+      <w:pPr>
+        <w:ind w:left="5760" w:hanging="360"/>
+      </w:pPr>
+      <w:rPr>
+        <w:rFonts w:ascii="Courier New" w:hAnsi="Courier New" w:cs="Courier New" w:hint="default"/>
+      </w:rPr>
+    </w:lvl>
+    <w:lvl w:ilvl="8" w:tplc="0C0A0005" w:tentative="1">
+      <w:start w:val="1"/>
+      <w:numFmt w:val="bullet"/>
+      <w:lvlText w:val=""/>
+      <w:lvlJc w:val="left"/>
+      <w:pPr>
+        <w:ind w:left="6480" w:hanging="360"/>
+      </w:pPr>
+      <w:rPr>
+        <w:rFonts w:ascii="Wingdings" w:hAnsi="Wingdings" w:hint="default"/>
+      </w:rPr>
+    </w:lvl>
+  </w:abstractNum>
+  <w:abstractNum w:abstractNumId="6" w15:restartNumberingAfterBreak="0">
     <w:nsid w:val="5A1116B5"/>
     <w:multiLevelType w:val="hybridMultilevel"/>
     <w:tmpl w:val="3132926A"/>
@@ -7276,10 +9430,10 @@
       </w:pPr>
     </w:lvl>
   </w:abstractNum>
-  <w:abstractNum w:abstractNumId="4" w15:restartNumberingAfterBreak="0">
-    <w:nsid w:val="78325AFF"/>
+  <w:abstractNum w:abstractNumId="7" w15:restartNumberingAfterBreak="0">
+    <w:nsid w:val="750338FC"/>
     <w:multiLevelType w:val="hybridMultilevel"/>
-    <w:tmpl w:val="460EF370"/>
+    <w:tmpl w:val="CDEC85B0"/>
     <w:lvl w:ilvl="0" w:tplc="0C0A0001">
       <w:start w:val="1"/>
       <w:numFmt w:val="bullet"/>
@@ -7389,19 +9543,144 @@
       </w:rPr>
     </w:lvl>
   </w:abstractNum>
+  <w:abstractNum w:abstractNumId="8" w15:restartNumberingAfterBreak="0">
+    <w:nsid w:val="78325AFF"/>
+    <w:multiLevelType w:val="hybridMultilevel"/>
+    <w:tmpl w:val="460EF370"/>
+    <w:lvl w:ilvl="0" w:tplc="0C0A0001">
+      <w:start w:val="1"/>
+      <w:numFmt w:val="bullet"/>
+      <w:lvlText w:val=""/>
+      <w:lvlJc w:val="left"/>
+      <w:pPr>
+        <w:ind w:left="720" w:hanging="360"/>
+      </w:pPr>
+      <w:rPr>
+        <w:rFonts w:ascii="Symbol" w:hAnsi="Symbol" w:hint="default"/>
+      </w:rPr>
+    </w:lvl>
+    <w:lvl w:ilvl="1" w:tplc="0C0A0003" w:tentative="1">
+      <w:start w:val="1"/>
+      <w:numFmt w:val="bullet"/>
+      <w:lvlText w:val="o"/>
+      <w:lvlJc w:val="left"/>
+      <w:pPr>
+        <w:ind w:left="1440" w:hanging="360"/>
+      </w:pPr>
+      <w:rPr>
+        <w:rFonts w:ascii="Courier New" w:hAnsi="Courier New" w:cs="Courier New" w:hint="default"/>
+      </w:rPr>
+    </w:lvl>
+    <w:lvl w:ilvl="2" w:tplc="0C0A0005" w:tentative="1">
+      <w:start w:val="1"/>
+      <w:numFmt w:val="bullet"/>
+      <w:lvlText w:val=""/>
+      <w:lvlJc w:val="left"/>
+      <w:pPr>
+        <w:ind w:left="2160" w:hanging="360"/>
+      </w:pPr>
+      <w:rPr>
+        <w:rFonts w:ascii="Wingdings" w:hAnsi="Wingdings" w:hint="default"/>
+      </w:rPr>
+    </w:lvl>
+    <w:lvl w:ilvl="3" w:tplc="0C0A0001" w:tentative="1">
+      <w:start w:val="1"/>
+      <w:numFmt w:val="bullet"/>
+      <w:lvlText w:val=""/>
+      <w:lvlJc w:val="left"/>
+      <w:pPr>
+        <w:ind w:left="2880" w:hanging="360"/>
+      </w:pPr>
+      <w:rPr>
+        <w:rFonts w:ascii="Symbol" w:hAnsi="Symbol" w:hint="default"/>
+      </w:rPr>
+    </w:lvl>
+    <w:lvl w:ilvl="4" w:tplc="0C0A0003" w:tentative="1">
+      <w:start w:val="1"/>
+      <w:numFmt w:val="bullet"/>
+      <w:lvlText w:val="o"/>
+      <w:lvlJc w:val="left"/>
+      <w:pPr>
+        <w:ind w:left="3600" w:hanging="360"/>
+      </w:pPr>
+      <w:rPr>
+        <w:rFonts w:ascii="Courier New" w:hAnsi="Courier New" w:cs="Courier New" w:hint="default"/>
+      </w:rPr>
+    </w:lvl>
+    <w:lvl w:ilvl="5" w:tplc="0C0A0005" w:tentative="1">
+      <w:start w:val="1"/>
+      <w:numFmt w:val="bullet"/>
+      <w:lvlText w:val=""/>
+      <w:lvlJc w:val="left"/>
+      <w:pPr>
+        <w:ind w:left="4320" w:hanging="360"/>
+      </w:pPr>
+      <w:rPr>
+        <w:rFonts w:ascii="Wingdings" w:hAnsi="Wingdings" w:hint="default"/>
+      </w:rPr>
+    </w:lvl>
+    <w:lvl w:ilvl="6" w:tplc="0C0A0001" w:tentative="1">
+      <w:start w:val="1"/>
+      <w:numFmt w:val="bullet"/>
+      <w:lvlText w:val=""/>
+      <w:lvlJc w:val="left"/>
+      <w:pPr>
+        <w:ind w:left="5040" w:hanging="360"/>
+      </w:pPr>
+      <w:rPr>
+        <w:rFonts w:ascii="Symbol" w:hAnsi="Symbol" w:hint="default"/>
+      </w:rPr>
+    </w:lvl>
+    <w:lvl w:ilvl="7" w:tplc="0C0A0003" w:tentative="1">
+      <w:start w:val="1"/>
+      <w:numFmt w:val="bullet"/>
+      <w:lvlText w:val="o"/>
+      <w:lvlJc w:val="left"/>
+      <w:pPr>
+        <w:ind w:left="5760" w:hanging="360"/>
+      </w:pPr>
+      <w:rPr>
+        <w:rFonts w:ascii="Courier New" w:hAnsi="Courier New" w:cs="Courier New" w:hint="default"/>
+      </w:rPr>
+    </w:lvl>
+    <w:lvl w:ilvl="8" w:tplc="0C0A0005" w:tentative="1">
+      <w:start w:val="1"/>
+      <w:numFmt w:val="bullet"/>
+      <w:lvlText w:val=""/>
+      <w:lvlJc w:val="left"/>
+      <w:pPr>
+        <w:ind w:left="6480" w:hanging="360"/>
+      </w:pPr>
+      <w:rPr>
+        <w:rFonts w:ascii="Wingdings" w:hAnsi="Wingdings" w:hint="default"/>
+      </w:rPr>
+    </w:lvl>
+  </w:abstractNum>
   <w:num w:numId="1">
     <w:abstractNumId w:val="0"/>
   </w:num>
   <w:num w:numId="2">
+    <w:abstractNumId w:val="3"/>
+  </w:num>
+  <w:num w:numId="3">
+    <w:abstractNumId w:val="6"/>
+  </w:num>
+  <w:num w:numId="4">
     <w:abstractNumId w:val="2"/>
   </w:num>
-  <w:num w:numId="3">
-    <w:abstractNumId w:val="3"/>
+  <w:num w:numId="5">
+    <w:abstractNumId w:val="8"/>
   </w:num>
-  <w:num w:numId="4">
+  <w:num w:numId="6">
+    <w:abstractNumId w:val="5"/>
+  </w:num>
+  <w:num w:numId="7">
     <w:abstractNumId w:val="1"/>
   </w:num>
-  <w:num w:numId="5">
+  <w:num w:numId="8">
+    <w:abstractNumId w:val="7"/>
+  </w:num>
+  <w:num w:numId="9">
     <w:abstractNumId w:val="4"/>
   </w:num>
 </w:numbering>
@@ -8669,7 +10948,7 @@
 </file>
 
 <file path=customXml/itemProps1.xml><?xml version="1.0" encoding="utf-8"?>
-<ds:datastoreItem xmlns:ds="http://schemas.openxmlformats.org/officeDocument/2006/customXml" ds:itemID="{8AFB55B9-1775-4B39-BAA8-4EA0D61CB90F}">
+<ds:datastoreItem xmlns:ds="http://schemas.openxmlformats.org/officeDocument/2006/customXml" ds:itemID="{35664691-35FA-475E-8DFA-D633361D4BC6}">
   <ds:schemaRefs>
     <ds:schemaRef ds:uri="http://schemas.openxmlformats.org/officeDocument/2006/bibliography"/>
   </ds:schemaRefs>

</xml_diff>

<commit_message>
Versión Entregada para presentación del proyecto, añadida licencia.
</commit_message>
<xml_diff>
--- a/doc/ManualUsuario.docx
+++ b/doc/ManualUsuario.docx
@@ -12,26 +12,6 @@
           <w:szCs w:val="34"/>
         </w:rPr>
       </w:pPr>
-    </w:p>
-    <w:p>
-      <w:pPr>
-        <w:jc w:val="center"/>
-        <w:rPr>
-          <w:rFonts w:ascii="Times New Roman" w:hAnsi="Times New Roman" w:cs="Times New Roman"/>
-          <w:w w:val="120"/>
-          <w:sz w:val="34"/>
-          <w:szCs w:val="34"/>
-        </w:rPr>
-      </w:pPr>
-      <w:r>
-        <w:rPr>
-          <w:rFonts w:ascii="Times New Roman" w:hAnsi="Times New Roman" w:cs="Times New Roman"/>
-          <w:w w:val="120"/>
-          <w:sz w:val="34"/>
-          <w:szCs w:val="34"/>
-        </w:rPr>
-        <w:t>.</w:t>
-      </w:r>
     </w:p>
     <w:p>
       <w:pPr>
@@ -503,7 +483,7 @@
             <w:rPr>
               <w:noProof/>
             </w:rPr>
-            <w:instrText>HYPERLINK \l "_Toc455258443"</w:instrText>
+            <w:instrText>HYPERLINK \l "_Toc455621911"</w:instrText>
           </w:r>
           <w:r>
             <w:rPr>
@@ -551,7 +531,7 @@
               <w:noProof/>
               <w:webHidden/>
             </w:rPr>
-            <w:instrText xml:space="preserve"> PAGEREF _Toc455258443 \h </w:instrText>
+            <w:instrText xml:space="preserve"> PAGEREF _Toc455621911 \h </w:instrText>
           </w:r>
           <w:r>
             <w:rPr>
@@ -601,7 +581,7 @@
               <w:lang w:eastAsia="es-ES"/>
             </w:rPr>
           </w:pPr>
-          <w:hyperlink w:anchor="_Toc455258444" w:history="1">
+          <w:hyperlink w:anchor="_Toc455621912" w:history="1">
             <w:r>
               <w:rPr>
                 <w:rStyle w:val="Hipervnculo"/>
@@ -628,7 +608,7 @@
                 <w:noProof/>
                 <w:webHidden/>
               </w:rPr>
-              <w:instrText xml:space="preserve"> PAGEREF _Toc455258444 \h </w:instrText>
+              <w:instrText xml:space="preserve"> PAGEREF _Toc455621912 \h </w:instrText>
             </w:r>
             <w:r>
               <w:rPr>
@@ -672,7 +652,7 @@
               <w:lang w:eastAsia="es-ES"/>
             </w:rPr>
           </w:pPr>
-          <w:hyperlink w:anchor="_Toc455258445" w:history="1">
+          <w:hyperlink w:anchor="_Toc455621913" w:history="1">
             <w:r>
               <w:rPr>
                 <w:rStyle w:val="Hipervnculo"/>
@@ -699,7 +679,7 @@
                 <w:noProof/>
                 <w:webHidden/>
               </w:rPr>
-              <w:instrText xml:space="preserve"> PAGEREF _Toc455258445 \h </w:instrText>
+              <w:instrText xml:space="preserve"> PAGEREF _Toc455621913 \h </w:instrText>
             </w:r>
             <w:r>
               <w:rPr>
@@ -743,7 +723,7 @@
               <w:lang w:eastAsia="es-ES"/>
             </w:rPr>
           </w:pPr>
-          <w:hyperlink w:anchor="_Toc455258446" w:history="1">
+          <w:hyperlink w:anchor="_Toc455621914" w:history="1">
             <w:r>
               <w:rPr>
                 <w:rStyle w:val="Hipervnculo"/>
@@ -770,7 +750,7 @@
                 <w:noProof/>
                 <w:webHidden/>
               </w:rPr>
-              <w:instrText xml:space="preserve"> PAGEREF _Toc455258446 \h </w:instrText>
+              <w:instrText xml:space="preserve"> PAGEREF _Toc455621914 \h </w:instrText>
             </w:r>
             <w:r>
               <w:rPr>
@@ -814,7 +794,7 @@
               <w:lang w:eastAsia="es-ES"/>
             </w:rPr>
           </w:pPr>
-          <w:hyperlink w:anchor="_Toc455258447" w:history="1">
+          <w:hyperlink w:anchor="_Toc455621915" w:history="1">
             <w:r>
               <w:rPr>
                 <w:rStyle w:val="Hipervnculo"/>
@@ -841,7 +821,7 @@
                 <w:noProof/>
                 <w:webHidden/>
               </w:rPr>
-              <w:instrText xml:space="preserve"> PAGEREF _Toc455258447 \h </w:instrText>
+              <w:instrText xml:space="preserve"> PAGEREF _Toc455621915 \h </w:instrText>
             </w:r>
             <w:r>
               <w:rPr>
@@ -885,7 +865,7 @@
               <w:lang w:eastAsia="es-ES"/>
             </w:rPr>
           </w:pPr>
-          <w:hyperlink w:anchor="_Toc455258448" w:history="1">
+          <w:hyperlink w:anchor="_Toc455621916" w:history="1">
             <w:r>
               <w:rPr>
                 <w:rStyle w:val="Hipervnculo"/>
@@ -912,7 +892,7 @@
                 <w:noProof/>
                 <w:webHidden/>
               </w:rPr>
-              <w:instrText xml:space="preserve"> PAGEREF _Toc455258448 \h </w:instrText>
+              <w:instrText xml:space="preserve"> PAGEREF _Toc455621916 \h </w:instrText>
             </w:r>
             <w:r>
               <w:rPr>
@@ -956,7 +936,7 @@
               <w:lang w:eastAsia="es-ES"/>
             </w:rPr>
           </w:pPr>
-          <w:hyperlink w:anchor="_Toc455258449" w:history="1">
+          <w:hyperlink w:anchor="_Toc455621917" w:history="1">
             <w:r>
               <w:rPr>
                 <w:rStyle w:val="Hipervnculo"/>
@@ -983,7 +963,7 @@
                 <w:noProof/>
                 <w:webHidden/>
               </w:rPr>
-              <w:instrText xml:space="preserve"> PAGEREF _Toc455258449 \h </w:instrText>
+              <w:instrText xml:space="preserve"> PAGEREF _Toc455621917 \h </w:instrText>
             </w:r>
             <w:r>
               <w:rPr>
@@ -1027,7 +1007,7 @@
               <w:lang w:eastAsia="es-ES"/>
             </w:rPr>
           </w:pPr>
-          <w:hyperlink w:anchor="_Toc455258450" w:history="1">
+          <w:hyperlink w:anchor="_Toc455621918" w:history="1">
             <w:r>
               <w:rPr>
                 <w:rStyle w:val="Hipervnculo"/>
@@ -1054,7 +1034,7 @@
                 <w:noProof/>
                 <w:webHidden/>
               </w:rPr>
-              <w:instrText xml:space="preserve"> PAGEREF _Toc455258450 \h </w:instrText>
+              <w:instrText xml:space="preserve"> PAGEREF _Toc455621918 \h </w:instrText>
             </w:r>
             <w:r>
               <w:rPr>
@@ -1098,7 +1078,7 @@
               <w:lang w:eastAsia="es-ES"/>
             </w:rPr>
           </w:pPr>
-          <w:hyperlink w:anchor="_Toc455258451" w:history="1">
+          <w:hyperlink w:anchor="_Toc455621919" w:history="1">
             <w:r>
               <w:rPr>
                 <w:rStyle w:val="Hipervnculo"/>
@@ -1125,7 +1105,7 @@
                 <w:noProof/>
                 <w:webHidden/>
               </w:rPr>
-              <w:instrText xml:space="preserve"> PAGEREF _Toc455258451 \h </w:instrText>
+              <w:instrText xml:space="preserve"> PAGEREF _Toc455621919 \h </w:instrText>
             </w:r>
             <w:r>
               <w:rPr>
@@ -1169,7 +1149,7 @@
               <w:lang w:eastAsia="es-ES"/>
             </w:rPr>
           </w:pPr>
-          <w:hyperlink w:anchor="_Toc455258452" w:history="1">
+          <w:hyperlink w:anchor="_Toc455621920" w:history="1">
             <w:r>
               <w:rPr>
                 <w:rStyle w:val="Hipervnculo"/>
@@ -1196,7 +1176,7 @@
                 <w:noProof/>
                 <w:webHidden/>
               </w:rPr>
-              <w:instrText xml:space="preserve"> PAGEREF _Toc455258452 \h </w:instrText>
+              <w:instrText xml:space="preserve"> PAGEREF _Toc455621920 \h </w:instrText>
             </w:r>
             <w:r>
               <w:rPr>
@@ -1240,7 +1220,7 @@
               <w:lang w:eastAsia="es-ES"/>
             </w:rPr>
           </w:pPr>
-          <w:hyperlink w:anchor="_Toc455258453" w:history="1">
+          <w:hyperlink w:anchor="_Toc455621921" w:history="1">
             <w:r>
               <w:rPr>
                 <w:rStyle w:val="Hipervnculo"/>
@@ -1267,7 +1247,7 @@
                 <w:noProof/>
                 <w:webHidden/>
               </w:rPr>
-              <w:instrText xml:space="preserve"> PAGEREF _Toc455258453 \h </w:instrText>
+              <w:instrText xml:space="preserve"> PAGEREF _Toc455621921 \h </w:instrText>
             </w:r>
             <w:r>
               <w:rPr>
@@ -1311,7 +1291,7 @@
               <w:lang w:eastAsia="es-ES"/>
             </w:rPr>
           </w:pPr>
-          <w:hyperlink w:anchor="_Toc455258454" w:history="1">
+          <w:hyperlink w:anchor="_Toc455621922" w:history="1">
             <w:r>
               <w:rPr>
                 <w:rStyle w:val="Hipervnculo"/>
@@ -1338,7 +1318,7 @@
                 <w:noProof/>
                 <w:webHidden/>
               </w:rPr>
-              <w:instrText xml:space="preserve"> PAGEREF _Toc455258454 \h </w:instrText>
+              <w:instrText xml:space="preserve"> PAGEREF _Toc455621922 \h </w:instrText>
             </w:r>
             <w:r>
               <w:rPr>
@@ -1382,7 +1362,7 @@
               <w:lang w:eastAsia="es-ES"/>
             </w:rPr>
           </w:pPr>
-          <w:hyperlink w:anchor="_Toc455258455" w:history="1">
+          <w:hyperlink w:anchor="_Toc455621923" w:history="1">
             <w:r>
               <w:rPr>
                 <w:rStyle w:val="Hipervnculo"/>
@@ -1409,7 +1389,7 @@
                 <w:noProof/>
                 <w:webHidden/>
               </w:rPr>
-              <w:instrText xml:space="preserve"> PAGEREF _Toc455258455 \h </w:instrText>
+              <w:instrText xml:space="preserve"> PAGEREF _Toc455621923 \h </w:instrText>
             </w:r>
             <w:r>
               <w:rPr>
@@ -1453,7 +1433,7 @@
               <w:lang w:eastAsia="es-ES"/>
             </w:rPr>
           </w:pPr>
-          <w:hyperlink w:anchor="_Toc455258456" w:history="1">
+          <w:hyperlink w:anchor="_Toc455621924" w:history="1">
             <w:r>
               <w:rPr>
                 <w:rStyle w:val="Hipervnculo"/>
@@ -1480,7 +1460,7 @@
                 <w:noProof/>
                 <w:webHidden/>
               </w:rPr>
-              <w:instrText xml:space="preserve"> PAGEREF _Toc455258456 \h </w:instrText>
+              <w:instrText xml:space="preserve"> PAGEREF _Toc455621924 \h </w:instrText>
             </w:r>
             <w:r>
               <w:rPr>
@@ -1524,7 +1504,7 @@
               <w:lang w:eastAsia="es-ES"/>
             </w:rPr>
           </w:pPr>
-          <w:hyperlink w:anchor="_Toc455258457" w:history="1">
+          <w:hyperlink w:anchor="_Toc455621925" w:history="1">
             <w:r>
               <w:rPr>
                 <w:rStyle w:val="Hipervnculo"/>
@@ -1551,7 +1531,7 @@
                 <w:noProof/>
                 <w:webHidden/>
               </w:rPr>
-              <w:instrText xml:space="preserve"> PAGEREF _Toc455258457 \h </w:instrText>
+              <w:instrText xml:space="preserve"> PAGEREF _Toc455621925 \h </w:instrText>
             </w:r>
             <w:r>
               <w:rPr>
@@ -1595,7 +1575,7 @@
               <w:lang w:eastAsia="es-ES"/>
             </w:rPr>
           </w:pPr>
-          <w:hyperlink w:anchor="_Toc455258458" w:history="1">
+          <w:hyperlink w:anchor="_Toc455621926" w:history="1">
             <w:r>
               <w:rPr>
                 <w:rStyle w:val="Hipervnculo"/>
@@ -1622,7 +1602,7 @@
                 <w:noProof/>
                 <w:webHidden/>
               </w:rPr>
-              <w:instrText xml:space="preserve"> PAGEREF _Toc455258458 \h </w:instrText>
+              <w:instrText xml:space="preserve"> PAGEREF _Toc455621926 \h </w:instrText>
             </w:r>
             <w:r>
               <w:rPr>
@@ -1666,7 +1646,7 @@
               <w:lang w:eastAsia="es-ES"/>
             </w:rPr>
           </w:pPr>
-          <w:hyperlink w:anchor="_Toc455258459" w:history="1">
+          <w:hyperlink w:anchor="_Toc455621927" w:history="1">
             <w:r>
               <w:rPr>
                 <w:rStyle w:val="Hipervnculo"/>
@@ -1693,7 +1673,7 @@
                 <w:noProof/>
                 <w:webHidden/>
               </w:rPr>
-              <w:instrText xml:space="preserve"> PAGEREF _Toc455258459 \h </w:instrText>
+              <w:instrText xml:space="preserve"> PAGEREF _Toc455621927 \h </w:instrText>
             </w:r>
             <w:r>
               <w:rPr>
@@ -1737,7 +1717,7 @@
               <w:lang w:eastAsia="es-ES"/>
             </w:rPr>
           </w:pPr>
-          <w:hyperlink w:anchor="_Toc455258460" w:history="1">
+          <w:hyperlink w:anchor="_Toc455621928" w:history="1">
             <w:r>
               <w:rPr>
                 <w:rStyle w:val="Hipervnculo"/>
@@ -1764,7 +1744,7 @@
                 <w:noProof/>
                 <w:webHidden/>
               </w:rPr>
-              <w:instrText xml:space="preserve"> PAGEREF _Toc455258460 \h </w:instrText>
+              <w:instrText xml:space="preserve"> PAGEREF _Toc455621928 \h </w:instrText>
             </w:r>
             <w:r>
               <w:rPr>
@@ -1808,7 +1788,7 @@
               <w:lang w:eastAsia="es-ES"/>
             </w:rPr>
           </w:pPr>
-          <w:hyperlink w:anchor="_Toc455258461" w:history="1">
+          <w:hyperlink w:anchor="_Toc455621929" w:history="1">
             <w:r>
               <w:rPr>
                 <w:rStyle w:val="Hipervnculo"/>
@@ -1835,7 +1815,7 @@
                 <w:noProof/>
                 <w:webHidden/>
               </w:rPr>
-              <w:instrText xml:space="preserve"> PAGEREF _Toc455258461 \h </w:instrText>
+              <w:instrText xml:space="preserve"> PAGEREF _Toc455621929 \h </w:instrText>
             </w:r>
             <w:r>
               <w:rPr>
@@ -1879,7 +1859,7 @@
               <w:lang w:eastAsia="es-ES"/>
             </w:rPr>
           </w:pPr>
-          <w:hyperlink w:anchor="_Toc455258462" w:history="1">
+          <w:hyperlink w:anchor="_Toc455621930" w:history="1">
             <w:r>
               <w:rPr>
                 <w:rStyle w:val="Hipervnculo"/>
@@ -1906,7 +1886,7 @@
                 <w:noProof/>
                 <w:webHidden/>
               </w:rPr>
-              <w:instrText xml:space="preserve"> PAGEREF _Toc455258462 \h </w:instrText>
+              <w:instrText xml:space="preserve"> PAGEREF _Toc455621930 \h </w:instrText>
             </w:r>
             <w:r>
               <w:rPr>
@@ -1950,7 +1930,7 @@
               <w:lang w:eastAsia="es-ES"/>
             </w:rPr>
           </w:pPr>
-          <w:hyperlink w:anchor="_Toc455258463" w:history="1">
+          <w:hyperlink w:anchor="_Toc455621931" w:history="1">
             <w:r>
               <w:rPr>
                 <w:rStyle w:val="Hipervnculo"/>
@@ -1977,7 +1957,7 @@
                 <w:noProof/>
                 <w:webHidden/>
               </w:rPr>
-              <w:instrText xml:space="preserve"> PAGEREF _Toc455258463 \h </w:instrText>
+              <w:instrText xml:space="preserve"> PAGEREF _Toc455621931 \h </w:instrText>
             </w:r>
             <w:r>
               <w:rPr>
@@ -2021,7 +2001,7 @@
               <w:lang w:eastAsia="es-ES"/>
             </w:rPr>
           </w:pPr>
-          <w:hyperlink w:anchor="_Toc455258464" w:history="1">
+          <w:hyperlink w:anchor="_Toc455621932" w:history="1">
             <w:r>
               <w:rPr>
                 <w:rStyle w:val="Hipervnculo"/>
@@ -2048,7 +2028,7 @@
                 <w:noProof/>
                 <w:webHidden/>
               </w:rPr>
-              <w:instrText xml:space="preserve"> PAGEREF _Toc455258464 \h </w:instrText>
+              <w:instrText xml:space="preserve"> PAGEREF _Toc455621932 \h </w:instrText>
             </w:r>
             <w:r>
               <w:rPr>
@@ -2092,7 +2072,7 @@
               <w:lang w:eastAsia="es-ES"/>
             </w:rPr>
           </w:pPr>
-          <w:hyperlink w:anchor="_Toc455258465" w:history="1">
+          <w:hyperlink w:anchor="_Toc455621933" w:history="1">
             <w:r>
               <w:rPr>
                 <w:rStyle w:val="Hipervnculo"/>
@@ -2119,7 +2099,7 @@
                 <w:noProof/>
                 <w:webHidden/>
               </w:rPr>
-              <w:instrText xml:space="preserve"> PAGEREF _Toc455258465 \h </w:instrText>
+              <w:instrText xml:space="preserve"> PAGEREF _Toc455621933 \h </w:instrText>
             </w:r>
             <w:r>
               <w:rPr>
@@ -2174,7 +2154,7 @@
       <w:pPr>
         <w:pStyle w:val="Ttulo1"/>
       </w:pPr>
-      <w:bookmarkStart w:id="1" w:name="_Toc455258443"/>
+      <w:bookmarkStart w:id="1" w:name="_Toc455621911"/>
       <w:r>
         <w:lastRenderedPageBreak/>
         <w:t>1.</w:t>
@@ -2279,7 +2259,7 @@
       <w:pPr>
         <w:pStyle w:val="Ttulo1"/>
       </w:pPr>
-      <w:bookmarkStart w:id="2" w:name="_Toc455258444"/>
+      <w:bookmarkStart w:id="2" w:name="_Toc455621912"/>
       <w:r>
         <w:t>2. Configuración</w:t>
       </w:r>
@@ -2375,7 +2355,7 @@
       <w:pPr>
         <w:pStyle w:val="Ttulo1"/>
       </w:pPr>
-      <w:bookmarkStart w:id="3" w:name="_Toc455258445"/>
+      <w:bookmarkStart w:id="3" w:name="_Toc455621913"/>
       <w:r>
         <w:t>3</w:t>
       </w:r>
@@ -2416,7 +2396,7 @@
           <w:lang w:eastAsia="es-ES"/>
         </w:rPr>
         <w:drawing>
-          <wp:inline distT="0" distB="0" distL="0" distR="0" wp14:anchorId="26227DA4" wp14:editId="143AB693">
+          <wp:inline distT="0" distB="0" distL="0" distR="0" wp14:anchorId="3D02F719" wp14:editId="35CE5EA3">
             <wp:extent cx="5400040" cy="4533900"/>
             <wp:effectExtent l="0" t="0" r="0" b="0"/>
             <wp:docPr id="2" name="Imagen 2"/>
@@ -2458,7 +2438,7 @@
       <w:pPr>
         <w:pStyle w:val="Ttulo1"/>
       </w:pPr>
-      <w:bookmarkStart w:id="4" w:name="_Toc455258446"/>
+      <w:bookmarkStart w:id="4" w:name="_Toc455621914"/>
       <w:r>
         <w:lastRenderedPageBreak/>
         <w:t>4. Etiquetas</w:t>
@@ -3487,7 +3467,7 @@
       <w:pPr>
         <w:pStyle w:val="Ttulo1"/>
       </w:pPr>
-      <w:bookmarkStart w:id="5" w:name="_Toc455258447"/>
+      <w:bookmarkStart w:id="5" w:name="_Toc455621915"/>
       <w:r>
         <w:t>5. Declaración de variables</w:t>
       </w:r>
@@ -3531,7 +3511,7 @@
       <w:pPr>
         <w:pStyle w:val="Ttulo2"/>
       </w:pPr>
-      <w:bookmarkStart w:id="6" w:name="_Toc455258448"/>
+      <w:bookmarkStart w:id="6" w:name="_Toc455621916"/>
       <w:r>
         <w:t>5.1. Declaraciones</w:t>
       </w:r>
@@ -3582,7 +3562,7 @@
           <w:lang w:eastAsia="es-ES"/>
         </w:rPr>
         <w:drawing>
-          <wp:inline distT="0" distB="0" distL="0" distR="0" wp14:anchorId="2B7AEF82" wp14:editId="26431A5B">
+          <wp:inline distT="0" distB="0" distL="0" distR="0" wp14:anchorId="491163EA" wp14:editId="3B32D389">
             <wp:extent cx="2039603" cy="422910"/>
             <wp:effectExtent l="19050" t="19050" r="18415" b="15240"/>
             <wp:docPr id="3" name="Imagen 3"/>
@@ -3635,7 +3615,7 @@
           <w:lang w:eastAsia="es-ES"/>
         </w:rPr>
         <w:drawing>
-          <wp:inline distT="0" distB="0" distL="0" distR="0" wp14:anchorId="7756DD83" wp14:editId="5A7CDD3B">
+          <wp:inline distT="0" distB="0" distL="0" distR="0" wp14:anchorId="27EA0C35" wp14:editId="58E31423">
             <wp:extent cx="1969770" cy="404460"/>
             <wp:effectExtent l="19050" t="19050" r="11430" b="15240"/>
             <wp:docPr id="4" name="Imagen 4"/>
@@ -3704,7 +3684,7 @@
           <w:lang w:eastAsia="es-ES"/>
         </w:rPr>
         <w:drawing>
-          <wp:inline distT="0" distB="0" distL="0" distR="0" wp14:anchorId="033FF6FB" wp14:editId="47F2A6CB">
+          <wp:inline distT="0" distB="0" distL="0" distR="0" wp14:anchorId="1A88561D" wp14:editId="7B5C5060">
             <wp:extent cx="1766029" cy="571500"/>
             <wp:effectExtent l="19050" t="19050" r="24765" b="19050"/>
             <wp:docPr id="5" name="Imagen 5"/>
@@ -3773,7 +3753,7 @@
           <w:lang w:eastAsia="es-ES"/>
         </w:rPr>
         <w:drawing>
-          <wp:inline distT="0" distB="0" distL="0" distR="0" wp14:anchorId="42F588A6" wp14:editId="60881D0C">
+          <wp:inline distT="0" distB="0" distL="0" distR="0" wp14:anchorId="1F847BC5" wp14:editId="388D0903">
             <wp:extent cx="2040676" cy="685800"/>
             <wp:effectExtent l="19050" t="19050" r="17145" b="19050"/>
             <wp:docPr id="6" name="Imagen 6"/>
@@ -3819,7 +3799,7 @@
       <w:pPr>
         <w:pStyle w:val="Ttulo2"/>
       </w:pPr>
-      <w:bookmarkStart w:id="7" w:name="_Toc455258449"/>
+      <w:bookmarkStart w:id="7" w:name="_Toc455621917"/>
       <w:r>
         <w:t>5.2 Declaración de colecciones</w:t>
       </w:r>
@@ -3870,7 +3850,7 @@
           <w:lang w:eastAsia="es-ES"/>
         </w:rPr>
         <w:drawing>
-          <wp:inline distT="0" distB="0" distL="0" distR="0" wp14:anchorId="60CF3FE8" wp14:editId="09D38C5D">
+          <wp:inline distT="0" distB="0" distL="0" distR="0" wp14:anchorId="159F86C4" wp14:editId="2401DC68">
             <wp:extent cx="2322588" cy="819150"/>
             <wp:effectExtent l="19050" t="19050" r="20955" b="19050"/>
             <wp:docPr id="7" name="Imagen 7"/>
@@ -3923,7 +3903,7 @@
           <w:lang w:eastAsia="es-ES"/>
         </w:rPr>
         <w:drawing>
-          <wp:inline distT="0" distB="0" distL="0" distR="0" wp14:anchorId="13BC808A" wp14:editId="419BDCD0">
+          <wp:inline distT="0" distB="0" distL="0" distR="0" wp14:anchorId="76713507" wp14:editId="700C5709">
             <wp:extent cx="3204210" cy="449885"/>
             <wp:effectExtent l="19050" t="19050" r="15240" b="26670"/>
             <wp:docPr id="8" name="Imagen 8"/>
@@ -3970,7 +3950,7 @@
       <w:pPr>
         <w:pStyle w:val="Ttulo2"/>
       </w:pPr>
-      <w:bookmarkStart w:id="8" w:name="_Toc455258450"/>
+      <w:bookmarkStart w:id="8" w:name="_Toc455621918"/>
       <w:r>
         <w:lastRenderedPageBreak/>
         <w:t>5.3 Declaración de referencias</w:t>
@@ -3990,7 +3970,7 @@
           <w:lang w:eastAsia="es-ES"/>
         </w:rPr>
         <w:drawing>
-          <wp:inline distT="0" distB="0" distL="0" distR="0" wp14:anchorId="1372F7A0" wp14:editId="3C92635B">
+          <wp:inline distT="0" distB="0" distL="0" distR="0" wp14:anchorId="2473DA19" wp14:editId="0B82C53B">
             <wp:extent cx="3032760" cy="609833"/>
             <wp:effectExtent l="19050" t="19050" r="15240" b="19050"/>
             <wp:docPr id="9" name="Imagen 9"/>
@@ -4036,7 +4016,7 @@
       <w:pPr>
         <w:pStyle w:val="Ttulo1"/>
       </w:pPr>
-      <w:bookmarkStart w:id="9" w:name="_Toc455258451"/>
+      <w:bookmarkStart w:id="9" w:name="_Toc455621919"/>
       <w:r>
         <w:t>6. Inicialización y uso de colecciones</w:t>
       </w:r>
@@ -4071,7 +4051,7 @@
       <w:pPr>
         <w:pStyle w:val="Ttulo2"/>
       </w:pPr>
-      <w:bookmarkStart w:id="10" w:name="_Toc455258452"/>
+      <w:bookmarkStart w:id="10" w:name="_Toc455621920"/>
       <w:r>
         <w:t>6.1 Inicialización</w:t>
       </w:r>
@@ -4123,7 +4103,7 @@
         </w:rPr>
         <w:lastRenderedPageBreak/>
         <w:drawing>
-          <wp:inline distT="0" distB="0" distL="0" distR="0" wp14:anchorId="56FA76AB" wp14:editId="61A76B71">
+          <wp:inline distT="0" distB="0" distL="0" distR="0" wp14:anchorId="32D51B3C" wp14:editId="3482AC7B">
             <wp:extent cx="2781300" cy="1447558"/>
             <wp:effectExtent l="19050" t="19050" r="19050" b="19685"/>
             <wp:docPr id="11" name="Imagen 11"/>
@@ -4239,7 +4219,7 @@
           <w:lang w:eastAsia="es-ES"/>
         </w:rPr>
         <w:drawing>
-          <wp:inline distT="0" distB="0" distL="0" distR="0" wp14:anchorId="6ED1A869" wp14:editId="7C36C697">
+          <wp:inline distT="0" distB="0" distL="0" distR="0" wp14:anchorId="141FC2CD" wp14:editId="2180FD54">
             <wp:extent cx="3251679" cy="1062990"/>
             <wp:effectExtent l="19050" t="19050" r="25400" b="22860"/>
             <wp:docPr id="12" name="Imagen 12"/>
@@ -4343,7 +4323,7 @@
           <w:lang w:eastAsia="es-ES"/>
         </w:rPr>
         <w:drawing>
-          <wp:inline distT="0" distB="0" distL="0" distR="0" wp14:anchorId="5C6D9833" wp14:editId="7374B46A">
+          <wp:inline distT="0" distB="0" distL="0" distR="0" wp14:anchorId="6C834499" wp14:editId="02EB8D8F">
             <wp:extent cx="2700152" cy="1223010"/>
             <wp:effectExtent l="19050" t="19050" r="24130" b="15240"/>
             <wp:docPr id="14" name="Imagen 14"/>
@@ -4415,7 +4395,7 @@
       <w:pPr>
         <w:pStyle w:val="Ttulo2"/>
       </w:pPr>
-      <w:bookmarkStart w:id="11" w:name="_Toc455258453"/>
+      <w:bookmarkStart w:id="11" w:name="_Toc455621921"/>
       <w:r>
         <w:t>6.2 Inicialización con valores</w:t>
       </w:r>
@@ -4459,7 +4439,7 @@
           <w:lang w:eastAsia="es-ES"/>
         </w:rPr>
         <w:drawing>
-          <wp:inline distT="0" distB="0" distL="0" distR="0" wp14:anchorId="5F3A492E" wp14:editId="5A166185">
+          <wp:inline distT="0" distB="0" distL="0" distR="0" wp14:anchorId="21A250B0" wp14:editId="6AFE2A15">
             <wp:extent cx="2990850" cy="873914"/>
             <wp:effectExtent l="19050" t="19050" r="19050" b="21590"/>
             <wp:docPr id="15" name="Imagen 15"/>
@@ -4520,7 +4500,7 @@
       <w:pPr>
         <w:pStyle w:val="Ttulo2"/>
       </w:pPr>
-      <w:bookmarkStart w:id="12" w:name="_Toc455258454"/>
+      <w:bookmarkStart w:id="12" w:name="_Toc455621922"/>
       <w:r>
         <w:lastRenderedPageBreak/>
         <w:t xml:space="preserve">6.3 </w:t>
@@ -4728,7 +4708,7 @@
       <w:pPr>
         <w:pStyle w:val="Ttulo1"/>
       </w:pPr>
-      <w:bookmarkStart w:id="13" w:name="_Toc455258455"/>
+      <w:bookmarkStart w:id="13" w:name="_Toc455621923"/>
       <w:r>
         <w:t>7. Referencias</w:t>
       </w:r>
@@ -4820,7 +4800,7 @@
           <w:lang w:eastAsia="es-ES"/>
         </w:rPr>
         <w:drawing>
-          <wp:inline distT="0" distB="0" distL="0" distR="0" wp14:anchorId="27A8162A" wp14:editId="766723D8">
+          <wp:inline distT="0" distB="0" distL="0" distR="0" wp14:anchorId="33A156AC" wp14:editId="4F86E5D1">
             <wp:extent cx="2724150" cy="712751"/>
             <wp:effectExtent l="19050" t="19050" r="19050" b="11430"/>
             <wp:docPr id="16" name="Imagen 16"/>
@@ -4889,7 +4869,7 @@
       <w:pPr>
         <w:pStyle w:val="Ttulo1"/>
       </w:pPr>
-      <w:bookmarkStart w:id="14" w:name="_Toc455258456"/>
+      <w:bookmarkStart w:id="14" w:name="_Toc455621924"/>
       <w:r>
         <w:t>8</w:t>
       </w:r>
@@ -4903,7 +4883,7 @@
       <w:pPr>
         <w:pStyle w:val="Ttulo2"/>
       </w:pPr>
-      <w:bookmarkStart w:id="15" w:name="_Toc455258457"/>
+      <w:bookmarkStart w:id="15" w:name="_Toc455621925"/>
       <w:r>
         <w:t>8</w:t>
       </w:r>
@@ -6605,7 +6585,7 @@
       <w:pPr>
         <w:pStyle w:val="Ttulo2"/>
       </w:pPr>
-      <w:bookmarkStart w:id="16" w:name="_Toc455258458"/>
+      <w:bookmarkStart w:id="16" w:name="_Toc455621926"/>
       <w:r>
         <w:t>8</w:t>
       </w:r>
@@ -6707,7 +6687,7 @@
         </w:rPr>
         <w:lastRenderedPageBreak/>
         <w:drawing>
-          <wp:inline distT="0" distB="0" distL="0" distR="0" wp14:anchorId="6DD70675" wp14:editId="6D1FB368">
+          <wp:inline distT="0" distB="0" distL="0" distR="0" wp14:anchorId="052B5AE5" wp14:editId="6B4AC01B">
             <wp:extent cx="2685382" cy="2621280"/>
             <wp:effectExtent l="19050" t="19050" r="20320" b="26670"/>
             <wp:docPr id="10" name="Imagen 10"/>
@@ -6767,7 +6747,7 @@
       <w:pPr>
         <w:pStyle w:val="Ttulo1"/>
       </w:pPr>
-      <w:bookmarkStart w:id="17" w:name="_Toc455258459"/>
+      <w:bookmarkStart w:id="17" w:name="_Toc455621927"/>
       <w:r>
         <w:t>9</w:t>
       </w:r>
@@ -6794,7 +6774,7 @@
           <w:lang w:eastAsia="es-ES"/>
         </w:rPr>
         <w:drawing>
-          <wp:inline distT="0" distB="0" distL="0" distR="0" wp14:anchorId="74329530" wp14:editId="53924EBE">
+          <wp:inline distT="0" distB="0" distL="0" distR="0" wp14:anchorId="2DB8BF80" wp14:editId="2397565C">
             <wp:extent cx="1681007" cy="259080"/>
             <wp:effectExtent l="19050" t="19050" r="14605" b="26670"/>
             <wp:docPr id="13" name="Imagen 13"/>
@@ -6854,7 +6834,7 @@
           <w:lang w:eastAsia="es-ES"/>
         </w:rPr>
         <w:drawing>
-          <wp:inline distT="0" distB="0" distL="0" distR="0" wp14:anchorId="2EE3B60D" wp14:editId="70CBE131">
+          <wp:inline distT="0" distB="0" distL="0" distR="0" wp14:anchorId="7FD8DE7C" wp14:editId="3DDC3DCC">
             <wp:extent cx="2567940" cy="651818"/>
             <wp:effectExtent l="19050" t="19050" r="22860" b="15240"/>
             <wp:docPr id="17" name="Imagen 17"/>
@@ -6976,7 +6956,7 @@
           <w:lang w:eastAsia="es-ES"/>
         </w:rPr>
         <w:drawing>
-          <wp:inline distT="0" distB="0" distL="0" distR="0" wp14:anchorId="588B1826" wp14:editId="6B2A53AD">
+          <wp:inline distT="0" distB="0" distL="0" distR="0" wp14:anchorId="453B939A" wp14:editId="199A4248">
             <wp:extent cx="1771650" cy="641902"/>
             <wp:effectExtent l="19050" t="19050" r="19050" b="25400"/>
             <wp:docPr id="19" name="Imagen 19"/>
@@ -7042,7 +7022,7 @@
           <w:lang w:eastAsia="es-ES"/>
         </w:rPr>
         <w:drawing>
-          <wp:inline distT="0" distB="0" distL="0" distR="0" wp14:anchorId="51D906F0" wp14:editId="0DEBFF08">
+          <wp:inline distT="0" distB="0" distL="0" distR="0" wp14:anchorId="4DED74A2" wp14:editId="29A058B3">
             <wp:extent cx="2990850" cy="395529"/>
             <wp:effectExtent l="19050" t="19050" r="19050" b="24130"/>
             <wp:docPr id="20" name="Imagen 20"/>
@@ -7124,7 +7104,7 @@
           <w:lang w:eastAsia="es-ES"/>
         </w:rPr>
         <w:drawing>
-          <wp:inline distT="0" distB="0" distL="0" distR="0" wp14:anchorId="31A38137" wp14:editId="68A0F45E">
+          <wp:inline distT="0" distB="0" distL="0" distR="0" wp14:anchorId="07778972" wp14:editId="0FE099A8">
             <wp:extent cx="2167890" cy="212416"/>
             <wp:effectExtent l="19050" t="19050" r="22860" b="16510"/>
             <wp:docPr id="21" name="Imagen 21"/>
@@ -7185,7 +7165,7 @@
           <w:lang w:eastAsia="es-ES"/>
         </w:rPr>
         <w:drawing>
-          <wp:inline distT="0" distB="0" distL="0" distR="0" wp14:anchorId="01CBAEBE" wp14:editId="7DFB5469">
+          <wp:inline distT="0" distB="0" distL="0" distR="0" wp14:anchorId="36738132" wp14:editId="083039BA">
             <wp:extent cx="1112520" cy="231540"/>
             <wp:effectExtent l="19050" t="19050" r="11430" b="16510"/>
             <wp:docPr id="22" name="Imagen 22"/>
@@ -7245,7 +7225,7 @@
       <w:pPr>
         <w:pStyle w:val="Ttulo1"/>
       </w:pPr>
-      <w:bookmarkStart w:id="18" w:name="_Toc455258460"/>
+      <w:bookmarkStart w:id="18" w:name="_Toc455621928"/>
       <w:r>
         <w:lastRenderedPageBreak/>
         <w:t>10</w:t>
@@ -7271,7 +7251,7 @@
           <w:lang w:eastAsia="es-ES"/>
         </w:rPr>
         <w:drawing>
-          <wp:inline distT="0" distB="0" distL="0" distR="0" wp14:anchorId="2DE2327D" wp14:editId="59B7B701">
+          <wp:inline distT="0" distB="0" distL="0" distR="0" wp14:anchorId="3D2350E3" wp14:editId="0EE2F6C6">
             <wp:extent cx="1740081" cy="1059180"/>
             <wp:effectExtent l="19050" t="19050" r="12700" b="26670"/>
             <wp:docPr id="23" name="Imagen 23"/>
@@ -7348,7 +7328,7 @@
           <w:lang w:eastAsia="es-ES"/>
         </w:rPr>
         <w:drawing>
-          <wp:inline distT="0" distB="0" distL="0" distR="0" wp14:anchorId="77F49A25" wp14:editId="7DCA7626">
+          <wp:inline distT="0" distB="0" distL="0" distR="0" wp14:anchorId="3421C965" wp14:editId="0F37FBC4">
             <wp:extent cx="1710690" cy="726583"/>
             <wp:effectExtent l="19050" t="19050" r="22860" b="16510"/>
             <wp:docPr id="24" name="Imagen 24"/>
@@ -7401,7 +7381,7 @@
           <w:lang w:eastAsia="es-ES"/>
         </w:rPr>
         <w:drawing>
-          <wp:inline distT="0" distB="0" distL="0" distR="0" wp14:anchorId="5B23819F" wp14:editId="7C30874D">
+          <wp:inline distT="0" distB="0" distL="0" distR="0" wp14:anchorId="71C23A09" wp14:editId="43394F13">
             <wp:extent cx="2594610" cy="272458"/>
             <wp:effectExtent l="0" t="0" r="0" b="0"/>
             <wp:docPr id="26" name="Imagen 26"/>
@@ -7449,7 +7429,7 @@
       <w:pPr>
         <w:pStyle w:val="Ttulo1"/>
       </w:pPr>
-      <w:bookmarkStart w:id="19" w:name="_Toc455258461"/>
+      <w:bookmarkStart w:id="19" w:name="_Toc455621929"/>
       <w:r>
         <w:t>11</w:t>
       </w:r>
@@ -7477,19 +7457,7 @@
     </w:p>
     <w:p>
       <w:r>
-        <w:t>Para lograr este objetivo es necesario introducir nuevas etiquetas que permitan diferenciar un código Perl secuencial normal de uno que debe ser transformado. Por otro lado, también debe haber un compromi</w:t>
-      </w:r>
-      <w:r>
-        <w:t>so por parte del programador, este apartado</w:t>
-      </w:r>
-      <w:r>
-        <w:t xml:space="preserve"> define unas directrices en cuanto a la disposición del código para así poder aplicar la transformación. Por ejemplo, la versión secuencia</w:t>
-      </w:r>
-      <w:r>
-        <w:t>l</w:t>
-      </w:r>
-      <w:r>
-        <w:t xml:space="preserve"> de un </w:t>
+        <w:t xml:space="preserve">Para lograr este objetivo es necesario introducir nuevas etiquetas que permitan diferenciar un código Perl secuencial normal de uno que debe ser transformado. Por otro lado, también debe haber un compromiso por parte del programador, este apartado define unas directrices en cuanto a la disposición del código para así poder aplicar la transformación. Por ejemplo, la versión secuencial de un </w:t>
       </w:r>
       <w:proofErr w:type="spellStart"/>
       <w:r>
@@ -7505,7 +7473,7 @@
       <w:pPr>
         <w:pStyle w:val="Ttulo2"/>
       </w:pPr>
-      <w:bookmarkStart w:id="20" w:name="_Toc455258462"/>
+      <w:bookmarkStart w:id="20" w:name="_Toc455621930"/>
       <w:r>
         <w:lastRenderedPageBreak/>
         <w:t xml:space="preserve">11.1 </w:t>
@@ -7563,16 +7531,7 @@
         <w:t>&gt;</w:t>
       </w:r>
       <w:r>
-        <w:t xml:space="preserve"> seguida de un bloque que encerrará el código fuente. Con esta sintaxis, indicamos al </w:t>
-      </w:r>
-      <w:r>
-        <w:t>traductor</w:t>
-      </w:r>
-      <w:r>
-        <w:t xml:space="preserve"> que </w:t>
-      </w:r>
-      <w:r>
-        <w:t xml:space="preserve">debe tratar ese código de forma distinta y que debe aplicar una </w:t>
+        <w:t xml:space="preserve"> seguida de un bloque que encerrará el código fuente. Con esta sintaxis, indicamos al traductor que debe tratar ese código de forma distinta y que debe aplicar una </w:t>
       </w:r>
       <w:proofErr w:type="spellStart"/>
       <w:r>
@@ -7665,13 +7624,7 @@
     </w:p>
     <w:p>
       <w:r>
-        <w:t xml:space="preserve">Para ilustrar todo los explicado en este apartado, se </w:t>
-      </w:r>
-      <w:r>
-        <w:t>hará</w:t>
-      </w:r>
-      <w:r>
-        <w:t xml:space="preserve"> uso a continuación del famoso ejemplo </w:t>
+        <w:t xml:space="preserve">Para ilustrar todo los explicado en este apartado, se hará uso a continuación del famoso ejemplo </w:t>
       </w:r>
       <w:proofErr w:type="spellStart"/>
       <w:r>
@@ -7689,7 +7642,7 @@
           <w:lang w:eastAsia="es-ES"/>
         </w:rPr>
         <w:drawing>
-          <wp:inline distT="0" distB="0" distL="0" distR="0" wp14:anchorId="6CC38D4E" wp14:editId="2510DEC0">
+          <wp:inline distT="0" distB="0" distL="0" distR="0" wp14:anchorId="089B63A6" wp14:editId="4C4A7F51">
             <wp:extent cx="3210498" cy="3136900"/>
             <wp:effectExtent l="0" t="0" r="9525" b="6350"/>
             <wp:docPr id="43" name="Imagen 43"/>
@@ -7750,13 +7703,7 @@
       </w:r>
       <w:proofErr w:type="spellEnd"/>
       <w:r>
-        <w:t>. Por defecto si no se especifica nada se esta</w:t>
-      </w:r>
-      <w:r>
-        <w:t>blecerán todos los tipos como cadenas</w:t>
-      </w:r>
-      <w:r>
-        <w:t xml:space="preserve">, el primer tipo hace referencia a cada línea leída del fichero, el segundo y el tercero hacen referencia a la clave y el valor respectivamente de la </w:t>
+        <w:t xml:space="preserve">. Por defecto si no se especifica nada se establecerán todos los tipos como cadenas, el primer tipo hace referencia a cada línea leída del fichero, el segundo y el tercero hacen referencia a la clave y el valor respectivamente de la </w:t>
       </w:r>
       <w:proofErr w:type="spellStart"/>
       <w:r>
@@ -7771,7 +7718,7 @@
       <w:pPr>
         <w:pStyle w:val="Ttulo2"/>
       </w:pPr>
-      <w:bookmarkStart w:id="21" w:name="_Toc455258463"/>
+      <w:bookmarkStart w:id="21" w:name="_Toc455621931"/>
       <w:r>
         <w:t xml:space="preserve">11.2 </w:t>
       </w:r>
@@ -7878,13 +7825,7 @@
     </w:p>
     <w:p>
       <w:r>
-        <w:t xml:space="preserve">Para traducir los scripts de reducción, </w:t>
-      </w:r>
-      <w:r>
-        <w:t>es necesario identificar</w:t>
-      </w:r>
-      <w:r>
-        <w:t xml:space="preserve"> tres regiones clave para transformar el código secuencial al </w:t>
+        <w:t xml:space="preserve">Para traducir los scripts de reducción, es necesario identificar tres regiones clave para transformar el código secuencial al </w:t>
       </w:r>
       <w:proofErr w:type="spellStart"/>
       <w:r>
@@ -7993,19 +7934,7 @@
         <w:t>&gt;</w:t>
       </w:r>
       <w:r>
-        <w:t xml:space="preserve"> define la región con el código ejecutado al realizar todas las operaciones de redu</w:t>
-      </w:r>
-      <w:r>
-        <w:t>cción con una c</w:t>
-      </w:r>
-      <w:r>
-        <w:t>l</w:t>
-      </w:r>
-      <w:r>
-        <w:t>a</w:t>
-      </w:r>
-      <w:r>
-        <w:t xml:space="preserve">ve. En la mayoría de los casos esta zona es usada para guardar el resultado de la operación de reducción antes de empezar con la siguiente. Al igual que con el </w:t>
+        <w:t xml:space="preserve"> define la región con el código ejecutado al realizar todas las operaciones de reducción con una clave. En la mayoría de los casos esta zona es usada para guardar el resultado de la operación de reducción antes de empezar con la siguiente. Al igual que con el </w:t>
       </w:r>
       <w:proofErr w:type="spellStart"/>
       <w:r>
@@ -8021,13 +7950,7 @@
       </w:r>
       <w:proofErr w:type="spellEnd"/>
       <w:r>
-        <w:t xml:space="preserve"> también puede hacer uso del contexto p</w:t>
-      </w:r>
-      <w:r>
-        <w:t>a</w:t>
-      </w:r>
-      <w:r>
-        <w:t xml:space="preserve">ra guardar sus datos, la sintaxis es idéntica a la del </w:t>
+        <w:t xml:space="preserve"> también puede hacer uso del contexto para guardar sus datos, la sintaxis es idéntica a la del </w:t>
       </w:r>
       <w:proofErr w:type="spellStart"/>
       <w:r>
@@ -8076,7 +7999,7 @@
         </w:rPr>
         <w:lastRenderedPageBreak/>
         <w:drawing>
-          <wp:anchor distT="0" distB="0" distL="114300" distR="114300" simplePos="0" relativeHeight="251660288" behindDoc="0" locked="0" layoutInCell="1" allowOverlap="1" wp14:anchorId="133E3781" wp14:editId="54E41BD7">
+          <wp:anchor distT="0" distB="0" distL="114300" distR="114300" simplePos="0" relativeHeight="251660288" behindDoc="0" locked="0" layoutInCell="1" allowOverlap="1" wp14:anchorId="6103201D" wp14:editId="4FF3E2A2">
             <wp:simplePos x="0" y="0"/>
             <wp:positionH relativeFrom="column">
               <wp:posOffset>2665095</wp:posOffset>
@@ -8137,7 +8060,7 @@
           <w:lang w:eastAsia="es-ES"/>
         </w:rPr>
         <w:drawing>
-          <wp:anchor distT="0" distB="0" distL="114300" distR="114300" simplePos="0" relativeHeight="251658240" behindDoc="0" locked="0" layoutInCell="1" allowOverlap="1" wp14:anchorId="4E0CE7FD" wp14:editId="602CA96D">
+          <wp:anchor distT="0" distB="0" distL="114300" distR="114300" simplePos="0" relativeHeight="251658240" behindDoc="0" locked="0" layoutInCell="1" allowOverlap="1" wp14:anchorId="5A4A427B" wp14:editId="6DE55C85">
             <wp:simplePos x="0" y="0"/>
             <wp:positionH relativeFrom="column">
               <wp:posOffset>1905</wp:posOffset>
@@ -8236,7 +8159,7 @@
       <w:pPr>
         <w:pStyle w:val="Ttulo1"/>
       </w:pPr>
-      <w:bookmarkStart w:id="22" w:name="_Toc455258464"/>
+      <w:bookmarkStart w:id="22" w:name="_Toc455621932"/>
       <w:r>
         <w:lastRenderedPageBreak/>
         <w:t>12. Notas finales</w:t>
@@ -8379,7 +8302,7 @@
       <w:pPr>
         <w:pStyle w:val="Ttulo1"/>
       </w:pPr>
-      <w:bookmarkStart w:id="24" w:name="_Toc455258465"/>
+      <w:bookmarkStart w:id="24" w:name="_Toc455621933"/>
       <w:r>
         <w:t>Bibliografía</w:t>
       </w:r>
@@ -8667,18 +8590,87 @@
 <w:ftr xmlns:wpc="http://schemas.microsoft.com/office/word/2010/wordprocessingCanvas" xmlns:cx="http://schemas.microsoft.com/office/drawing/2014/chartex" xmlns:cx1="http://schemas.microsoft.com/office/drawing/2015/9/8/chartex" xmlns:cx2="http://schemas.microsoft.com/office/drawing/2015/10/21/chartex" xmlns:mc="http://schemas.openxmlformats.org/markup-compatibility/2006" xmlns:o="urn:schemas-microsoft-com:office:office" xmlns:r="http://schemas.openxmlformats.org/officeDocument/2006/relationships" xmlns:m="http://schemas.openxmlformats.org/officeDocument/2006/math" xmlns:v="urn:schemas-microsoft-com:vml" xmlns:wp14="http://schemas.microsoft.com/office/word/2010/wordprocessingDrawing" xmlns:wp="http://schemas.openxmlformats.org/drawingml/2006/wordprocessingDrawing" xmlns:w10="urn:schemas-microsoft-com:office:word" xmlns:w="http://schemas.openxmlformats.org/wordprocessingml/2006/main" xmlns:w14="http://schemas.microsoft.com/office/word/2010/wordml" xmlns:w15="http://schemas.microsoft.com/office/word/2012/wordml" xmlns:w16se="http://schemas.microsoft.com/office/word/2015/wordml/symex" xmlns:wpg="http://schemas.microsoft.com/office/word/2010/wordprocessingGroup" xmlns:wpi="http://schemas.microsoft.com/office/word/2010/wordprocessingInk" xmlns:wne="http://schemas.microsoft.com/office/word/2006/wordml" xmlns:wps="http://schemas.microsoft.com/office/word/2010/wordprocessingShape" mc:Ignorable="w14 w15 w16se wp14">
   <w:sdt>
     <w:sdtPr>
-      <w:id w:val="1048732874"/>
+      <w:id w:val="-1718340596"/>
       <w:docPartObj>
         <w:docPartGallery w:val="Page Numbers (Bottom of Page)"/>
         <w:docPartUnique/>
       </w:docPartObj>
     </w:sdtPr>
+    <w:sdtEndPr/>
     <w:sdtContent>
       <w:p>
         <w:pPr>
           <w:pStyle w:val="Piedepgina"/>
           <w:jc w:val="center"/>
         </w:pPr>
+        <w:r>
+          <w:rPr>
+            <w:noProof/>
+            <w:lang w:eastAsia="es-ES"/>
+          </w:rPr>
+          <w:drawing>
+            <wp:anchor distT="0" distB="0" distL="114300" distR="114300" simplePos="0" relativeHeight="251659264" behindDoc="1" locked="0" layoutInCell="1" allowOverlap="1" wp14:anchorId="3DC3B9EF" wp14:editId="18C0E177">
+              <wp:simplePos x="0" y="0"/>
+              <wp:positionH relativeFrom="margin">
+                <wp:posOffset>2616962</wp:posOffset>
+              </wp:positionH>
+              <wp:positionV relativeFrom="paragraph">
+                <wp:posOffset>-93091</wp:posOffset>
+              </wp:positionV>
+              <wp:extent cx="172212" cy="346167"/>
+              <wp:effectExtent l="0" t="0" r="0" b="0"/>
+              <wp:wrapNone/>
+              <wp:docPr id="27" name="Imagen 27" descr="D:\Users\César\Pictures\tardis.png"/>
+              <wp:cNvGraphicFramePr>
+                <a:graphicFrameLocks xmlns:a="http://schemas.openxmlformats.org/drawingml/2006/main" noChangeAspect="1"/>
+              </wp:cNvGraphicFramePr>
+              <a:graphic xmlns:a="http://schemas.openxmlformats.org/drawingml/2006/main">
+                <a:graphicData uri="http://schemas.openxmlformats.org/drawingml/2006/picture">
+                  <pic:pic xmlns:pic="http://schemas.openxmlformats.org/drawingml/2006/picture">
+                    <pic:nvPicPr>
+                      <pic:cNvPr id="0" name="Picture 1" descr="D:\Users\César\Pictures\tardis.png"/>
+                      <pic:cNvPicPr>
+                        <a:picLocks noChangeAspect="1" noChangeArrowheads="1"/>
+                      </pic:cNvPicPr>
+                    </pic:nvPicPr>
+                    <pic:blipFill>
+                      <a:blip r:embed="rId1" cstate="print">
+                        <a:extLst>
+                          <a:ext uri="{28A0092B-C50C-407E-A947-70E740481C1C}">
+                            <a14:useLocalDpi xmlns:a14="http://schemas.microsoft.com/office/drawing/2010/main" val="0"/>
+                          </a:ext>
+                        </a:extLst>
+                      </a:blip>
+                      <a:srcRect/>
+                      <a:stretch>
+                        <a:fillRect/>
+                      </a:stretch>
+                    </pic:blipFill>
+                    <pic:spPr bwMode="auto">
+                      <a:xfrm flipH="1">
+                        <a:off x="0" y="0"/>
+                        <a:ext cx="172212" cy="346167"/>
+                      </a:xfrm>
+                      <a:prstGeom prst="rect">
+                        <a:avLst/>
+                      </a:prstGeom>
+                      <a:noFill/>
+                      <a:ln>
+                        <a:noFill/>
+                      </a:ln>
+                    </pic:spPr>
+                  </pic:pic>
+                </a:graphicData>
+              </a:graphic>
+              <wp14:sizeRelH relativeFrom="page">
+                <wp14:pctWidth>0</wp14:pctWidth>
+              </wp14:sizeRelH>
+              <wp14:sizeRelV relativeFrom="page">
+                <wp14:pctHeight>0</wp14:pctHeight>
+              </wp14:sizeRelV>
+            </wp:anchor>
+          </w:drawing>
+        </w:r>
         <w:r>
           <w:fldChar w:fldCharType="begin"/>
         </w:r>
@@ -8692,7 +8684,7 @@
           <w:rPr>
             <w:noProof/>
           </w:rPr>
-          <w:t>3</w:t>
+          <w:t>20</w:t>
         </w:r>
         <w:r>
           <w:fldChar w:fldCharType="end"/>
@@ -10948,7 +10940,7 @@
 </file>
 
 <file path=customXml/itemProps1.xml><?xml version="1.0" encoding="utf-8"?>
-<ds:datastoreItem xmlns:ds="http://schemas.openxmlformats.org/officeDocument/2006/customXml" ds:itemID="{35664691-35FA-475E-8DFA-D633361D4BC6}">
+<ds:datastoreItem xmlns:ds="http://schemas.openxmlformats.org/officeDocument/2006/customXml" ds:itemID="{5CB94C1D-6013-4E23-9C4C-AAC740DAC444}">
   <ds:schemaRefs>
     <ds:schemaRef ds:uri="http://schemas.openxmlformats.org/officeDocument/2006/bibliography"/>
   </ds:schemaRefs>

</xml_diff>